<commit_message>
Comments for first paragraph. I generally like it
</commit_message>
<xml_diff>
--- a/AFR_2nd_Chap_08_02.docx
+++ b/AFR_2nd_Chap_08_02.docx
@@ -34,6 +34,7 @@
           <w:color w:val="000000" w:themeColor="text1"/>
         </w:rPr>
       </w:pPr>
+      <w:commentRangeStart w:id="0"/>
       <w:r>
         <w:rPr>
           <w:rFonts w:ascii="Baskerville" w:hAnsi="Baskerville"/>
@@ -95,14 +96,110 @@
           <w:rFonts w:ascii="Baskerville" w:hAnsi="Baskerville"/>
           <w:color w:val="000000" w:themeColor="text1"/>
         </w:rPr>
-        <w:t xml:space="preserve">tracking suitable environments </w:t>
-      </w:r>
-      <w:r>
-        <w:rPr>
-          <w:rFonts w:ascii="Baskerville" w:hAnsi="Baskerville"/>
-          <w:color w:val="000000" w:themeColor="text1"/>
-        </w:rPr>
-        <w:t xml:space="preserve">and consequently altering their genetic diversity make-up </w:t>
+        <w:t>tracking suitable environment</w:t>
+      </w:r>
+      <w:ins w:id="1" w:author="Ditte Mikkelsen Truelsen" w:date="2016-02-10T12:16:00Z">
+        <w:r>
+          <w:rPr>
+            <w:rFonts w:ascii="Baskerville" w:hAnsi="Baskerville"/>
+            <w:color w:val="000000" w:themeColor="text1"/>
+          </w:rPr>
+          <w:t>al conditions</w:t>
+        </w:r>
+      </w:ins>
+      <w:del w:id="2" w:author="Ditte Mikkelsen Truelsen" w:date="2016-02-10T12:15:00Z">
+        <w:r>
+          <w:rPr>
+            <w:rFonts w:ascii="Baskerville" w:hAnsi="Baskerville"/>
+            <w:color w:val="000000" w:themeColor="text1"/>
+          </w:rPr>
+          <w:delText>s</w:delText>
+        </w:r>
+      </w:del>
+      <w:r>
+        <w:rPr>
+          <w:rFonts w:ascii="Baskerville" w:hAnsi="Baskerville"/>
+          <w:color w:val="000000" w:themeColor="text1"/>
+        </w:rPr>
+        <w:t xml:space="preserve"> </w:t>
+      </w:r>
+      <w:r>
+        <w:rPr>
+          <w:rFonts w:ascii="Baskerville" w:hAnsi="Baskerville"/>
+          <w:color w:val="000000" w:themeColor="text1"/>
+        </w:rPr>
+        <w:t>and consequently</w:t>
+      </w:r>
+      <w:ins w:id="3" w:author="Ditte Mikkelsen Truelsen" w:date="2016-02-10T12:09:00Z">
+        <w:r>
+          <w:rPr>
+            <w:rFonts w:ascii="Baskerville" w:hAnsi="Baskerville"/>
+            <w:color w:val="000000" w:themeColor="text1"/>
+          </w:rPr>
+          <w:t>,</w:t>
+        </w:r>
+      </w:ins>
+      <w:r>
+        <w:rPr>
+          <w:rFonts w:ascii="Baskerville" w:hAnsi="Baskerville"/>
+          <w:color w:val="000000" w:themeColor="text1"/>
+        </w:rPr>
+        <w:t xml:space="preserve"> </w:t>
+      </w:r>
+      <w:del w:id="4" w:author="Ditte Mikkelsen Truelsen" w:date="2016-02-10T12:09:00Z">
+        <w:r>
+          <w:rPr>
+            <w:rFonts w:ascii="Baskerville" w:hAnsi="Baskerville"/>
+            <w:color w:val="000000" w:themeColor="text1"/>
+          </w:rPr>
+          <w:delText xml:space="preserve">altering </w:delText>
+        </w:r>
+      </w:del>
+      <w:ins w:id="5" w:author="Ditte Mikkelsen Truelsen" w:date="2016-02-10T12:09:00Z">
+        <w:r>
+          <w:rPr>
+            <w:rFonts w:ascii="Baskerville" w:hAnsi="Baskerville"/>
+            <w:color w:val="000000" w:themeColor="text1"/>
+          </w:rPr>
+          <w:t>alter</w:t>
+        </w:r>
+        <w:r>
+          <w:rPr>
+            <w:rFonts w:ascii="Baskerville" w:hAnsi="Baskerville"/>
+            <w:color w:val="000000" w:themeColor="text1"/>
+          </w:rPr>
+          <w:t>ed</w:t>
+        </w:r>
+        <w:r>
+          <w:rPr>
+            <w:rFonts w:ascii="Baskerville" w:hAnsi="Baskerville"/>
+            <w:color w:val="000000" w:themeColor="text1"/>
+          </w:rPr>
+          <w:t xml:space="preserve"> </w:t>
+        </w:r>
+      </w:ins>
+      <w:r>
+        <w:rPr>
+          <w:rFonts w:ascii="Baskerville" w:hAnsi="Baskerville"/>
+          <w:color w:val="000000" w:themeColor="text1"/>
+        </w:rPr>
+        <w:t xml:space="preserve">their genetic </w:t>
+      </w:r>
+      <w:del w:id="6" w:author="Ditte Mikkelsen Truelsen" w:date="2016-02-10T12:06:00Z">
+        <w:r>
+          <w:rPr>
+            <w:rFonts w:ascii="Baskerville" w:hAnsi="Baskerville"/>
+            <w:color w:val="000000" w:themeColor="text1"/>
+          </w:rPr>
+          <w:delText xml:space="preserve">diversity </w:delText>
+        </w:r>
+      </w:del>
+      <w:r>
+        <w:rPr>
+          <w:rFonts w:ascii="Baskerville" w:hAnsi="Baskerville"/>
+          <w:color w:val="000000" w:themeColor="text1"/>
+        </w:rPr>
+        <w:t xml:space="preserve">make-up </w:t>
       </w:r>
       <w:r>
         <w:rPr>
@@ -295,6 +392,13 @@
         </w:rPr>
         <w:t xml:space="preserve"> </w:t>
       </w:r>
+      <w:commentRangeEnd w:id="0"/>
+      <w:r>
+        <w:rPr>
+          <w:rStyle w:val="CommentReference"/>
+        </w:rPr>
+        <w:commentReference w:id="0"/>
+      </w:r>
       <w:r>
         <w:rPr>
           <w:rFonts w:ascii="Baskerville" w:hAnsi="Baskerville"/>
@@ -343,7 +447,101 @@
           <w:rFonts w:ascii="Baskerville" w:hAnsi="Baskerville"/>
           <w:color w:val="000000" w:themeColor="text1"/>
         </w:rPr>
-        <w:t xml:space="preserve">(REFS) </w:t>
+        <w:t>(REFS</w:t>
+      </w:r>
+      <w:ins w:id="7" w:author="Ditte Mikkelsen Truelsen" w:date="2016-02-10T12:17:00Z">
+        <w:r>
+          <w:rPr>
+            <w:rFonts w:ascii="Baskerville" w:hAnsi="Baskerville"/>
+            <w:color w:val="000000" w:themeColor="text1"/>
+          </w:rPr>
+          <w:t xml:space="preserve">, e.g. </w:t>
+        </w:r>
+        <w:proofErr w:type="spellStart"/>
+        <w:r>
+          <w:rPr>
+            <w:rFonts w:ascii="Baskerville" w:hAnsi="Baskerville"/>
+            <w:color w:val="000000" w:themeColor="text1"/>
+          </w:rPr>
+          <w:t>Bellard</w:t>
+        </w:r>
+        <w:proofErr w:type="spellEnd"/>
+        <w:r>
+          <w:rPr>
+            <w:rFonts w:ascii="Baskerville" w:hAnsi="Baskerville"/>
+            <w:color w:val="000000" w:themeColor="text1"/>
+          </w:rPr>
+          <w:t>, C.</w:t>
+        </w:r>
+      </w:ins>
+      <w:ins w:id="8" w:author="Ditte Mikkelsen Truelsen" w:date="2016-02-10T12:18:00Z">
+        <w:r>
+          <w:rPr>
+            <w:rFonts w:ascii="Baskerville" w:hAnsi="Baskerville"/>
+            <w:color w:val="000000" w:themeColor="text1"/>
+          </w:rPr>
+          <w:t xml:space="preserve"> et al (2012) Impacts of climate change on the future of biodiversity. Ecology letters </w:t>
+        </w:r>
+      </w:ins>
+      <w:ins w:id="9" w:author="Ditte Mikkelsen Truelsen" w:date="2016-02-10T12:19:00Z">
+        <w:r>
+          <w:rPr>
+            <w:rFonts w:ascii="Baskerville" w:hAnsi="Baskerville"/>
+            <w:color w:val="000000" w:themeColor="text1"/>
+          </w:rPr>
+          <w:t xml:space="preserve">15: </w:t>
+        </w:r>
+      </w:ins>
+      <w:ins w:id="10" w:author="Ditte Mikkelsen Truelsen" w:date="2016-02-10T12:18:00Z">
+        <w:r>
+          <w:rPr>
+            <w:rFonts w:ascii="Baskerville" w:hAnsi="Baskerville"/>
+            <w:color w:val="000000" w:themeColor="text1"/>
+          </w:rPr>
+          <w:t>365-377</w:t>
+        </w:r>
+      </w:ins>
+      <w:ins w:id="11" w:author="Ditte Mikkelsen Truelsen" w:date="2016-02-10T12:21:00Z">
+        <w:r>
+          <w:rPr>
+            <w:rFonts w:ascii="Baskerville" w:hAnsi="Baskerville"/>
+            <w:color w:val="000000" w:themeColor="text1"/>
+          </w:rPr>
+          <w:t xml:space="preserve"> &amp; Parmesan, C. (2006) </w:t>
+        </w:r>
+      </w:ins>
+      <w:ins w:id="12" w:author="Ditte Mikkelsen Truelsen" w:date="2016-02-10T12:22:00Z">
+        <w:r>
+          <w:rPr>
+            <w:rFonts w:ascii="Baskerville" w:hAnsi="Baskerville"/>
+            <w:color w:val="000000" w:themeColor="text1"/>
+          </w:rPr>
+          <w:t xml:space="preserve">Ecological and evolutionary responses to recent climate change. </w:t>
+        </w:r>
+        <w:proofErr w:type="gramStart"/>
+        <w:r>
+          <w:rPr>
+            <w:rFonts w:ascii="Baskerville" w:hAnsi="Baskerville"/>
+            <w:color w:val="000000" w:themeColor="text1"/>
+          </w:rPr>
+          <w:t>Annual review of Ecology, Evolution and Systematics 37</w:t>
+        </w:r>
+      </w:ins>
+      <w:ins w:id="13" w:author="Ditte Mikkelsen Truelsen" w:date="2016-02-10T12:23:00Z">
+        <w:r>
+          <w:rPr>
+            <w:rFonts w:ascii="Baskerville" w:hAnsi="Baskerville"/>
+            <w:color w:val="000000" w:themeColor="text1"/>
+          </w:rPr>
+          <w:t>: 637-669</w:t>
+        </w:r>
+      </w:ins>
+      <w:r>
+        <w:rPr>
+          <w:rFonts w:ascii="Baskerville" w:hAnsi="Baskerville"/>
+          <w:color w:val="000000" w:themeColor="text1"/>
+        </w:rPr>
+        <w:t xml:space="preserve">) </w:t>
       </w:r>
       <w:r>
         <w:rPr>
@@ -357,15 +555,40 @@
           <w:rFonts w:ascii="Baskerville" w:hAnsi="Baskerville"/>
           <w:color w:val="000000" w:themeColor="text1"/>
         </w:rPr>
-        <w:t xml:space="preserve"> (REFS)</w:t>
-      </w:r>
-      <w:r>
-        <w:rPr>
-          <w:rFonts w:ascii="Baskerville" w:hAnsi="Baskerville"/>
-          <w:color w:val="000000" w:themeColor="text1"/>
-        </w:rPr>
-        <w:t xml:space="preserve">. </w:t>
-      </w:r>
+        <w:t xml:space="preserve"> (REFS</w:t>
+      </w:r>
+      <w:ins w:id="14" w:author="Ditte Mikkelsen Truelsen" w:date="2016-02-10T12:23:00Z">
+        <w:r>
+          <w:rPr>
+            <w:rFonts w:ascii="Baskerville" w:hAnsi="Baskerville"/>
+            <w:color w:val="000000" w:themeColor="text1"/>
+          </w:rPr>
+          <w:t xml:space="preserve"> e.g. the same as previous</w:t>
+        </w:r>
+      </w:ins>
+      <w:r>
+        <w:rPr>
+          <w:rFonts w:ascii="Baskerville" w:hAnsi="Baskerville"/>
+          <w:color w:val="000000" w:themeColor="text1"/>
+        </w:rPr>
+        <w:t>)</w:t>
+      </w:r>
+      <w:r>
+        <w:rPr>
+          <w:rFonts w:ascii="Baskerville" w:hAnsi="Baskerville"/>
+          <w:color w:val="000000" w:themeColor="text1"/>
+        </w:rPr>
+        <w:t>.</w:t>
+      </w:r>
+      <w:proofErr w:type="gramEnd"/>
+      <w:r>
+        <w:rPr>
+          <w:rFonts w:ascii="Baskerville" w:hAnsi="Baskerville"/>
+          <w:color w:val="000000" w:themeColor="text1"/>
+        </w:rPr>
+        <w:t xml:space="preserve"> </w:t>
+      </w:r>
+      <w:commentRangeStart w:id="15"/>
       <w:r>
         <w:rPr>
           <w:rFonts w:ascii="Baskerville" w:hAnsi="Baskerville"/>
@@ -437,6 +660,13 @@
         </w:rPr>
         <w:t xml:space="preserve"> </w:t>
       </w:r>
+      <w:commentRangeEnd w:id="15"/>
+      <w:r>
+        <w:rPr>
+          <w:rStyle w:val="CommentReference"/>
+        </w:rPr>
+        <w:commentReference w:id="15"/>
+      </w:r>
       <w:r>
         <w:rPr>
           <w:rFonts w:ascii="Baskerville" w:hAnsi="Baskerville"/>
@@ -470,14 +700,83 @@
           <w:rFonts w:ascii="Baskerville" w:hAnsi="Baskerville"/>
           <w:color w:val="000000" w:themeColor="text1"/>
         </w:rPr>
-        <w:t xml:space="preserve"> -slow climate change velocity,</w:t>
-      </w:r>
-      <w:r>
-        <w:rPr>
-          <w:rFonts w:ascii="Baskerville" w:hAnsi="Baskerville"/>
-          <w:color w:val="000000" w:themeColor="text1"/>
-        </w:rPr>
-        <w:t xml:space="preserve"> reach stationary demographic conditions and stable levels of genetic diversity. Counterintuitively, </w:t>
+        <w:t xml:space="preserve"> </w:t>
+      </w:r>
+      <w:ins w:id="16" w:author="Ditte Mikkelsen Truelsen" w:date="2016-02-10T12:23:00Z">
+        <w:r>
+          <w:rPr>
+            <w:rFonts w:ascii="Baskerville" w:hAnsi="Baskerville"/>
+            <w:color w:val="000000" w:themeColor="text1"/>
+          </w:rPr>
+          <w:t>(</w:t>
+        </w:r>
+      </w:ins>
+      <w:del w:id="17" w:author="Ditte Mikkelsen Truelsen" w:date="2016-02-10T12:23:00Z">
+        <w:r>
+          <w:rPr>
+            <w:rFonts w:ascii="Baskerville" w:hAnsi="Baskerville"/>
+            <w:color w:val="000000" w:themeColor="text1"/>
+          </w:rPr>
+          <w:delText>-</w:delText>
+        </w:r>
+      </w:del>
+      <w:r>
+        <w:rPr>
+          <w:rFonts w:ascii="Baskerville" w:hAnsi="Baskerville"/>
+          <w:color w:val="000000" w:themeColor="text1"/>
+        </w:rPr>
+        <w:t>slow climate change velocity</w:t>
+      </w:r>
+      <w:ins w:id="18" w:author="Ditte Mikkelsen Truelsen" w:date="2016-02-10T12:23:00Z">
+        <w:r>
+          <w:rPr>
+            <w:rFonts w:ascii="Baskerville" w:hAnsi="Baskerville"/>
+            <w:color w:val="000000" w:themeColor="text1"/>
+          </w:rPr>
+          <w:t>)</w:t>
+        </w:r>
+      </w:ins>
+      <w:bookmarkStart w:id="19" w:name="_GoBack"/>
+      <w:bookmarkEnd w:id="19"/>
+      <w:del w:id="20" w:author="Ditte Mikkelsen Truelsen" w:date="2016-02-10T12:24:00Z">
+        <w:r>
+          <w:rPr>
+            <w:rFonts w:ascii="Baskerville" w:hAnsi="Baskerville"/>
+            <w:color w:val="000000" w:themeColor="text1"/>
+          </w:rPr>
+          <w:delText>,</w:delText>
+        </w:r>
+      </w:del>
+      <w:r>
+        <w:rPr>
+          <w:rFonts w:ascii="Baskerville" w:hAnsi="Baskerville"/>
+          <w:color w:val="000000" w:themeColor="text1"/>
+        </w:rPr>
+        <w:t xml:space="preserve"> reach stationary demographic conditions and stable levels of genetic diversity</w:t>
+      </w:r>
+      <w:ins w:id="21" w:author="Ditte Mikkelsen Truelsen" w:date="2016-02-10T12:24:00Z">
+        <w:r>
+          <w:rPr>
+            <w:rFonts w:ascii="Baskerville" w:hAnsi="Baskerville"/>
+            <w:color w:val="000000" w:themeColor="text1"/>
+          </w:rPr>
+          <w:t xml:space="preserve"> (REFS)</w:t>
+        </w:r>
+      </w:ins>
+      <w:r>
+        <w:rPr>
+          <w:rFonts w:ascii="Baskerville" w:hAnsi="Baskerville"/>
+          <w:color w:val="000000" w:themeColor="text1"/>
+        </w:rPr>
+        <w:t xml:space="preserve">. </w:t>
+      </w:r>
+      <w:commentRangeStart w:id="22"/>
+      <w:r>
+        <w:rPr>
+          <w:rFonts w:ascii="Baskerville" w:hAnsi="Baskerville"/>
+          <w:color w:val="000000" w:themeColor="text1"/>
+        </w:rPr>
+        <w:t xml:space="preserve">Counterintuitively, </w:t>
       </w:r>
       <w:r>
         <w:rPr>
@@ -557,6 +856,13 @@
         </w:rPr>
         <w:fldChar w:fldCharType="end"/>
       </w:r>
+      <w:commentRangeEnd w:id="22"/>
+      <w:r>
+        <w:rPr>
+          <w:rStyle w:val="CommentReference"/>
+        </w:rPr>
+        <w:commentReference w:id="22"/>
+      </w:r>
       <w:r>
         <w:rPr>
           <w:rFonts w:ascii="Baskerville" w:hAnsi="Baskerville"/>
@@ -569,14 +875,121 @@
           <w:rFonts w:ascii="Baskerville" w:hAnsi="Baskerville"/>
           <w:color w:val="000000" w:themeColor="text1"/>
         </w:rPr>
-        <w:t xml:space="preserve">These opposite expectations hinder our ability to predict responses of genetic diversity to future climate change. </w:t>
-      </w:r>
-      <w:r>
-        <w:rPr>
-          <w:rFonts w:ascii="Baskerville" w:hAnsi="Baskerville"/>
-          <w:color w:val="000000" w:themeColor="text1"/>
-        </w:rPr>
-        <w:t>For these reason, analysis of the d</w:t>
+        <w:t>These opposite expectations hinder our ability to predict responses of genetic diversity to future</w:t>
+      </w:r>
+      <w:ins w:id="23" w:author="Ditte Mikkelsen Truelsen" w:date="2016-02-10T12:24:00Z">
+        <w:r>
+          <w:rPr>
+            <w:rFonts w:ascii="Baskerville" w:hAnsi="Baskerville"/>
+            <w:color w:val="000000" w:themeColor="text1"/>
+          </w:rPr>
+          <w:t xml:space="preserve"> changes in</w:t>
+        </w:r>
+      </w:ins>
+      <w:r>
+        <w:rPr>
+          <w:rFonts w:ascii="Baskerville" w:hAnsi="Baskerville"/>
+          <w:color w:val="000000" w:themeColor="text1"/>
+        </w:rPr>
+        <w:t xml:space="preserve"> climate </w:t>
+      </w:r>
+      <w:del w:id="24" w:author="Ditte Mikkelsen Truelsen" w:date="2016-02-10T12:24:00Z">
+        <w:r>
+          <w:rPr>
+            <w:rFonts w:ascii="Baskerville" w:hAnsi="Baskerville"/>
+            <w:color w:val="000000" w:themeColor="text1"/>
+          </w:rPr>
+          <w:delText>change</w:delText>
+        </w:r>
+      </w:del>
+      <w:ins w:id="25" w:author="Ditte Mikkelsen Truelsen" w:date="2016-02-10T11:28:00Z">
+        <w:r>
+          <w:rPr>
+            <w:rFonts w:ascii="Baskerville" w:hAnsi="Baskerville"/>
+            <w:color w:val="000000" w:themeColor="text1"/>
+          </w:rPr>
+          <w:t>and thus, have only been investigated to a very small extent</w:t>
+        </w:r>
+      </w:ins>
+      <w:r>
+        <w:rPr>
+          <w:rFonts w:ascii="Baskerville" w:hAnsi="Baskerville"/>
+          <w:color w:val="000000" w:themeColor="text1"/>
+        </w:rPr>
+        <w:t xml:space="preserve">. </w:t>
+      </w:r>
+      <w:r>
+        <w:rPr>
+          <w:rFonts w:ascii="Baskerville" w:hAnsi="Baskerville"/>
+          <w:color w:val="000000" w:themeColor="text1"/>
+        </w:rPr>
+        <w:t>For th</w:t>
+      </w:r>
+      <w:ins w:id="26" w:author="Ditte Mikkelsen Truelsen" w:date="2016-02-10T12:08:00Z">
+        <w:r>
+          <w:rPr>
+            <w:rFonts w:ascii="Baskerville" w:hAnsi="Baskerville"/>
+            <w:color w:val="000000" w:themeColor="text1"/>
+          </w:rPr>
+          <w:t>i</w:t>
+        </w:r>
+      </w:ins>
+      <w:del w:id="27" w:author="Ditte Mikkelsen Truelsen" w:date="2016-02-10T12:08:00Z">
+        <w:r>
+          <w:rPr>
+            <w:rFonts w:ascii="Baskerville" w:hAnsi="Baskerville"/>
+            <w:color w:val="000000" w:themeColor="text1"/>
+          </w:rPr>
+          <w:delText>e</w:delText>
+        </w:r>
+      </w:del>
+      <w:r>
+        <w:rPr>
+          <w:rFonts w:ascii="Baskerville" w:hAnsi="Baskerville"/>
+          <w:color w:val="000000" w:themeColor="text1"/>
+        </w:rPr>
+        <w:t>s</w:t>
+      </w:r>
+      <w:del w:id="28" w:author="Ditte Mikkelsen Truelsen" w:date="2016-02-10T12:08:00Z">
+        <w:r>
+          <w:rPr>
+            <w:rFonts w:ascii="Baskerville" w:hAnsi="Baskerville"/>
+            <w:color w:val="000000" w:themeColor="text1"/>
+          </w:rPr>
+          <w:delText>e</w:delText>
+        </w:r>
+      </w:del>
+      <w:r>
+        <w:rPr>
+          <w:rFonts w:ascii="Baskerville" w:hAnsi="Baskerville"/>
+          <w:color w:val="000000" w:themeColor="text1"/>
+        </w:rPr>
+        <w:t xml:space="preserve"> reason, analys</w:t>
+      </w:r>
+      <w:ins w:id="29" w:author="Ditte Mikkelsen Truelsen" w:date="2016-02-10T12:09:00Z">
+        <w:r>
+          <w:rPr>
+            <w:rFonts w:ascii="Baskerville" w:hAnsi="Baskerville"/>
+            <w:color w:val="000000" w:themeColor="text1"/>
+          </w:rPr>
+          <w:t>es</w:t>
+        </w:r>
+      </w:ins>
+      <w:del w:id="30" w:author="Ditte Mikkelsen Truelsen" w:date="2016-02-10T12:09:00Z">
+        <w:r>
+          <w:rPr>
+            <w:rFonts w:ascii="Baskerville" w:hAnsi="Baskerville"/>
+            <w:color w:val="000000" w:themeColor="text1"/>
+          </w:rPr>
+          <w:delText>is</w:delText>
+        </w:r>
+      </w:del>
+      <w:r>
+        <w:rPr>
+          <w:rFonts w:ascii="Baskerville" w:hAnsi="Baskerville"/>
+          <w:color w:val="000000" w:themeColor="text1"/>
+        </w:rPr>
+        <w:t xml:space="preserve"> of the d</w:t>
       </w:r>
       <w:r>
         <w:rPr>
@@ -604,7 +1017,23 @@
           <w:rFonts w:ascii="Baskerville" w:hAnsi="Baskerville"/>
           <w:color w:val="000000" w:themeColor="text1"/>
         </w:rPr>
-        <w:t>are the critical importance</w:t>
+        <w:t xml:space="preserve">are </w:t>
+      </w:r>
+      <w:ins w:id="31" w:author="Ditte Mikkelsen Truelsen" w:date="2016-02-10T12:08:00Z">
+        <w:r>
+          <w:rPr>
+            <w:rFonts w:ascii="Baskerville" w:hAnsi="Baskerville"/>
+            <w:color w:val="000000" w:themeColor="text1"/>
+          </w:rPr>
+          <w:t xml:space="preserve">of </w:t>
+        </w:r>
+      </w:ins>
+      <w:r>
+        <w:rPr>
+          <w:rFonts w:ascii="Baskerville" w:hAnsi="Baskerville"/>
+          <w:color w:val="000000" w:themeColor="text1"/>
+        </w:rPr>
+        <w:t>the critical importance</w:t>
       </w:r>
       <w:r>
         <w:rPr>
@@ -675,8 +1104,6 @@
           <w:sz w:val="24"/>
         </w:rPr>
       </w:pPr>
-      <w:bookmarkStart w:id="0" w:name="_GoBack"/>
-      <w:bookmarkEnd w:id="0"/>
     </w:p>
     <w:p>
       <w:pPr>
@@ -738,38 +1165,7 @@
           <w:lang w:eastAsia="ja-JP"/>
         </w:rPr>
         <w:tab/>
-      </w:r>
-      <w:proofErr w:type="spellStart"/>
-      <w:r>
-        <w:rPr>
-          <w:rFonts w:eastAsiaTheme="minorEastAsia" w:cs="Cambria"/>
-          <w:lang w:eastAsia="ja-JP"/>
-        </w:rPr>
-        <w:t>Lorenzen</w:t>
-      </w:r>
-      <w:proofErr w:type="spellEnd"/>
-      <w:r>
-        <w:rPr>
-          <w:rFonts w:eastAsiaTheme="minorEastAsia" w:cs="Cambria"/>
-          <w:lang w:eastAsia="ja-JP"/>
-        </w:rPr>
-        <w:t xml:space="preserve">, E. D., Heller, R. &amp; </w:t>
-      </w:r>
-      <w:proofErr w:type="spellStart"/>
-      <w:r>
-        <w:rPr>
-          <w:rFonts w:eastAsiaTheme="minorEastAsia" w:cs="Cambria"/>
-          <w:lang w:eastAsia="ja-JP"/>
-        </w:rPr>
-        <w:t>Siegismund</w:t>
-      </w:r>
-      <w:proofErr w:type="spellEnd"/>
-      <w:r>
-        <w:rPr>
-          <w:rFonts w:eastAsiaTheme="minorEastAsia" w:cs="Cambria"/>
-          <w:lang w:eastAsia="ja-JP"/>
-        </w:rPr>
-        <w:t xml:space="preserve">, H. R. Comparative phylogeography of African savannah ungulates. </w:t>
+        <w:t xml:space="preserve">Lorenzen, E. D., Heller, R. &amp; Siegismund, H. R. Comparative phylogeography of African savannah ungulates. </w:t>
       </w:r>
       <w:r>
         <w:rPr>
@@ -842,38 +1238,7 @@
           <w:iCs/>
           <w:lang w:eastAsia="ja-JP"/>
         </w:rPr>
-        <w:t xml:space="preserve">Philos. Trans. R. Soc. </w:t>
-      </w:r>
-      <w:proofErr w:type="spellStart"/>
-      <w:r>
-        <w:rPr>
-          <w:rFonts w:eastAsiaTheme="minorEastAsia" w:cs="Cambria"/>
-          <w:i/>
-          <w:iCs/>
-          <w:lang w:eastAsia="ja-JP"/>
-        </w:rPr>
-        <w:t>Lond</w:t>
-      </w:r>
-      <w:proofErr w:type="spellEnd"/>
-      <w:proofErr w:type="gramStart"/>
-      <w:r>
-        <w:rPr>
-          <w:rFonts w:eastAsiaTheme="minorEastAsia" w:cs="Cambria"/>
-          <w:i/>
-          <w:iCs/>
-          <w:lang w:eastAsia="ja-JP"/>
-        </w:rPr>
-        <w:t>.,</w:t>
-      </w:r>
-      <w:proofErr w:type="gramEnd"/>
-      <w:r>
-        <w:rPr>
-          <w:rFonts w:eastAsiaTheme="minorEastAsia" w:cs="Cambria"/>
-          <w:i/>
-          <w:iCs/>
-          <w:lang w:eastAsia="ja-JP"/>
-        </w:rPr>
-        <w:t xml:space="preserve"> B, Biol. Sci.</w:t>
+        <w:t>Philos. Trans. R. Soc. Lond., B, Biol. Sci.</w:t>
       </w:r>
       <w:r>
         <w:rPr>
@@ -928,38 +1293,7 @@
           <w:lang w:eastAsia="ja-JP"/>
         </w:rPr>
         <w:tab/>
-      </w:r>
-      <w:proofErr w:type="spellStart"/>
-      <w:r>
-        <w:rPr>
-          <w:rFonts w:eastAsiaTheme="minorEastAsia" w:cs="Cambria"/>
-          <w:lang w:eastAsia="ja-JP"/>
-        </w:rPr>
-        <w:t>Schloss</w:t>
-      </w:r>
-      <w:proofErr w:type="spellEnd"/>
-      <w:r>
-        <w:rPr>
-          <w:rFonts w:eastAsiaTheme="minorEastAsia" w:cs="Cambria"/>
-          <w:lang w:eastAsia="ja-JP"/>
-        </w:rPr>
-        <w:t xml:space="preserve">, C. A., </w:t>
-      </w:r>
-      <w:proofErr w:type="spellStart"/>
-      <w:r>
-        <w:rPr>
-          <w:rFonts w:eastAsiaTheme="minorEastAsia" w:cs="Cambria"/>
-          <w:lang w:eastAsia="ja-JP"/>
-        </w:rPr>
-        <w:t>Nuñez</w:t>
-      </w:r>
-      <w:proofErr w:type="spellEnd"/>
-      <w:r>
-        <w:rPr>
-          <w:rFonts w:eastAsiaTheme="minorEastAsia" w:cs="Cambria"/>
-          <w:lang w:eastAsia="ja-JP"/>
-        </w:rPr>
-        <w:t xml:space="preserve">, T. A. &amp; Lawler, J. J. Dispersal will limit ability of mammals to track climate change in the Western Hemisphere. </w:t>
+        <w:t xml:space="preserve">Schloss, C. A., Nuñez, T. A. &amp; Lawler, J. J. Dispersal will limit ability of mammals to track climate change in the Western Hemisphere. </w:t>
       </w:r>
       <w:r>
         <w:rPr>
@@ -1023,24 +1357,8 @@
           <w:lang w:eastAsia="ja-JP"/>
         </w:rPr>
         <w:tab/>
-      </w:r>
-      <w:proofErr w:type="spellStart"/>
-      <w:r>
-        <w:rPr>
-          <w:rFonts w:eastAsiaTheme="minorEastAsia" w:cs="Cambria"/>
-          <w:lang w:eastAsia="ja-JP"/>
-        </w:rPr>
-        <w:t>Hofreiter</w:t>
-      </w:r>
-      <w:proofErr w:type="spellEnd"/>
-      <w:r>
-        <w:rPr>
-          <w:rFonts w:eastAsiaTheme="minorEastAsia" w:cs="Cambria"/>
-          <w:lang w:eastAsia="ja-JP"/>
-        </w:rPr>
-        <w:t xml:space="preserve">, M. &amp; Stewart, J. Ecological change, range fluctuations and population dynamics during the Pleistocene. </w:t>
-      </w:r>
-      <w:proofErr w:type="spellStart"/>
+        <w:t xml:space="preserve">Hofreiter, M. &amp; Stewart, J. Ecological change, range fluctuations and population dynamics during the Pleistocene. </w:t>
+      </w:r>
       <w:r>
         <w:rPr>
           <w:rFonts w:eastAsiaTheme="minorEastAsia" w:cs="Cambria"/>
@@ -1048,27 +1366,7 @@
           <w:iCs/>
           <w:lang w:eastAsia="ja-JP"/>
         </w:rPr>
-        <w:t>Curr</w:t>
-      </w:r>
-      <w:proofErr w:type="spellEnd"/>
-      <w:r>
-        <w:rPr>
-          <w:rFonts w:eastAsiaTheme="minorEastAsia" w:cs="Cambria"/>
-          <w:i/>
-          <w:iCs/>
-          <w:lang w:eastAsia="ja-JP"/>
-        </w:rPr>
-        <w:t xml:space="preserve">. </w:t>
-      </w:r>
-      <w:proofErr w:type="gramStart"/>
-      <w:r>
-        <w:rPr>
-          <w:rFonts w:eastAsiaTheme="minorEastAsia" w:cs="Cambria"/>
-          <w:i/>
-          <w:iCs/>
-          <w:lang w:eastAsia="ja-JP"/>
-        </w:rPr>
-        <w:t>Biol.</w:t>
+        <w:t>Curr. Biol.</w:t>
       </w:r>
       <w:r>
         <w:rPr>
@@ -1093,7 +1391,6 @@
         </w:rPr>
         <w:t xml:space="preserve"> R584–94 (2009).</w:t>
       </w:r>
-      <w:proofErr w:type="gramEnd"/>
     </w:p>
     <w:p>
       <w:pPr>
@@ -1124,73 +1421,8 @@
           <w:lang w:eastAsia="ja-JP"/>
         </w:rPr>
         <w:tab/>
-        <w:t xml:space="preserve">Garcia, R. A., </w:t>
-      </w:r>
-      <w:proofErr w:type="spellStart"/>
-      <w:r>
-        <w:rPr>
-          <w:rFonts w:eastAsiaTheme="minorEastAsia" w:cs="Cambria"/>
-          <w:lang w:eastAsia="ja-JP"/>
-        </w:rPr>
-        <w:t>Cabeza</w:t>
-      </w:r>
-      <w:proofErr w:type="spellEnd"/>
-      <w:r>
-        <w:rPr>
-          <w:rFonts w:eastAsiaTheme="minorEastAsia" w:cs="Cambria"/>
-          <w:lang w:eastAsia="ja-JP"/>
-        </w:rPr>
-        <w:t xml:space="preserve">, M., </w:t>
-      </w:r>
-      <w:proofErr w:type="spellStart"/>
-      <w:r>
-        <w:rPr>
-          <w:rFonts w:eastAsiaTheme="minorEastAsia" w:cs="Cambria"/>
-          <w:lang w:eastAsia="ja-JP"/>
-        </w:rPr>
-        <w:t>Rahbek</w:t>
-      </w:r>
-      <w:proofErr w:type="spellEnd"/>
-      <w:r>
-        <w:rPr>
-          <w:rFonts w:eastAsiaTheme="minorEastAsia" w:cs="Cambria"/>
-          <w:lang w:eastAsia="ja-JP"/>
-        </w:rPr>
-        <w:t xml:space="preserve">, C. &amp; </w:t>
-      </w:r>
-      <w:proofErr w:type="spellStart"/>
-      <w:r>
-        <w:rPr>
-          <w:rFonts w:eastAsiaTheme="minorEastAsia" w:cs="Cambria"/>
-          <w:lang w:eastAsia="ja-JP"/>
-        </w:rPr>
-        <w:t>Araújo</w:t>
-      </w:r>
-      <w:proofErr w:type="spellEnd"/>
-      <w:r>
-        <w:rPr>
-          <w:rFonts w:eastAsiaTheme="minorEastAsia" w:cs="Cambria"/>
-          <w:lang w:eastAsia="ja-JP"/>
-        </w:rPr>
-        <w:t xml:space="preserve">, M. B. Multiple dimensions of </w:t>
-      </w:r>
-      <w:proofErr w:type="gramStart"/>
-      <w:r>
-        <w:rPr>
-          <w:rFonts w:eastAsiaTheme="minorEastAsia" w:cs="Cambria"/>
-          <w:lang w:eastAsia="ja-JP"/>
-        </w:rPr>
-        <w:t>climate</w:t>
-      </w:r>
-      <w:proofErr w:type="gramEnd"/>
-      <w:r>
-        <w:rPr>
-          <w:rFonts w:eastAsiaTheme="minorEastAsia" w:cs="Cambria"/>
-          <w:lang w:eastAsia="ja-JP"/>
-        </w:rPr>
-        <w:t xml:space="preserve"> change and their implications for biodiversity. </w:t>
-      </w:r>
-      <w:proofErr w:type="gramStart"/>
+        <w:t xml:space="preserve">Garcia, R. A., Cabeza, M., Rahbek, C. &amp; Araújo, M. B. Multiple dimensions of climate change and their implications for biodiversity. </w:t>
+      </w:r>
       <w:r>
         <w:rPr>
           <w:rFonts w:eastAsiaTheme="minorEastAsia" w:cs="Cambria"/>
@@ -1223,7 +1455,6 @@
         </w:rPr>
         <w:t xml:space="preserve"> 1247579 (2014).</w:t>
       </w:r>
-      <w:proofErr w:type="gramEnd"/>
     </w:p>
     <w:p>
       <w:pPr>
@@ -1254,39 +1485,7 @@
           <w:lang w:eastAsia="ja-JP"/>
         </w:rPr>
         <w:tab/>
-        <w:t xml:space="preserve">Arenas, M., Ray, N., </w:t>
-      </w:r>
-      <w:proofErr w:type="spellStart"/>
-      <w:r>
-        <w:rPr>
-          <w:rFonts w:eastAsiaTheme="minorEastAsia" w:cs="Cambria"/>
-          <w:lang w:eastAsia="ja-JP"/>
-        </w:rPr>
-        <w:t>Currat</w:t>
-      </w:r>
-      <w:proofErr w:type="spellEnd"/>
-      <w:r>
-        <w:rPr>
-          <w:rFonts w:eastAsiaTheme="minorEastAsia" w:cs="Cambria"/>
-          <w:lang w:eastAsia="ja-JP"/>
-        </w:rPr>
-        <w:t xml:space="preserve">, M. &amp; </w:t>
-      </w:r>
-      <w:proofErr w:type="spellStart"/>
-      <w:r>
-        <w:rPr>
-          <w:rFonts w:eastAsiaTheme="minorEastAsia" w:cs="Cambria"/>
-          <w:lang w:eastAsia="ja-JP"/>
-        </w:rPr>
-        <w:t>Excoffier</w:t>
-      </w:r>
-      <w:proofErr w:type="spellEnd"/>
-      <w:r>
-        <w:rPr>
-          <w:rFonts w:eastAsiaTheme="minorEastAsia" w:cs="Cambria"/>
-          <w:lang w:eastAsia="ja-JP"/>
-        </w:rPr>
-        <w:t xml:space="preserve">, L. Consequences of range contractions and range shifts on molecular diversity. </w:t>
+        <w:t xml:space="preserve">Arenas, M., Ray, N., Currat, M. &amp; Excoffier, L. Consequences of range contractions and range shifts on molecular diversity. </w:t>
       </w:r>
       <w:r>
         <w:rPr>
@@ -1334,6 +1533,100 @@
     </w:sectPr>
   </w:body>
 </w:document>
+</file>
+
+<file path=word/comments.xml><?xml version="1.0" encoding="utf-8"?>
+<w:comments xmlns:wpc="http://schemas.microsoft.com/office/word/2010/wordprocessingCanvas" xmlns:mo="http://schemas.microsoft.com/office/mac/office/2008/main" xmlns:mc="http://schemas.openxmlformats.org/markup-compatibility/2006" xmlns:mv="urn:schemas-microsoft-com:mac:vml" xmlns:o="urn:schemas-microsoft-com:office:office" xmlns:r="http://schemas.openxmlformats.org/officeDocument/2006/relationships" xmlns:m="http://schemas.openxmlformats.org/officeDocument/2006/math" xmlns:v="urn:schemas-microsoft-com:vml" xmlns:wp14="http://schemas.microsoft.com/office/word/2010/wordprocessingDrawing" xmlns:wp="http://schemas.openxmlformats.org/drawingml/2006/wordprocessingDrawing" xmlns:w10="urn:schemas-microsoft-com:office:word" xmlns:w="http://schemas.openxmlformats.org/wordprocessingml/2006/main" xmlns:w14="http://schemas.microsoft.com/office/word/2010/wordml" xmlns:wpg="http://schemas.microsoft.com/office/word/2010/wordprocessingGroup" xmlns:wpi="http://schemas.microsoft.com/office/word/2010/wordprocessingInk" xmlns:wne="http://schemas.microsoft.com/office/word/2006/wordml" xmlns:wps="http://schemas.microsoft.com/office/word/2010/wordprocessingShape" mc:Ignorable="w14 wp14">
+  <w:comment w:id="0" w:author="Ditte Mikkelsen Truelsen" w:date="2016-02-12T10:52:00Z" w:initials="DM">
+    <w:p>
+      <w:pPr>
+        <w:pStyle w:val="CommentText"/>
+      </w:pPr>
+      <w:r>
+        <w:rPr>
+          <w:rStyle w:val="CommentReference"/>
+        </w:rPr>
+        <w:annotationRef/>
+      </w:r>
+      <w:r>
+        <w:t>I like this!</w:t>
+      </w:r>
+    </w:p>
+  </w:comment>
+  <w:comment w:id="15" w:author="Ditte Mikkelsen Truelsen" w:date="2016-02-10T12:13:00Z" w:initials="DM">
+    <w:p>
+      <w:pPr>
+        <w:pStyle w:val="CommentText"/>
+      </w:pPr>
+      <w:r>
+        <w:rPr>
+          <w:rStyle w:val="CommentReference"/>
+        </w:rPr>
+        <w:annotationRef/>
+      </w:r>
+      <w:r>
+        <w:t>I’m not sure I understand what is meant by this sentence.</w:t>
+      </w:r>
+    </w:p>
+    <w:p>
+      <w:pPr>
+        <w:pStyle w:val="CommentText"/>
+      </w:pPr>
+      <w:r>
+        <w:t>Is it that “Under the forecasted climate change scenarios, species in remnant isolated populations that lack genetic variability will appear particularly threatened and in risk of extirpation and/or extinction”?</w:t>
+      </w:r>
+    </w:p>
+  </w:comment>
+  <w:comment w:id="22" w:author="Ditte Mikkelsen Truelsen" w:date="2016-02-10T11:28:00Z" w:initials="DM">
+    <w:p>
+      <w:pPr>
+        <w:pStyle w:val="CommentText"/>
+      </w:pPr>
+      <w:r>
+        <w:rPr>
+          <w:rStyle w:val="CommentReference"/>
+        </w:rPr>
+        <w:annotationRef/>
+      </w:r>
+      <w:r>
+        <w:t>Well, a stable range preserves highest levels of genetic diversity compared to changes in range. However, when the range is changing, a fast range contraction preserves more genetic diversity than a slow, but there will still be most genetic diversity when the range is stable.</w:t>
+      </w:r>
+    </w:p>
+    <w:p>
+      <w:pPr>
+        <w:pStyle w:val="CommentText"/>
+      </w:pPr>
+    </w:p>
+    <w:p>
+      <w:pPr>
+        <w:pStyle w:val="CommentText"/>
+      </w:pPr>
+      <w:r>
+        <w:t>Citation from Arenas abstract: “</w:t>
+      </w:r>
+      <w:r>
+        <w:t>We show that range contractions tend to decrease genetic diversity as compared with p</w:t>
+      </w:r>
+      <w:r>
+        <w:t xml:space="preserve">opulation with stable ranges </w:t>
+      </w:r>
+      <w:r>
+        <w:t xml:space="preserve">but quite </w:t>
+      </w:r>
+      <w:proofErr w:type="spellStart"/>
+      <w:r>
+        <w:t>counterintuitively</w:t>
+      </w:r>
+      <w:proofErr w:type="spellEnd"/>
+      <w:r>
+        <w:t xml:space="preserve"> fast range contractions preserve higher levels of diversity and induce lower levels of genetic differentiation among refuge areas than slow contractions.</w:t>
+      </w:r>
+      <w:r>
+        <w:t>”</w:t>
+      </w:r>
+    </w:p>
+  </w:comment>
+</w:comments>
 </file>
 
 <file path=word/numbering.xml><?xml version="1.0" encoding="utf-8"?>
@@ -1694,6 +1987,7 @@
   <w:style w:type="character" w:default="1" w:styleId="DefaultParagraphFont">
     <w:name w:val="Default Paragraph Font"/>
     <w:uiPriority w:val="1"/>
+    <w:semiHidden/>
     <w:unhideWhenUsed/>
   </w:style>
   <w:style w:type="table" w:default="1" w:styleId="TableNormal">
@@ -1799,6 +2093,38 @@
       <w:sz w:val="20"/>
       <w:szCs w:val="20"/>
       <w:lang w:val="da-DK" w:eastAsia="en-US"/>
+    </w:rPr>
+  </w:style>
+  <w:style w:type="paragraph" w:styleId="CommentSubject">
+    <w:name w:val="annotation subject"/>
+    <w:basedOn w:val="CommentText"/>
+    <w:next w:val="CommentText"/>
+    <w:link w:val="CommentSubjectChar"/>
+    <w:uiPriority w:val="99"/>
+    <w:semiHidden/>
+    <w:unhideWhenUsed/>
+    <w:rsid w:val="00CA406E"/>
+    <w:rPr>
+      <w:b/>
+      <w:bCs/>
+      <w:sz w:val="20"/>
+      <w:szCs w:val="20"/>
+    </w:rPr>
+  </w:style>
+  <w:style w:type="character" w:customStyle="1" w:styleId="CommentSubjectChar">
+    <w:name w:val="Comment Subject Char"/>
+    <w:basedOn w:val="CommentTextChar"/>
+    <w:link w:val="CommentSubject"/>
+    <w:uiPriority w:val="99"/>
+    <w:semiHidden/>
+    <w:rsid w:val="00CA406E"/>
+    <w:rPr>
+      <w:rFonts w:ascii="Cambria" w:eastAsia="Arial Unicode MS" w:hAnsi="Cambria" w:cs="font39"/>
+      <w:b/>
+      <w:bCs/>
+      <w:sz w:val="20"/>
+      <w:szCs w:val="20"/>
+      <w:lang w:eastAsia="ar-SA"/>
     </w:rPr>
   </w:style>
 </w:styles>
@@ -1971,6 +2297,7 @@
   <w:style w:type="character" w:default="1" w:styleId="DefaultParagraphFont">
     <w:name w:val="Default Paragraph Font"/>
     <w:uiPriority w:val="1"/>
+    <w:semiHidden/>
     <w:unhideWhenUsed/>
   </w:style>
   <w:style w:type="table" w:default="1" w:styleId="TableNormal">
@@ -2076,6 +2403,38 @@
       <w:sz w:val="20"/>
       <w:szCs w:val="20"/>
       <w:lang w:val="da-DK" w:eastAsia="en-US"/>
+    </w:rPr>
+  </w:style>
+  <w:style w:type="paragraph" w:styleId="CommentSubject">
+    <w:name w:val="annotation subject"/>
+    <w:basedOn w:val="CommentText"/>
+    <w:next w:val="CommentText"/>
+    <w:link w:val="CommentSubjectChar"/>
+    <w:uiPriority w:val="99"/>
+    <w:semiHidden/>
+    <w:unhideWhenUsed/>
+    <w:rsid w:val="00CA406E"/>
+    <w:rPr>
+      <w:b/>
+      <w:bCs/>
+      <w:sz w:val="20"/>
+      <w:szCs w:val="20"/>
+    </w:rPr>
+  </w:style>
+  <w:style w:type="character" w:customStyle="1" w:styleId="CommentSubjectChar">
+    <w:name w:val="Comment Subject Char"/>
+    <w:basedOn w:val="CommentTextChar"/>
+    <w:link w:val="CommentSubject"/>
+    <w:uiPriority w:val="99"/>
+    <w:semiHidden/>
+    <w:rsid w:val="00CA406E"/>
+    <w:rPr>
+      <w:rFonts w:ascii="Cambria" w:eastAsia="Arial Unicode MS" w:hAnsi="Cambria" w:cs="font39"/>
+      <w:b/>
+      <w:bCs/>
+      <w:sz w:val="20"/>
+      <w:szCs w:val="20"/>
+      <w:lang w:eastAsia="ar-SA"/>
     </w:rPr>
   </w:style>
 </w:styles>

</xml_diff>

<commit_message>
working on the 3rd para
</commit_message>
<xml_diff>
--- a/AFR_2nd_Chap_08_02.docx
+++ b/AFR_2nd_Chap_08_02.docx
@@ -1,14 +1,14 @@
 
 <file path=word/document.xml><?xml version="1.0" encoding="utf-8"?>
-<w:document xmlns:r="http://schemas.openxmlformats.org/officeDocument/2006/relationships" xmlns:wp="http://schemas.openxmlformats.org/drawingml/2006/wordprocessingDrawing" xmlns:w="http://schemas.openxmlformats.org/wordprocessingml/2006/main" xmlns:w10="urn:schemas-microsoft-com:office:word" xmlns:w14="http://schemas.microsoft.com/office/word/2010/wordml" xmlns:wps="http://schemas.microsoft.com/office/word/2010/wordprocessingShape" xmlns:wpg="http://schemas.microsoft.com/office/word/2010/wordprocessingGroup" xmlns:mc="http://schemas.openxmlformats.org/markup-compatibility/2006" xmlns:v="urn:schemas-microsoft-com:vml" xmlns:o="urn:schemas-microsoft-com:office:office" mc:Ignorable="w14">
+<w:document xmlns:wpc="http://schemas.microsoft.com/office/word/2010/wordprocessingCanvas" xmlns:mo="http://schemas.microsoft.com/office/mac/office/2008/main" xmlns:mc="http://schemas.openxmlformats.org/markup-compatibility/2006" xmlns:mv="urn:schemas-microsoft-com:mac:vml" xmlns:o="urn:schemas-microsoft-com:office:office" xmlns:r="http://schemas.openxmlformats.org/officeDocument/2006/relationships" xmlns:m="http://schemas.openxmlformats.org/officeDocument/2006/math" xmlns:v="urn:schemas-microsoft-com:vml" xmlns:wp14="http://schemas.microsoft.com/office/word/2010/wordprocessingDrawing" xmlns:wp="http://schemas.openxmlformats.org/drawingml/2006/wordprocessingDrawing" xmlns:w10="urn:schemas-microsoft-com:office:word" xmlns:w="http://schemas.openxmlformats.org/wordprocessingml/2006/main" xmlns:w14="http://schemas.microsoft.com/office/word/2010/wordml" xmlns:wpg="http://schemas.microsoft.com/office/word/2010/wordprocessingGroup" xmlns:wpi="http://schemas.microsoft.com/office/word/2010/wordprocessingInk" xmlns:wne="http://schemas.microsoft.com/office/word/2006/wordml" xmlns:wps="http://schemas.microsoft.com/office/word/2010/wordprocessingShape" mc:Ignorable="w14 wp14">
   <w:body>
     <w:p>
       <w:pPr>
         <w:pStyle w:val="Default"/>
         <w:rPr>
-          <w:rFonts w:ascii="Baskerville" w:cs="Baskerville" w:hAnsi="Baskerville" w:eastAsia="Baskerville"/>
-          <w:b w:val="1"/>
-          <w:bCs w:val="1"/>
+          <w:rFonts w:ascii="Baskerville" w:eastAsia="Baskerville" w:hAnsi="Baskerville" w:cs="Baskerville"/>
+          <w:b/>
+          <w:bCs/>
           <w:color w:val="006600"/>
           <w:u w:color="006600"/>
         </w:rPr>
@@ -16,59 +16,52 @@
       <w:r>
         <w:rPr>
           <w:rFonts w:ascii="Baskerville" w:hAnsi="Baskerville"/>
-          <w:b w:val="1"/>
-          <w:bCs w:val="1"/>
+          <w:b/>
+          <w:bCs/>
           <w:color w:val="006600"/>
           <w:u w:color="006600"/>
-          <w:rtl w:val="0"/>
-          <w:lang w:val="en-US"/>
         </w:rPr>
         <w:t xml:space="preserve">We should always remember the </w:t>
       </w:r>
       <w:r>
         <w:rPr>
           <w:rFonts w:ascii="Baskerville" w:hAnsi="Baskerville"/>
-          <w:b w:val="1"/>
-          <w:bCs w:val="1"/>
-          <w:color w:val="ff0000"/>
-          <w:u w:color="ff0000"/>
-          <w:rtl w:val="0"/>
-          <w:lang w:val="en-US"/>
+          <w:b/>
+          <w:bCs/>
+          <w:color w:val="FF0000"/>
+          <w:u w:color="FF0000"/>
         </w:rPr>
         <w:t xml:space="preserve">TWO MAIN </w:t>
       </w:r>
       <w:r>
         <w:rPr>
           <w:rFonts w:ascii="Baskerville" w:hAnsi="Baskerville"/>
-          <w:b w:val="1"/>
-          <w:bCs w:val="1"/>
+          <w:b/>
+          <w:bCs/>
           <w:color w:val="006600"/>
           <w:u w:color="006600"/>
-          <w:rtl w:val="0"/>
-          <w:lang w:val="en-US"/>
-        </w:rPr>
-        <w:t xml:space="preserve"> messages:</w:t>
+        </w:rPr>
+        <w:t>messages:</w:t>
       </w:r>
     </w:p>
     <w:p>
       <w:pPr>
         <w:pStyle w:val="Default"/>
         <w:rPr>
-          <w:rFonts w:ascii="Baskerville" w:cs="Baskerville" w:hAnsi="Baskerville" w:eastAsia="Baskerville"/>
-          <w:b w:val="1"/>
-          <w:bCs w:val="1"/>
+          <w:rFonts w:ascii="Baskerville" w:eastAsia="Baskerville" w:hAnsi="Baskerville" w:cs="Baskerville"/>
+          <w:b/>
+          <w:bCs/>
           <w:color w:val="006600"/>
           <w:u w:color="006600"/>
         </w:rPr>
       </w:pPr>
       <w:r>
         <w:rPr>
-          <w:rFonts w:ascii="Baskerville" w:cs="Baskerville" w:hAnsi="Baskerville" w:eastAsia="Baskerville"/>
-          <w:b w:val="1"/>
-          <w:bCs w:val="1"/>
+          <w:rFonts w:ascii="Baskerville" w:eastAsia="Baskerville" w:hAnsi="Baskerville" w:cs="Baskerville"/>
+          <w:b/>
+          <w:bCs/>
           <w:color w:val="006600"/>
           <w:u w:color="006600"/>
-          <w:rtl w:val="0"/>
         </w:rPr>
         <w:tab/>
         <w:t xml:space="preserve">1: Climate-change velocities vary across time, space and species </w:t>
@@ -80,12 +73,11 @@
       </w:pPr>
       <w:r>
         <w:rPr>
-          <w:rFonts w:ascii="Baskerville" w:cs="Baskerville" w:hAnsi="Baskerville" w:eastAsia="Baskerville"/>
-          <w:b w:val="1"/>
-          <w:bCs w:val="1"/>
+          <w:rFonts w:ascii="Baskerville" w:eastAsia="Baskerville" w:hAnsi="Baskerville" w:cs="Baskerville"/>
+          <w:b/>
+          <w:bCs/>
           <w:color w:val="006600"/>
           <w:u w:color="006600"/>
-          <w:rtl w:val="0"/>
         </w:rPr>
         <w:tab/>
         <w:t>2: fast changes have a greater effect than slow changes</w:t>
@@ -100,205 +92,129 @@
       <w:pPr>
         <w:pStyle w:val="Default"/>
         <w:rPr>
-          <w:rFonts w:ascii="Baskerville" w:cs="Baskerville" w:hAnsi="Baskerville" w:eastAsia="Baskerville"/>
-          <w:color w:val="ff0000"/>
-          <w:u w:color="ff0000"/>
+          <w:rFonts w:ascii="Baskerville" w:eastAsia="Baskerville" w:hAnsi="Baskerville" w:cs="Baskerville"/>
+          <w:color w:val="FF0000"/>
+          <w:u w:color="FF0000"/>
         </w:rPr>
       </w:pPr>
       <w:r>
         <w:rPr>
           <w:rFonts w:ascii="Baskerville" w:hAnsi="Baskerville"/>
-          <w:b w:val="1"/>
-          <w:bCs w:val="1"/>
-          <w:rtl w:val="0"/>
-          <w:lang w:val="en-US"/>
-        </w:rPr>
-        <w:t>Fast climate change drives pronounced changes in species</w:t>
-      </w:r>
-      <w:r>
-        <w:rPr>
-          <w:rFonts w:ascii="Baskerville" w:hAnsi="Baskerville" w:hint="default"/>
-          <w:b w:val="1"/>
-          <w:bCs w:val="1"/>
-          <w:rtl w:val="0"/>
-          <w:lang w:val="en-US"/>
-        </w:rPr>
-        <w:t xml:space="preserve">’ </w:t>
-      </w:r>
-      <w:r>
-        <w:rPr>
-          <w:rFonts w:ascii="Baskerville" w:hAnsi="Baskerville"/>
-          <w:b w:val="1"/>
-          <w:bCs w:val="1"/>
-          <w:rtl w:val="0"/>
-          <w:lang w:val="en-US"/>
-        </w:rPr>
-        <w:t>genetic diversity</w:t>
+          <w:b/>
+          <w:bCs/>
+        </w:rPr>
+        <w:t>Fast climate change drives pronounced changes in species’ genetic diversity</w:t>
       </w:r>
     </w:p>
     <w:p>
       <w:pPr>
         <w:pStyle w:val="Default"/>
         <w:rPr>
-          <w:rFonts w:ascii="Baskerville" w:cs="Baskerville" w:hAnsi="Baskerville" w:eastAsia="Baskerville"/>
-          <w:color w:val="ff0000"/>
-          <w:u w:color="ff0000"/>
+          <w:rFonts w:ascii="Baskerville" w:eastAsia="Baskerville" w:hAnsi="Baskerville" w:cs="Baskerville"/>
+          <w:color w:val="FF0000"/>
+          <w:u w:color="FF0000"/>
         </w:rPr>
       </w:pPr>
     </w:p>
     <w:p>
       <w:pPr>
-        <w:pStyle w:val="annotation text"/>
+        <w:pStyle w:val="CommentText"/>
         <w:jc w:val="both"/>
         <w:rPr>
-          <w:rFonts w:ascii="Baskerville" w:cs="Baskerville" w:hAnsi="Baskerville" w:eastAsia="Baskerville"/>
-          <w:color w:val="0e0e0e"/>
-          <w:u w:color="0e0e0e"/>
+          <w:rFonts w:ascii="Baskerville" w:eastAsia="Baskerville" w:hAnsi="Baskerville" w:cs="Baskerville"/>
+          <w:color w:val="0E0E0E"/>
+          <w:u w:color="0E0E0E"/>
         </w:rPr>
       </w:pPr>
       <w:r>
         <w:rPr>
           <w:rFonts w:ascii="Baskerville" w:hAnsi="Baskerville"/>
-          <w:color w:val="000000"/>
-          <w:u w:color="000000"/>
-          <w:rtl w:val="0"/>
-          <w:lang w:val="en-US"/>
         </w:rPr>
         <w:t xml:space="preserve">Numerous species responded to past climate change by tracking suitable environments and consequently altering their genetic diversity make-up </w:t>
       </w:r>
       <w:r>
         <w:rPr>
           <w:rFonts w:ascii="Baskerville SemiBold" w:hAnsi="Baskerville SemiBold"/>
-          <w:i w:val="1"/>
-          <w:iCs w:val="1"/>
+          <w:i/>
+          <w:iCs/>
           <w:vertAlign w:val="superscript"/>
-          <w:rtl w:val="0"/>
-          <w:lang w:val="en-US"/>
         </w:rPr>
         <w:t>1,2</w:t>
       </w:r>
       <w:r>
         <w:rPr>
           <w:rFonts w:ascii="Baskerville" w:hAnsi="Baskerville"/>
-          <w:color w:val="000000"/>
-          <w:u w:color="000000"/>
-          <w:rtl w:val="0"/>
-          <w:lang w:val="en-US"/>
         </w:rPr>
         <w:t xml:space="preserve">. Future climate change velocities will likely outpace species dispersal abilities </w:t>
       </w:r>
       <w:r>
         <w:rPr>
           <w:rFonts w:ascii="Baskerville SemiBold" w:hAnsi="Baskerville SemiBold"/>
-          <w:i w:val="1"/>
-          <w:iCs w:val="1"/>
+          <w:i/>
+          <w:iCs/>
           <w:vertAlign w:val="superscript"/>
-          <w:rtl w:val="0"/>
-          <w:lang w:val="en-US"/>
         </w:rPr>
         <w:t>3</w:t>
       </w:r>
       <w:r>
         <w:rPr>
           <w:rFonts w:ascii="Baskerville" w:hAnsi="Baskerville"/>
-          <w:color w:val="000000"/>
-          <w:u w:color="000000"/>
-          <w:rtl w:val="0"/>
-          <w:lang w:val="en-US"/>
         </w:rPr>
         <w:t xml:space="preserve">, leading to further changes in the distribution of genetic diversity </w:t>
       </w:r>
       <w:r>
         <w:rPr>
           <w:rFonts w:ascii="Baskerville SemiBold" w:hAnsi="Baskerville SemiBold"/>
-          <w:i w:val="1"/>
-          <w:iCs w:val="1"/>
+          <w:i/>
+          <w:iCs/>
           <w:vertAlign w:val="superscript"/>
-          <w:rtl w:val="0"/>
-          <w:lang w:val="en-US"/>
         </w:rPr>
         <w:t>4</w:t>
       </w:r>
       <w:r>
         <w:rPr>
           <w:rFonts w:ascii="Baskerville" w:hAnsi="Baskerville"/>
-          <w:color w:val="000000"/>
-          <w:u w:color="000000"/>
-          <w:rtl w:val="0"/>
-          <w:lang w:val="en-US"/>
         </w:rPr>
         <w:t xml:space="preserve">, local extirpations (REFS) and ultimately extinctions (REFS). Under different forecasted climate change scenarios species lacking genetic variability to survive in remnant isolated populations will appear particularly threatened </w:t>
       </w:r>
       <w:r>
         <w:rPr>
           <w:rFonts w:ascii="Baskerville SemiBold" w:hAnsi="Baskerville SemiBold"/>
-          <w:i w:val="1"/>
-          <w:iCs w:val="1"/>
+          <w:i/>
+          <w:iCs/>
           <w:vertAlign w:val="superscript"/>
-          <w:rtl w:val="0"/>
-          <w:lang w:val="en-US"/>
         </w:rPr>
         <w:t>5</w:t>
       </w:r>
       <w:r>
         <w:rPr>
           <w:rFonts w:ascii="Baskerville" w:hAnsi="Baskerville"/>
-          <w:color w:val="000000"/>
-          <w:u w:color="000000"/>
-          <w:rtl w:val="0"/>
-          <w:lang w:val="en-US"/>
         </w:rPr>
         <w:t xml:space="preserve">. It is expected that species under stable climatic conditions -slow climate change velocity, reach stationary demographic conditions and stable levels of genetic diversity. Counterintuitively, it is also expected that fast range contractions better preserve species levels of genetic diversity </w:t>
       </w:r>
       <w:r>
         <w:rPr>
           <w:rFonts w:ascii="Baskerville SemiBold" w:hAnsi="Baskerville SemiBold"/>
-          <w:i w:val="1"/>
-          <w:iCs w:val="1"/>
+          <w:i/>
+          <w:iCs/>
           <w:vertAlign w:val="superscript"/>
-          <w:rtl w:val="0"/>
-          <w:lang w:val="en-US"/>
         </w:rPr>
         <w:t>6</w:t>
       </w:r>
       <w:r>
         <w:rPr>
           <w:rFonts w:ascii="Baskerville" w:hAnsi="Baskerville"/>
-          <w:color w:val="000000"/>
-          <w:u w:color="000000"/>
-          <w:rtl w:val="0"/>
-          <w:lang w:val="en-US"/>
-        </w:rPr>
-        <w:t>. These opposite expectations hinder our ability to predict responses of genetic diversity to future climate change. For these reason, analysis of the differences in the response of species</w:t>
-      </w:r>
-      <w:r>
-        <w:rPr>
-          <w:rFonts w:ascii="Baskerville" w:hAnsi="Baskerville" w:hint="default"/>
-          <w:color w:val="000000"/>
-          <w:u w:color="000000"/>
-          <w:rtl w:val="0"/>
-          <w:lang w:val="en-US"/>
-        </w:rPr>
-        <w:t xml:space="preserve">’ </w:t>
-      </w:r>
-      <w:r>
-        <w:rPr>
-          <w:rFonts w:ascii="Baskerville" w:hAnsi="Baskerville"/>
-          <w:color w:val="000000"/>
-          <w:u w:color="000000"/>
-          <w:rtl w:val="0"/>
-          <w:lang w:val="en-US"/>
-        </w:rPr>
-        <w:t xml:space="preserve">genetic diversity to slow and fast climate changes are the critical importance. </w:t>
+        </w:rPr>
+        <w:t xml:space="preserve">. These opposite expectations hinder our ability to predict responses of genetic diversity to future climate change. For these reason, analysis of the differences in the response of species’ genetic diversity to slow and fast climate changes are the critical importance. </w:t>
       </w:r>
     </w:p>
     <w:p>
       <w:pPr>
-        <w:pStyle w:val="annotation text"/>
-        <w:rPr>
-          <w:rFonts w:ascii="Baskerville" w:cs="Baskerville" w:hAnsi="Baskerville" w:eastAsia="Baskerville"/>
-          <w:color w:val="0e0e0e"/>
-          <w:u w:color="0e0e0e"/>
+        <w:pStyle w:val="CommentText"/>
+        <w:rPr>
+          <w:rFonts w:ascii="Baskerville" w:eastAsia="Baskerville" w:hAnsi="Baskerville" w:cs="Baskerville"/>
+          <w:color w:val="0E0E0E"/>
+          <w:u w:color="0E0E0E"/>
         </w:rPr>
       </w:pPr>
     </w:p>
@@ -307,127 +223,275 @@
         <w:pStyle w:val="Default"/>
         <w:jc w:val="both"/>
         <w:rPr>
-          <w:rFonts w:ascii="Baskerville" w:cs="Baskerville" w:hAnsi="Baskerville" w:eastAsia="Baskerville"/>
-          <w:color w:val="000000"/>
-          <w:u w:color="000000"/>
+          <w:rFonts w:ascii="Baskerville" w:eastAsia="Baskerville" w:hAnsi="Baskerville" w:cs="Baskerville"/>
         </w:rPr>
       </w:pPr>
       <w:r>
         <w:rPr>
           <w:rFonts w:ascii="Baskerville" w:hAnsi="Baskerville"/>
-          <w:outline w:val="0"/>
-          <w:color w:val="000000"/>
-          <w:spacing w:val="0"/>
-          <w:kern w:val="0"/>
-          <w:position w:val="0"/>
-          <w:u w:val="none" w:color="000000"/>
-          <w:vertAlign w:val="baseline"/>
-          <w:rtl w:val="0"/>
-          <w:lang w:val="en-US"/>
-        </w:rPr>
-        <w:t>Megafaunal replacements and extinctions in the Northern Hemisphere have been linked to abrupt climate changes based on Greenlandic ice core records (Cooper). Although informative, the use of extrapolated hemispheric trends contradicts recent studies showing that species with different ecological strategies experience climate change differently (Parmesan). And furthermore, that a high variance in the velocity of climate change is expected at broad spatial and temporal scales, and also across species (Serra-Diaz 2014). In order to evaluate the response of intraspecific genetic diversity to past climate change variability at broad spatial, temporal and at the species level must be accounted for. The use of global paleoclimatic reconstructions for consecutive time bins during the last 50,000 years, the now extensive fossil record  and ancient DNA sequences available can be used to better understand species genetic dynamics during the Late Quaternaty. To our knowledge  species</w:t>
-      </w:r>
-      <w:r>
-        <w:rPr>
-          <w:rFonts w:ascii="Baskerville" w:hAnsi="Baskerville" w:hint="default"/>
-          <w:outline w:val="0"/>
-          <w:color w:val="000000"/>
-          <w:spacing w:val="0"/>
-          <w:kern w:val="0"/>
-          <w:position w:val="0"/>
-          <w:u w:val="none" w:color="000000"/>
-          <w:vertAlign w:val="baseline"/>
-          <w:rtl w:val="0"/>
-          <w:lang w:val="en-US"/>
-        </w:rPr>
-        <w:t xml:space="preserve">’ </w:t>
-      </w:r>
+        </w:rPr>
+        <w:t xml:space="preserve">Megafaunal replacements and extinctions in the Northern Hemisphere have been linked to abrupt climate changes based on Greenlandic ice core records (Cooper). Although informative, the use of extrapolated hemispheric trends contradicts recent studies showing that species with different ecological strategies experience climate change differently (Parmesan). And furthermore, that a high variance in the velocity of climate change is expected at broad spatial and temporal scales, and also across species (Serra-Diaz 2014). In order to evaluate the response of intraspecific genetic diversity to past climate change variability at broad spatial, temporal and at the species level must be accounted for. The use of global </w:t>
+      </w:r>
+      <w:proofErr w:type="spellStart"/>
       <w:r>
         <w:rPr>
           <w:rFonts w:ascii="Baskerville" w:hAnsi="Baskerville"/>
-          <w:outline w:val="0"/>
-          <w:color w:val="000000"/>
-          <w:spacing w:val="0"/>
-          <w:kern w:val="0"/>
-          <w:position w:val="0"/>
-          <w:u w:val="none" w:color="000000"/>
-          <w:vertAlign w:val="baseline"/>
-          <w:rtl w:val="0"/>
-          <w:lang w:val="en-US"/>
-        </w:rPr>
-        <w:t>genetic response to climate change has not been related to the pace climate change analyzing ancient DNA and fossil record from multiple species.</w:t>
-      </w:r>
+        </w:rPr>
+        <w:t>paleoclimatic</w:t>
+      </w:r>
+      <w:proofErr w:type="spellEnd"/>
       <w:r>
         <w:rPr>
           <w:rFonts w:ascii="Baskerville" w:hAnsi="Baskerville"/>
-          <w:outline w:val="0"/>
+        </w:rPr>
+        <w:t xml:space="preserve"> reconstructions for consecutive time bins during the last 50,000 years, t</w:t>
+      </w:r>
+      <w:r>
+        <w:rPr>
+          <w:rFonts w:ascii="Baskerville" w:hAnsi="Baskerville"/>
+        </w:rPr>
+        <w:t xml:space="preserve">he now extensive fossil record </w:t>
+      </w:r>
+      <w:r>
+        <w:rPr>
+          <w:rFonts w:ascii="Baskerville" w:hAnsi="Baskerville"/>
+        </w:rPr>
+        <w:t xml:space="preserve">and ancient DNA sequences available can be used to better understand species genetic dynamics during the Late </w:t>
+      </w:r>
+      <w:proofErr w:type="spellStart"/>
+      <w:r>
+        <w:rPr>
+          <w:rFonts w:ascii="Baskerville" w:hAnsi="Baskerville"/>
+        </w:rPr>
+        <w:t>Qua</w:t>
+      </w:r>
+      <w:r>
+        <w:rPr>
+          <w:rFonts w:ascii="Baskerville" w:hAnsi="Baskerville"/>
+        </w:rPr>
+        <w:t>ternaty</w:t>
+      </w:r>
+      <w:proofErr w:type="spellEnd"/>
+      <w:r>
+        <w:rPr>
+          <w:rFonts w:ascii="Baskerville" w:hAnsi="Baskerville"/>
+        </w:rPr>
+        <w:t xml:space="preserve">. To our knowledge </w:t>
+      </w:r>
+      <w:r>
+        <w:rPr>
+          <w:rFonts w:ascii="Baskerville" w:hAnsi="Baskerville"/>
+        </w:rPr>
+        <w:t>species’ genetic response to climate change has not been related to the pace climate change analyzing ancient DNA and fossil record from multiple species.</w:t>
+      </w:r>
+      <w:r>
+        <w:rPr>
+          <w:rFonts w:ascii="Baskerville" w:hAnsi="Baskerville"/>
           <w:color w:val="827843"/>
-          <w:spacing w:val="0"/>
-          <w:kern w:val="0"/>
-          <w:position w:val="0"/>
-          <w:u w:val="none" w:color="827843"/>
-          <w:vertAlign w:val="baseline"/>
-          <w:rtl w:val="0"/>
-          <w:lang w:val="en-US"/>
+          <w:u w:color="827843"/>
         </w:rPr>
         <w:t xml:space="preserve"> </w:t>
       </w:r>
     </w:p>
     <w:p>
       <w:pPr>
-        <w:pStyle w:val="Normal (Web)"/>
+        <w:pStyle w:val="NormalWeb"/>
         <w:spacing w:before="0" w:after="0"/>
         <w:rPr>
-          <w:rFonts w:ascii="Baskerville" w:cs="Baskerville" w:hAnsi="Baskerville" w:eastAsia="Baskerville"/>
-          <w:color w:val="000000"/>
+          <w:rFonts w:ascii="Baskerville" w:eastAsia="Baskerville" w:hAnsi="Baskerville" w:cs="Baskerville"/>
           <w:sz w:val="24"/>
           <w:szCs w:val="24"/>
-          <w:u w:color="000000"/>
+          <w:lang w:val="en-US"/>
         </w:rPr>
       </w:pPr>
     </w:p>
     <w:p>
       <w:pPr>
-        <w:pStyle w:val="Normal (Web)"/>
+        <w:pStyle w:val="NormalWeb"/>
         <w:spacing w:before="0" w:after="0"/>
         <w:rPr>
-          <w:rFonts w:ascii="Baskerville" w:cs="Baskerville" w:hAnsi="Baskerville" w:eastAsia="Baskerville"/>
-          <w:color w:val="000000"/>
+          <w:rFonts w:ascii="Baskerville" w:eastAsia="Baskerville" w:hAnsi="Baskerville" w:cs="Baskerville"/>
           <w:sz w:val="24"/>
           <w:szCs w:val="24"/>
-          <w:u w:color="000000"/>
+          <w:lang w:val="en-US"/>
         </w:rPr>
       </w:pPr>
-    </w:p>
-    <w:p>
-      <w:pPr>
-        <w:pStyle w:val="Normal (Web)"/>
-        <w:spacing w:before="0" w:after="0"/>
-        <w:rPr>
-          <w:rFonts w:ascii="Baskerville" w:cs="Baskerville" w:hAnsi="Baskerville" w:eastAsia="Baskerville"/>
-          <w:color w:val="000000"/>
+      <w:r>
+        <w:rPr>
+          <w:rFonts w:ascii="Baskerville" w:eastAsia="Baskerville" w:hAnsi="Baskerville" w:cs="Baskerville"/>
           <w:sz w:val="24"/>
           <w:szCs w:val="24"/>
-          <w:u w:color="000000"/>
-        </w:rPr>
-      </w:pPr>
-    </w:p>
-    <w:p>
-      <w:pPr>
-        <w:pStyle w:val="Normal (Web)"/>
-        <w:spacing w:before="0" w:after="0"/>
-      </w:pPr>
-      <w:r>
-        <w:rPr>
-          <w:rFonts w:ascii="Baskerville" w:hAnsi="Baskerville"/>
-          <w:b w:val="1"/>
-          <w:bCs w:val="1"/>
-          <w:color w:val="000000"/>
+          <w:lang w:val="en-US"/>
+        </w:rPr>
+        <w:t>Climate change velocity is an important factor for species response to climate change (REFS). It has been frequently estimated to forecast impacts of climate change, and when used to evaluate past dynamics it has been restricted to tw</w:t>
+      </w:r>
+      <w:bookmarkStart w:id="0" w:name="_GoBack"/>
+      <w:bookmarkEnd w:id="0"/>
+      <w:r>
+        <w:rPr>
+          <w:rFonts w:ascii="Baskerville" w:eastAsia="Baskerville" w:hAnsi="Baskerville" w:cs="Baskerville"/>
           <w:sz w:val="24"/>
           <w:szCs w:val="24"/>
-          <w:u w:color="000000"/>
-          <w:rtl w:val="0"/>
-          <w:lang w:val="da-DK"/>
+          <w:lang w:val="en-US"/>
+        </w:rPr>
+        <w:t xml:space="preserve">o times bin, </w:t>
+      </w:r>
+      <w:proofErr w:type="spellStart"/>
+      <w:r>
+        <w:rPr>
+          <w:rFonts w:ascii="Baskerville" w:eastAsia="Baskerville" w:hAnsi="Baskerville" w:cs="Baskerville"/>
+          <w:sz w:val="24"/>
+          <w:szCs w:val="24"/>
+          <w:lang w:val="en-US"/>
+        </w:rPr>
+        <w:t>diffculting</w:t>
+      </w:r>
+      <w:proofErr w:type="spellEnd"/>
+      <w:r>
+        <w:rPr>
+          <w:rFonts w:ascii="Baskerville" w:eastAsia="Baskerville" w:hAnsi="Baskerville" w:cs="Baskerville"/>
+          <w:sz w:val="24"/>
+          <w:szCs w:val="24"/>
+          <w:lang w:val="en-US"/>
+        </w:rPr>
+        <w:t xml:space="preserve"> the comparison among different periods of change (Fast vs. Slow). </w:t>
+      </w:r>
+    </w:p>
+    <w:p>
+      <w:pPr>
+        <w:pStyle w:val="NormalWeb"/>
+        <w:spacing w:before="0" w:after="0"/>
+        <w:rPr>
+          <w:rFonts w:ascii="Baskerville" w:eastAsia="Baskerville" w:hAnsi="Baskerville" w:cs="Baskerville"/>
+          <w:sz w:val="24"/>
+          <w:szCs w:val="24"/>
+          <w:lang w:val="en-US"/>
+        </w:rPr>
+      </w:pPr>
+    </w:p>
+    <w:p>
+      <w:pPr>
+        <w:pStyle w:val="NormalWeb"/>
+        <w:spacing w:before="0" w:after="0"/>
+        <w:rPr>
+          <w:rFonts w:ascii="Baskerville" w:eastAsia="Baskerville" w:hAnsi="Baskerville" w:cs="Baskerville"/>
+          <w:sz w:val="24"/>
+          <w:szCs w:val="24"/>
+          <w:lang w:val="en-US"/>
+        </w:rPr>
+      </w:pPr>
+      <w:r>
+        <w:rPr>
+          <w:rFonts w:ascii="Baskerville" w:eastAsia="Baskerville" w:hAnsi="Baskerville" w:cs="Baskerville"/>
+          <w:sz w:val="24"/>
+          <w:szCs w:val="24"/>
+          <w:highlight w:val="yellow"/>
+          <w:lang w:val="en-US"/>
+        </w:rPr>
+        <w:t xml:space="preserve">Mention something about time bins characterized for being fast or slow, and how this </w:t>
+      </w:r>
+      <w:proofErr w:type="spellStart"/>
+      <w:r>
+        <w:rPr>
+          <w:rFonts w:ascii="Baskerville" w:eastAsia="Baskerville" w:hAnsi="Baskerville" w:cs="Baskerville"/>
+          <w:sz w:val="24"/>
+          <w:szCs w:val="24"/>
+          <w:highlight w:val="yellow"/>
+          <w:lang w:val="en-US"/>
+        </w:rPr>
+        <w:t>comparaison</w:t>
+      </w:r>
+      <w:proofErr w:type="spellEnd"/>
+      <w:r>
+        <w:rPr>
+          <w:rFonts w:ascii="Baskerville" w:eastAsia="Baskerville" w:hAnsi="Baskerville" w:cs="Baskerville"/>
+          <w:sz w:val="24"/>
+          <w:szCs w:val="24"/>
+          <w:highlight w:val="yellow"/>
+          <w:lang w:val="en-US"/>
+        </w:rPr>
+        <w:t xml:space="preserve"> have been neglected before</w:t>
+      </w:r>
+    </w:p>
+    <w:p>
+      <w:pPr>
+        <w:pStyle w:val="NormalWeb"/>
+        <w:spacing w:before="0" w:after="0"/>
+        <w:rPr>
+          <w:rFonts w:ascii="Baskerville" w:eastAsia="Baskerville" w:hAnsi="Baskerville" w:cs="Baskerville"/>
+          <w:sz w:val="24"/>
+          <w:szCs w:val="24"/>
+          <w:lang w:val="en-US"/>
+        </w:rPr>
+      </w:pPr>
+    </w:p>
+    <w:p>
+      <w:pPr>
+        <w:pStyle w:val="NormalWeb"/>
+        <w:spacing w:before="0" w:after="0"/>
+        <w:rPr>
+          <w:rFonts w:ascii="Baskerville" w:eastAsia="Baskerville" w:hAnsi="Baskerville" w:cs="Baskerville"/>
+          <w:sz w:val="24"/>
+          <w:szCs w:val="24"/>
+          <w:lang w:val="en-US"/>
+        </w:rPr>
+      </w:pPr>
+      <w:r>
+        <w:rPr>
+          <w:rFonts w:ascii="Baskerville" w:eastAsia="Baskerville" w:hAnsi="Baskerville" w:cs="Baskerville"/>
+          <w:sz w:val="24"/>
+          <w:szCs w:val="24"/>
+          <w:lang w:val="en-US"/>
+        </w:rPr>
+        <w:t xml:space="preserve">Here we estimated climate change velocity for 36 time bins –from 50, 000 years to present- </w:t>
+      </w:r>
+      <w:r>
+        <w:rPr>
+          <w:rFonts w:ascii="Baskerville" w:eastAsia="Baskerville" w:hAnsi="Baskerville" w:cs="Baskerville"/>
+          <w:sz w:val="24"/>
+          <w:szCs w:val="24"/>
+          <w:lang w:val="en-US"/>
+        </w:rPr>
+        <w:t xml:space="preserve">to test the prediction that there is a positive correlation between </w:t>
+      </w:r>
+      <w:r>
+        <w:rPr>
+          <w:rFonts w:ascii="Baskerville" w:eastAsia="Baskerville" w:hAnsi="Baskerville" w:cs="Baskerville"/>
+          <w:sz w:val="24"/>
+          <w:szCs w:val="24"/>
+          <w:lang w:val="en-US"/>
+        </w:rPr>
+        <w:t>the velocity of climate change and the magnitude of change in genetic diversity.</w:t>
+      </w:r>
+    </w:p>
+    <w:p>
+      <w:pPr>
+        <w:pStyle w:val="NormalWeb"/>
+        <w:spacing w:before="0" w:after="0"/>
+        <w:rPr>
+          <w:rFonts w:ascii="Baskerville" w:eastAsia="Baskerville" w:hAnsi="Baskerville" w:cs="Baskerville"/>
+          <w:sz w:val="24"/>
+          <w:szCs w:val="24"/>
+          <w:lang w:val="en-US"/>
+        </w:rPr>
+      </w:pPr>
+    </w:p>
+    <w:p>
+      <w:pPr>
+        <w:pStyle w:val="NormalWeb"/>
+        <w:spacing w:before="0" w:after="0"/>
+        <w:rPr>
+          <w:lang w:val="en-US"/>
+        </w:rPr>
+      </w:pPr>
+      <w:r>
+        <w:rPr>
+          <w:rFonts w:ascii="Baskerville" w:hAnsi="Baskerville"/>
+          <w:b/>
+          <w:bCs/>
+          <w:sz w:val="24"/>
+          <w:szCs w:val="24"/>
+          <w:lang w:val="en-US"/>
         </w:rPr>
         <w:t xml:space="preserve">References: </w:t>
       </w:r>
@@ -448,59 +512,46 @@
         <w:ind w:left="480" w:hanging="480"/>
       </w:pPr>
       <w:r>
-        <w:rPr>
-          <w:rtl w:val="0"/>
-          <w:lang w:val="en-US"/>
-        </w:rPr>
         <w:t>1.</w:t>
+      </w:r>
+      <w:r>
         <w:tab/>
-        <w:t xml:space="preserve">Lorenzen, E. D., Heller, R. &amp; Siegismund, H. R. Comparative phylogeography of African savannah ungulates. </w:t>
-      </w:r>
-      <w:r>
-        <w:rPr>
-          <w:i w:val="1"/>
-          <w:iCs w:val="1"/>
-          <w:rtl w:val="0"/>
-          <w:lang w:val="en-US"/>
+      </w:r>
+      <w:proofErr w:type="spellStart"/>
+      <w:r>
+        <w:t>Lorenzen</w:t>
+      </w:r>
+      <w:proofErr w:type="spellEnd"/>
+      <w:r>
+        <w:t xml:space="preserve">, E. D., Heller, R. &amp; </w:t>
+      </w:r>
+      <w:proofErr w:type="spellStart"/>
+      <w:r>
+        <w:t>Siegismund</w:t>
+      </w:r>
+      <w:proofErr w:type="spellEnd"/>
+      <w:r>
+        <w:t xml:space="preserve">, H. R. Comparative phylogeography of African savannah ungulates. </w:t>
+      </w:r>
+      <w:r>
+        <w:rPr>
+          <w:i/>
+          <w:iCs/>
         </w:rPr>
         <w:t>Molecular Ecology</w:t>
       </w:r>
       <w:r>
-        <w:rPr>
-          <w:rtl w:val="0"/>
-          <w:lang w:val="en-US"/>
-        </w:rPr>
         <w:t xml:space="preserve"> </w:t>
       </w:r>
       <w:r>
         <w:rPr>
-          <w:b w:val="1"/>
-          <w:bCs w:val="1"/>
-          <w:rtl w:val="0"/>
-          <w:lang w:val="en-US"/>
+          <w:b/>
+          <w:bCs/>
         </w:rPr>
         <w:t>21,</w:t>
       </w:r>
       <w:r>
-        <w:rPr>
-          <w:rtl w:val="0"/>
-          <w:lang w:val="en-US"/>
-        </w:rPr>
-        <w:t xml:space="preserve"> 3656</w:t>
-      </w:r>
-      <w:r>
-        <w:rPr>
-          <w:rtl w:val="0"/>
-          <w:lang w:val="en-US"/>
-        </w:rPr>
-        <w:t>–</w:t>
-      </w:r>
-      <w:r>
-        <w:rPr>
-          <w:rtl w:val="0"/>
-          <w:lang w:val="en-US"/>
-        </w:rPr>
-        <w:t>3670 (2012).</w:t>
+        <w:t xml:space="preserve"> 3656–3670 (2012).</w:t>
       </w:r>
     </w:p>
     <w:p>
@@ -514,73 +565,56 @@
         <w:ind w:left="480" w:hanging="480"/>
       </w:pPr>
       <w:r>
-        <w:rPr>
-          <w:rtl w:val="0"/>
-          <w:lang w:val="en-US"/>
-        </w:rPr>
         <w:t>2.</w:t>
+      </w:r>
+      <w:r>
         <w:tab/>
         <w:t xml:space="preserve">Hewitt, G. M. Genetic consequences of climatic oscillations in the Quaternary. </w:t>
       </w:r>
       <w:r>
         <w:rPr>
-          <w:i w:val="1"/>
-          <w:iCs w:val="1"/>
-          <w:rtl w:val="0"/>
-          <w:lang w:val="en-US"/>
-        </w:rPr>
-        <w:t>Philos. Trans. R. Soc. Lond., B, Biol. Sci.</w:t>
-      </w:r>
-      <w:r>
-        <w:rPr>
-          <w:rtl w:val="0"/>
-          <w:lang w:val="en-US"/>
-        </w:rPr>
+          <w:i/>
+          <w:iCs/>
+        </w:rPr>
+        <w:t xml:space="preserve">Philos. Trans. R. Soc. </w:t>
+      </w:r>
+      <w:proofErr w:type="spellStart"/>
+      <w:r>
+        <w:rPr>
+          <w:i/>
+          <w:iCs/>
+        </w:rPr>
+        <w:t>Lond</w:t>
+      </w:r>
+      <w:proofErr w:type="spellEnd"/>
+      <w:proofErr w:type="gramStart"/>
+      <w:r>
+        <w:rPr>
+          <w:i/>
+          <w:iCs/>
+        </w:rPr>
+        <w:t>.,</w:t>
+      </w:r>
+      <w:proofErr w:type="gramEnd"/>
+      <w:r>
+        <w:rPr>
+          <w:i/>
+          <w:iCs/>
+        </w:rPr>
+        <w:t xml:space="preserve"> B, Biol. Sci.</w:t>
+      </w:r>
+      <w:r>
         <w:t xml:space="preserve"> </w:t>
       </w:r>
       <w:r>
         <w:rPr>
-          <w:b w:val="1"/>
-          <w:bCs w:val="1"/>
-          <w:rtl w:val="0"/>
-          <w:lang w:val="en-US"/>
+          <w:b/>
+          <w:bCs/>
         </w:rPr>
         <w:t>359,</w:t>
       </w:r>
       <w:r>
-        <w:rPr>
-          <w:rtl w:val="0"/>
-          <w:lang w:val="en-US"/>
-        </w:rPr>
-        <w:t xml:space="preserve"> 183</w:t>
-      </w:r>
-      <w:r>
-        <w:rPr>
-          <w:rtl w:val="0"/>
-          <w:lang w:val="en-US"/>
-        </w:rPr>
-        <w:t>–</w:t>
-      </w:r>
-      <w:r>
-        <w:rPr>
-          <w:rtl w:val="0"/>
-          <w:lang w:val="en-US"/>
-        </w:rPr>
-        <w:t>95</w:t>
-      </w:r>
-      <w:r>
-        <w:rPr>
-          <w:rtl w:val="0"/>
-          <w:lang w:val="en-US"/>
-        </w:rPr>
-        <w:t xml:space="preserve">– </w:t>
-      </w:r>
-      <w:r>
-        <w:rPr>
-          <w:rtl w:val="0"/>
-          <w:lang w:val="en-US"/>
-        </w:rPr>
-        <w:t>discussion 195 (2004).</w:t>
+        <w:t xml:space="preserve"> 183–95– discussion 195 (2004).</w:t>
       </w:r>
     </w:p>
     <w:p>
@@ -594,73 +628,46 @@
         <w:ind w:left="480" w:hanging="480"/>
       </w:pPr>
       <w:r>
-        <w:rPr>
-          <w:rtl w:val="0"/>
-          <w:lang w:val="en-US"/>
-        </w:rPr>
         <w:t>3.</w:t>
+      </w:r>
+      <w:r>
         <w:tab/>
-        <w:t>Schloss, C. A., Nu</w:t>
-      </w:r>
-      <w:r>
-        <w:rPr>
-          <w:rtl w:val="0"/>
-          <w:lang w:val="en-US"/>
-        </w:rPr>
-        <w:t>ñ</w:t>
-      </w:r>
-      <w:r>
-        <w:rPr>
-          <w:rtl w:val="0"/>
-          <w:lang w:val="en-US"/>
-        </w:rPr>
-        <w:t xml:space="preserve">ez, T. A. &amp; Lawler, J. J. Dispersal will limit ability of mammals to track climate change in the Western Hemisphere. </w:t>
-      </w:r>
-      <w:r>
-        <w:rPr>
-          <w:i w:val="1"/>
-          <w:iCs w:val="1"/>
-          <w:rtl w:val="0"/>
-          <w:lang w:val="en-US"/>
+      </w:r>
+      <w:proofErr w:type="spellStart"/>
+      <w:r>
+        <w:t>Schloss</w:t>
+      </w:r>
+      <w:proofErr w:type="spellEnd"/>
+      <w:r>
+        <w:t xml:space="preserve">, C. A., </w:t>
+      </w:r>
+      <w:proofErr w:type="spellStart"/>
+      <w:r>
+        <w:t>Nuñez</w:t>
+      </w:r>
+      <w:proofErr w:type="spellEnd"/>
+      <w:r>
+        <w:t xml:space="preserve">, T. A. &amp; Lawler, J. J. Dispersal will limit ability of mammals to track climate change in the Western Hemisphere. </w:t>
+      </w:r>
+      <w:r>
+        <w:rPr>
+          <w:i/>
+          <w:iCs/>
         </w:rPr>
         <w:t>Proceedings of the National Academy of Sciences</w:t>
       </w:r>
       <w:r>
-        <w:rPr>
-          <w:rtl w:val="0"/>
-          <w:lang w:val="en-US"/>
-        </w:rPr>
         <w:t xml:space="preserve"> </w:t>
       </w:r>
       <w:r>
         <w:rPr>
-          <w:b w:val="1"/>
-          <w:bCs w:val="1"/>
-          <w:rtl w:val="0"/>
-          <w:lang w:val="en-US"/>
+          <w:b/>
+          <w:bCs/>
         </w:rPr>
         <w:t>109,</w:t>
       </w:r>
       <w:r>
-        <w:rPr>
-          <w:rtl w:val="0"/>
-          <w:lang w:val="en-US"/>
-        </w:rPr>
-        <w:t xml:space="preserve"> 8606</w:t>
-      </w:r>
-      <w:r>
-        <w:rPr>
-          <w:rtl w:val="0"/>
-          <w:lang w:val="en-US"/>
-        </w:rPr>
-        <w:t>–</w:t>
-      </w:r>
-      <w:r>
-        <w:rPr>
-          <w:rtl w:val="0"/>
-          <w:lang w:val="en-US"/>
-        </w:rPr>
-        <w:t>8611 (2012).</w:t>
+        <w:t xml:space="preserve"> 8606–8611 (2012).</w:t>
       </w:r>
     </w:p>
     <w:p>
@@ -674,60 +681,61 @@
         <w:ind w:left="480" w:hanging="480"/>
       </w:pPr>
       <w:r>
-        <w:rPr>
-          <w:rtl w:val="0"/>
-          <w:lang w:val="en-US"/>
-        </w:rPr>
         <w:t>4.</w:t>
+      </w:r>
+      <w:r>
         <w:tab/>
-        <w:t xml:space="preserve">Hofreiter, M. &amp; Stewart, J. Ecological change, range fluctuations and population dynamics during the Pleistocene. </w:t>
-      </w:r>
-      <w:r>
-        <w:rPr>
-          <w:i w:val="1"/>
-          <w:iCs w:val="1"/>
-          <w:rtl w:val="0"/>
-          <w:lang w:val="en-US"/>
-        </w:rPr>
-        <w:t>Curr. Biol.</w:t>
-      </w:r>
-      <w:r>
-        <w:rPr>
-          <w:rtl w:val="0"/>
-          <w:lang w:val="en-US"/>
-        </w:rPr>
+      </w:r>
+      <w:proofErr w:type="spellStart"/>
+      <w:r>
+        <w:t>Hofreiter</w:t>
+      </w:r>
+      <w:proofErr w:type="spellEnd"/>
+      <w:r>
+        <w:t xml:space="preserve">, M. &amp; Stewart, J. Ecological change, range fluctuations and population </w:t>
+      </w:r>
+      <w:r>
+        <w:lastRenderedPageBreak/>
+        <w:t xml:space="preserve">dynamics during the Pleistocene. </w:t>
+      </w:r>
+      <w:proofErr w:type="spellStart"/>
+      <w:r>
+        <w:rPr>
+          <w:i/>
+          <w:iCs/>
+        </w:rPr>
+        <w:t>Curr</w:t>
+      </w:r>
+      <w:proofErr w:type="spellEnd"/>
+      <w:r>
+        <w:rPr>
+          <w:i/>
+          <w:iCs/>
+        </w:rPr>
+        <w:t xml:space="preserve">. </w:t>
+      </w:r>
+      <w:proofErr w:type="gramStart"/>
+      <w:r>
+        <w:rPr>
+          <w:i/>
+          <w:iCs/>
+        </w:rPr>
+        <w:t>Biol.</w:t>
+      </w:r>
+      <w:r>
         <w:t xml:space="preserve"> </w:t>
       </w:r>
       <w:r>
         <w:rPr>
-          <w:b w:val="1"/>
-          <w:bCs w:val="1"/>
-          <w:rtl w:val="0"/>
-          <w:lang w:val="en-US"/>
+          <w:b/>
+          <w:bCs/>
         </w:rPr>
         <w:t>19,</w:t>
       </w:r>
       <w:r>
-        <w:rPr>
-          <w:rtl w:val="0"/>
-          <w:lang w:val="en-US"/>
-        </w:rPr>
-        <w:t xml:space="preserve"> R584</w:t>
-      </w:r>
-      <w:r>
-        <w:rPr>
-          <w:rtl w:val="0"/>
-          <w:lang w:val="en-US"/>
-        </w:rPr>
-        <w:t>–</w:t>
-      </w:r>
-      <w:r>
-        <w:rPr>
-          <w:rtl w:val="0"/>
-          <w:lang w:val="en-US"/>
-        </w:rPr>
-        <w:t>94 (2009).</w:t>
-      </w:r>
+        <w:t xml:space="preserve"> R584–94 (2009).</w:t>
+      </w:r>
+      <w:proofErr w:type="gramEnd"/>
     </w:p>
     <w:p>
       <w:pPr>
@@ -740,60 +748,58 @@
         <w:ind w:left="480" w:hanging="480"/>
       </w:pPr>
       <w:r>
-        <w:rPr>
-          <w:rtl w:val="0"/>
-          <w:lang w:val="en-US"/>
-        </w:rPr>
         <w:t>5.</w:t>
+      </w:r>
+      <w:r>
         <w:tab/>
-        <w:t>Garcia, R. A., Cabeza, M., Rahbek, C. &amp; Ara</w:t>
-      </w:r>
-      <w:r>
-        <w:rPr>
-          <w:rtl w:val="0"/>
-          <w:lang w:val="en-US"/>
-        </w:rPr>
-        <w:t>ú</w:t>
-      </w:r>
-      <w:r>
-        <w:rPr>
-          <w:rtl w:val="0"/>
-          <w:lang w:val="en-US"/>
-        </w:rPr>
-        <w:t xml:space="preserve">jo, M. B. Multiple dimensions of climate change and their implications for biodiversity. </w:t>
-      </w:r>
-      <w:r>
-        <w:rPr>
-          <w:i w:val="1"/>
-          <w:iCs w:val="1"/>
-          <w:rtl w:val="0"/>
-          <w:lang w:val="en-US"/>
+        <w:t xml:space="preserve">Garcia, R. A., </w:t>
+      </w:r>
+      <w:proofErr w:type="spellStart"/>
+      <w:r>
+        <w:t>Cabeza</w:t>
+      </w:r>
+      <w:proofErr w:type="spellEnd"/>
+      <w:r>
+        <w:t xml:space="preserve">, M., </w:t>
+      </w:r>
+      <w:proofErr w:type="spellStart"/>
+      <w:r>
+        <w:t>Rahbek</w:t>
+      </w:r>
+      <w:proofErr w:type="spellEnd"/>
+      <w:r>
+        <w:t xml:space="preserve">, C. &amp; </w:t>
+      </w:r>
+      <w:proofErr w:type="spellStart"/>
+      <w:r>
+        <w:t>Araújo</w:t>
+      </w:r>
+      <w:proofErr w:type="spellEnd"/>
+      <w:r>
+        <w:t xml:space="preserve">, M. B. Multiple dimensions of climate change and their implications for biodiversity. </w:t>
+      </w:r>
+      <w:proofErr w:type="gramStart"/>
+      <w:r>
+        <w:rPr>
+          <w:i/>
+          <w:iCs/>
         </w:rPr>
         <w:t>Science</w:t>
       </w:r>
       <w:r>
-        <w:rPr>
-          <w:rtl w:val="0"/>
-          <w:lang w:val="en-US"/>
-        </w:rPr>
         <w:t xml:space="preserve"> </w:t>
       </w:r>
       <w:r>
         <w:rPr>
-          <w:b w:val="1"/>
-          <w:bCs w:val="1"/>
-          <w:rtl w:val="0"/>
-          <w:lang w:val="en-US"/>
+          <w:b/>
+          <w:bCs/>
         </w:rPr>
         <w:t>344,</w:t>
       </w:r>
       <w:r>
-        <w:rPr>
-          <w:rtl w:val="0"/>
-          <w:lang w:val="en-US"/>
-        </w:rPr>
         <w:t xml:space="preserve"> 1247579 (2014).</w:t>
       </w:r>
+      <w:proofErr w:type="gramEnd"/>
     </w:p>
     <w:p>
       <w:pPr>
@@ -806,139 +812,108 @@
         <w:ind w:left="480" w:hanging="480"/>
       </w:pPr>
       <w:r>
-        <w:rPr>
-          <w:rtl w:val="0"/>
-          <w:lang w:val="en-US"/>
-        </w:rPr>
         <w:t>6.</w:t>
+      </w:r>
+      <w:r>
         <w:tab/>
-        <w:t xml:space="preserve">Arenas, M., Ray, N., Currat, M. &amp; Excoffier, L. Consequences of range contractions and range shifts on molecular diversity. </w:t>
-      </w:r>
-      <w:r>
-        <w:rPr>
-          <w:i w:val="1"/>
-          <w:iCs w:val="1"/>
-          <w:rtl w:val="0"/>
-          <w:lang w:val="en-US"/>
+        <w:t xml:space="preserve">Arenas, M., Ray, N., </w:t>
+      </w:r>
+      <w:proofErr w:type="spellStart"/>
+      <w:r>
+        <w:t>Currat</w:t>
+      </w:r>
+      <w:proofErr w:type="spellEnd"/>
+      <w:r>
+        <w:t xml:space="preserve">, M. &amp; </w:t>
+      </w:r>
+      <w:proofErr w:type="spellStart"/>
+      <w:r>
+        <w:t>Excoffier</w:t>
+      </w:r>
+      <w:proofErr w:type="spellEnd"/>
+      <w:r>
+        <w:t xml:space="preserve">, L. Consequences of range contractions and range shifts on molecular diversity. </w:t>
+      </w:r>
+      <w:r>
+        <w:rPr>
+          <w:i/>
+          <w:iCs/>
         </w:rPr>
         <w:t>Molecular Biology and Evolution</w:t>
       </w:r>
       <w:r>
-        <w:rPr>
-          <w:rtl w:val="0"/>
-          <w:lang w:val="en-US"/>
-        </w:rPr>
         <w:t xml:space="preserve"> </w:t>
       </w:r>
       <w:r>
         <w:rPr>
-          <w:b w:val="1"/>
-          <w:bCs w:val="1"/>
-          <w:rtl w:val="0"/>
-          <w:lang w:val="en-US"/>
+          <w:b/>
+          <w:bCs/>
         </w:rPr>
         <w:t>29,</w:t>
       </w:r>
       <w:r>
-        <w:rPr>
-          <w:rtl w:val="0"/>
-          <w:lang w:val="en-US"/>
-        </w:rPr>
-        <w:t xml:space="preserve"> 207</w:t>
-      </w:r>
-      <w:r>
-        <w:rPr>
-          <w:rtl w:val="0"/>
-          <w:lang w:val="en-US"/>
-        </w:rPr>
-        <w:t>–</w:t>
-      </w:r>
-      <w:r>
-        <w:rPr>
-          <w:rtl w:val="0"/>
-          <w:lang w:val="en-US"/>
-        </w:rPr>
-        <w:t>218 (2012).</w:t>
+        <w:t xml:space="preserve"> 207–218 (2012).</w:t>
       </w:r>
     </w:p>
     <w:sectPr>
-      <w:headerReference w:type="default" r:id="rId4"/>
-      <w:footerReference w:type="default" r:id="rId5"/>
-      <w:pgSz w:w="12240" w:h="15840" w:orient="portrait"/>
-      <w:pgMar w:top="1440" w:right="1800" w:bottom="1440" w:left="1800" w:header="720" w:footer="720"/>
-      <w:bidi w:val="0"/>
+      <w:pgSz w:w="12240" w:h="15840"/>
+      <w:pgMar w:top="1440" w:right="1800" w:bottom="1440" w:left="1800" w:header="720" w:footer="720" w:gutter="0"/>
+      <w:cols w:space="720"/>
     </w:sectPr>
   </w:body>
 </w:document>
 </file>
 
-<file path=word/footer1.xml><?xml version="1.0" encoding="utf-8"?>
-<w:ftr xmlns:r="http://schemas.openxmlformats.org/officeDocument/2006/relationships" xmlns:wp="http://schemas.openxmlformats.org/drawingml/2006/wordprocessingDrawing" xmlns:w="http://schemas.openxmlformats.org/wordprocessingml/2006/main" xmlns:w10="urn:schemas-microsoft-com:office:word" xmlns:w14="http://schemas.microsoft.com/office/word/2010/wordml" xmlns:wps="http://schemas.microsoft.com/office/word/2010/wordprocessingShape" xmlns:wpg="http://schemas.microsoft.com/office/word/2010/wordprocessingGroup" xmlns:mc="http://schemas.openxmlformats.org/markup-compatibility/2006" xmlns:v="urn:schemas-microsoft-com:vml" xmlns:o="urn:schemas-microsoft-com:office:office" mc:Ignorable="w14">
-  <w:p>
-    <w:pPr>
-      <w:pStyle w:val="Header &amp; Footer"/>
-      <w:bidi w:val="0"/>
-    </w:pPr>
-    <w:r/>
-  </w:p>
-</w:ftr>
+<file path=word/endnotes.xml><?xml version="1.0" encoding="utf-8"?>
+<w:endnotes xmlns:wpc="http://schemas.microsoft.com/office/word/2010/wordprocessingCanvas" xmlns:mo="http://schemas.microsoft.com/office/mac/office/2008/main" xmlns:mc="http://schemas.openxmlformats.org/markup-compatibility/2006" xmlns:mv="urn:schemas-microsoft-com:mac:vml" xmlns:o="urn:schemas-microsoft-com:office:office" xmlns:r="http://schemas.openxmlformats.org/officeDocument/2006/relationships" xmlns:m="http://schemas.openxmlformats.org/officeDocument/2006/math" xmlns:v="urn:schemas-microsoft-com:vml" xmlns:wp14="http://schemas.microsoft.com/office/word/2010/wordprocessingDrawing" xmlns:wp="http://schemas.openxmlformats.org/drawingml/2006/wordprocessingDrawing" xmlns:w10="urn:schemas-microsoft-com:office:word" xmlns:w="http://schemas.openxmlformats.org/wordprocessingml/2006/main" xmlns:w14="http://schemas.microsoft.com/office/word/2010/wordml" xmlns:wpg="http://schemas.microsoft.com/office/word/2010/wordprocessingGroup" xmlns:wpi="http://schemas.microsoft.com/office/word/2010/wordprocessingInk" xmlns:wne="http://schemas.microsoft.com/office/word/2006/wordml" xmlns:wps="http://schemas.microsoft.com/office/word/2010/wordprocessingShape" mc:Ignorable="w14 wp14">
+  <w:endnote w:type="separator" w:id="-1">
+    <w:p>
+      <w:r>
+        <w:separator/>
+      </w:r>
+    </w:p>
+  </w:endnote>
+  <w:endnote w:type="continuationSeparator" w:id="0">
+    <w:p>
+      <w:r>
+        <w:continuationSeparator/>
+      </w:r>
+    </w:p>
+  </w:endnote>
+</w:endnotes>
 </file>
 
-<file path=word/header1.xml><?xml version="1.0" encoding="utf-8"?>
-<w:hdr xmlns:r="http://schemas.openxmlformats.org/officeDocument/2006/relationships" xmlns:wp="http://schemas.openxmlformats.org/drawingml/2006/wordprocessingDrawing" xmlns:w="http://schemas.openxmlformats.org/wordprocessingml/2006/main" xmlns:w10="urn:schemas-microsoft-com:office:word" xmlns:w14="http://schemas.microsoft.com/office/word/2010/wordml" xmlns:wps="http://schemas.microsoft.com/office/word/2010/wordprocessingShape" xmlns:wpg="http://schemas.microsoft.com/office/word/2010/wordprocessingGroup" xmlns:mc="http://schemas.openxmlformats.org/markup-compatibility/2006" xmlns:v="urn:schemas-microsoft-com:vml" xmlns:o="urn:schemas-microsoft-com:office:office" mc:Ignorable="w14">
-  <w:p>
-    <w:pPr>
-      <w:pStyle w:val="Header &amp; Footer"/>
-      <w:bidi w:val="0"/>
-    </w:pPr>
-    <w:r/>
-  </w:p>
-</w:hdr>
+<file path=word/footnotes.xml><?xml version="1.0" encoding="utf-8"?>
+<w:footnotes xmlns:wpc="http://schemas.microsoft.com/office/word/2010/wordprocessingCanvas" xmlns:mo="http://schemas.microsoft.com/office/mac/office/2008/main" xmlns:mc="http://schemas.openxmlformats.org/markup-compatibility/2006" xmlns:mv="urn:schemas-microsoft-com:mac:vml" xmlns:o="urn:schemas-microsoft-com:office:office" xmlns:r="http://schemas.openxmlformats.org/officeDocument/2006/relationships" xmlns:m="http://schemas.openxmlformats.org/officeDocument/2006/math" xmlns:v="urn:schemas-microsoft-com:vml" xmlns:wp14="http://schemas.microsoft.com/office/word/2010/wordprocessingDrawing" xmlns:wp="http://schemas.openxmlformats.org/drawingml/2006/wordprocessingDrawing" xmlns:w10="urn:schemas-microsoft-com:office:word" xmlns:w="http://schemas.openxmlformats.org/wordprocessingml/2006/main" xmlns:w14="http://schemas.microsoft.com/office/word/2010/wordml" xmlns:wpg="http://schemas.microsoft.com/office/word/2010/wordprocessingGroup" xmlns:wpi="http://schemas.microsoft.com/office/word/2010/wordprocessingInk" xmlns:wne="http://schemas.microsoft.com/office/word/2006/wordml" xmlns:wps="http://schemas.microsoft.com/office/word/2010/wordprocessingShape" mc:Ignorable="w14 wp14">
+  <w:footnote w:type="separator" w:id="-1">
+    <w:p>
+      <w:r>
+        <w:separator/>
+      </w:r>
+    </w:p>
+  </w:footnote>
+  <w:footnote w:type="continuationSeparator" w:id="0">
+    <w:p>
+      <w:r>
+        <w:continuationSeparator/>
+      </w:r>
+    </w:p>
+  </w:footnote>
+</w:footnotes>
 </file>
 
 <file path=word/styles.xml><?xml version="1.0" encoding="utf-8"?>
-<w:styles xmlns:w="http://schemas.openxmlformats.org/wordprocessingml/2006/main" xmlns:mc="http://schemas.openxmlformats.org/markup-compatibility/2006" xmlns:w14="http://schemas.microsoft.com/office/word/2010/wordml" mc:Ignorable="w14">
+<w:styles xmlns:mc="http://schemas.openxmlformats.org/markup-compatibility/2006" xmlns:r="http://schemas.openxmlformats.org/officeDocument/2006/relationships" xmlns:w="http://schemas.openxmlformats.org/wordprocessingml/2006/main" xmlns:w14="http://schemas.microsoft.com/office/word/2010/wordml" mc:Ignorable="w14">
   <w:docDefaults>
     <w:rPrDefault>
       <w:rPr>
-        <w:rFonts w:ascii="Times New Roman" w:cs="Times New Roman" w:hAnsi="Times New Roman" w:eastAsia="Arial Unicode MS"/>
-        <w:b w:val="0"/>
-        <w:bCs w:val="0"/>
-        <w:i w:val="0"/>
-        <w:iCs w:val="0"/>
-        <w:caps w:val="0"/>
-        <w:smallCaps w:val="0"/>
-        <w:strike w:val="0"/>
-        <w:dstrike w:val="0"/>
-        <w:outline w:val="0"/>
-        <w:emboss w:val="0"/>
-        <w:imprint w:val="0"/>
-        <w:vanish w:val="0"/>
-        <w:color w:val="auto"/>
-        <w:spacing w:val="0"/>
-        <w:w w:val="100"/>
-        <w:kern w:val="0"/>
-        <w:position w:val="0"/>
-        <w:sz w:val="20"/>
-        <w:szCs w:val="20"/>
-        <w:u w:val="none" w:color="auto"/>
+        <w:rFonts w:ascii="Times New Roman" w:eastAsia="Arial Unicode MS" w:hAnsi="Times New Roman" w:cs="Times New Roman"/>
         <w:bdr w:val="nil"/>
-        <w:vertAlign w:val="baseline"/>
-        <w:lang/>
+        <w:lang w:val="en-US" w:eastAsia="en-US" w:bidi="ar-SA"/>
       </w:rPr>
     </w:rPrDefault>
     <w:pPrDefault>
       <w:pPr>
-        <w:keepNext w:val="0"/>
-        <w:keepLines w:val="0"/>
-        <w:pageBreakBefore w:val="0"/>
-        <w:framePr w:anchorLock="0" w:w="0" w:h="0" w:vSpace="0" w:hSpace="0" w:xAlign="left" w:y="0" w:hRule="exact" w:vAnchor="margin"/>
-        <w:widowControl w:val="1"/>
-        <w:numPr>
-          <w:ilvl w:val="0"/>
-          <w:numId w:val="0"/>
-        </w:numPr>
-        <w:suppressLineNumbers w:val="0"/>
         <w:pBdr>
           <w:top w:val="nil"/>
           <w:left w:val="nil"/>
@@ -947,28 +922,181 @@
           <w:between w:val="nil"/>
           <w:bar w:val="nil"/>
         </w:pBdr>
-        <w:shd w:val="clear" w:color="auto" w:fill="auto"/>
-        <w:suppressAutoHyphens w:val="0"/>
-        <w:spacing w:before="0" w:beforeAutospacing="0" w:after="0" w:afterAutospacing="0" w:line="240" w:lineRule="auto"/>
-        <w:ind w:left="0" w:right="0" w:firstLine="0"/>
-        <w:jc w:val="left"/>
-        <w:outlineLvl w:val="9"/>
       </w:pPr>
     </w:pPrDefault>
   </w:docDefaults>
+  <w:latentStyles w:defLockedState="0" w:defUIPriority="99" w:defSemiHidden="1" w:defUnhideWhenUsed="1" w:defQFormat="0" w:count="276">
+    <w:lsdException w:name="Normal" w:semiHidden="0" w:uiPriority="0" w:unhideWhenUsed="0" w:qFormat="1"/>
+    <w:lsdException w:name="heading 1" w:semiHidden="0" w:uiPriority="9" w:unhideWhenUsed="0" w:qFormat="1"/>
+    <w:lsdException w:name="heading 2" w:uiPriority="9" w:qFormat="1"/>
+    <w:lsdException w:name="heading 3" w:uiPriority="9" w:qFormat="1"/>
+    <w:lsdException w:name="heading 4" w:uiPriority="9" w:qFormat="1"/>
+    <w:lsdException w:name="heading 5" w:uiPriority="9" w:qFormat="1"/>
+    <w:lsdException w:name="heading 6" w:uiPriority="9" w:qFormat="1"/>
+    <w:lsdException w:name="heading 7" w:uiPriority="9" w:qFormat="1"/>
+    <w:lsdException w:name="heading 8" w:uiPriority="9" w:qFormat="1"/>
+    <w:lsdException w:name="heading 9" w:uiPriority="9" w:qFormat="1"/>
+    <w:lsdException w:name="toc 1" w:uiPriority="39"/>
+    <w:lsdException w:name="toc 2" w:uiPriority="39"/>
+    <w:lsdException w:name="toc 3" w:uiPriority="39"/>
+    <w:lsdException w:name="toc 4" w:uiPriority="39"/>
+    <w:lsdException w:name="toc 5" w:uiPriority="39"/>
+    <w:lsdException w:name="toc 6" w:uiPriority="39"/>
+    <w:lsdException w:name="toc 7" w:uiPriority="39"/>
+    <w:lsdException w:name="toc 8" w:uiPriority="39"/>
+    <w:lsdException w:name="toc 9" w:uiPriority="39"/>
+    <w:lsdException w:name="caption" w:uiPriority="35" w:qFormat="1"/>
+    <w:lsdException w:name="Title" w:semiHidden="0" w:uiPriority="10" w:unhideWhenUsed="0" w:qFormat="1"/>
+    <w:lsdException w:name="Default Paragraph Font" w:uiPriority="1"/>
+    <w:lsdException w:name="Subtitle" w:semiHidden="0" w:uiPriority="11" w:unhideWhenUsed="0" w:qFormat="1"/>
+    <w:lsdException w:name="Strong" w:semiHidden="0" w:uiPriority="22" w:unhideWhenUsed="0" w:qFormat="1"/>
+    <w:lsdException w:name="Emphasis" w:semiHidden="0" w:uiPriority="20" w:unhideWhenUsed="0" w:qFormat="1"/>
+    <w:lsdException w:name="Table Grid" w:semiHidden="0" w:uiPriority="59" w:unhideWhenUsed="0"/>
+    <w:lsdException w:name="Placeholder Text" w:unhideWhenUsed="0"/>
+    <w:lsdException w:name="No Spacing" w:semiHidden="0" w:uiPriority="1" w:unhideWhenUsed="0" w:qFormat="1"/>
+    <w:lsdException w:name="Light Shading" w:semiHidden="0" w:uiPriority="60" w:unhideWhenUsed="0"/>
+    <w:lsdException w:name="Light List" w:semiHidden="0" w:uiPriority="61" w:unhideWhenUsed="0"/>
+    <w:lsdException w:name="Light Grid" w:semiHidden="0" w:uiPriority="62" w:unhideWhenUsed="0"/>
+    <w:lsdException w:name="Medium Shading 1" w:semiHidden="0" w:uiPriority="63" w:unhideWhenUsed="0"/>
+    <w:lsdException w:name="Medium Shading 2" w:semiHidden="0" w:uiPriority="64" w:unhideWhenUsed="0"/>
+    <w:lsdException w:name="Medium List 1" w:semiHidden="0" w:uiPriority="65" w:unhideWhenUsed="0"/>
+    <w:lsdException w:name="Medium List 2" w:semiHidden="0" w:uiPriority="66" w:unhideWhenUsed="0"/>
+    <w:lsdException w:name="Medium Grid 1" w:semiHidden="0" w:uiPriority="67" w:unhideWhenUsed="0"/>
+    <w:lsdException w:name="Medium Grid 2" w:semiHidden="0" w:uiPriority="68" w:unhideWhenUsed="0"/>
+    <w:lsdException w:name="Medium Grid 3" w:semiHidden="0" w:uiPriority="69" w:unhideWhenUsed="0"/>
+    <w:lsdException w:name="Dark List" w:semiHidden="0" w:uiPriority="70" w:unhideWhenUsed="0"/>
+    <w:lsdException w:name="Colorful Shading" w:semiHidden="0" w:uiPriority="71" w:unhideWhenUsed="0"/>
+    <w:lsdException w:name="Colorful List" w:semiHidden="0" w:uiPriority="72" w:unhideWhenUsed="0"/>
+    <w:lsdException w:name="Colorful Grid" w:semiHidden="0" w:uiPriority="73" w:unhideWhenUsed="0"/>
+    <w:lsdException w:name="Light Shading Accent 1" w:semiHidden="0" w:uiPriority="60" w:unhideWhenUsed="0"/>
+    <w:lsdException w:name="Light List Accent 1" w:semiHidden="0" w:uiPriority="61" w:unhideWhenUsed="0"/>
+    <w:lsdException w:name="Light Grid Accent 1" w:semiHidden="0" w:uiPriority="62" w:unhideWhenUsed="0"/>
+    <w:lsdException w:name="Medium Shading 1 Accent 1" w:semiHidden="0" w:uiPriority="63" w:unhideWhenUsed="0"/>
+    <w:lsdException w:name="Medium Shading 2 Accent 1" w:semiHidden="0" w:uiPriority="64" w:unhideWhenUsed="0"/>
+    <w:lsdException w:name="Medium List 1 Accent 1" w:semiHidden="0" w:uiPriority="65" w:unhideWhenUsed="0"/>
+    <w:lsdException w:name="Revision" w:unhideWhenUsed="0"/>
+    <w:lsdException w:name="List Paragraph" w:semiHidden="0" w:uiPriority="34" w:unhideWhenUsed="0" w:qFormat="1"/>
+    <w:lsdException w:name="Quote" w:semiHidden="0" w:uiPriority="29" w:unhideWhenUsed="0" w:qFormat="1"/>
+    <w:lsdException w:name="Intense Quote" w:semiHidden="0" w:uiPriority="30" w:unhideWhenUsed="0" w:qFormat="1"/>
+    <w:lsdException w:name="Medium List 2 Accent 1" w:semiHidden="0" w:uiPriority="66" w:unhideWhenUsed="0"/>
+    <w:lsdException w:name="Medium Grid 1 Accent 1" w:semiHidden="0" w:uiPriority="67" w:unhideWhenUsed="0"/>
+    <w:lsdException w:name="Medium Grid 2 Accent 1" w:semiHidden="0" w:uiPriority="68" w:unhideWhenUsed="0"/>
+    <w:lsdException w:name="Medium Grid 3 Accent 1" w:semiHidden="0" w:uiPriority="69" w:unhideWhenUsed="0"/>
+    <w:lsdException w:name="Dark List Accent 1" w:semiHidden="0" w:uiPriority="70" w:unhideWhenUsed="0"/>
+    <w:lsdException w:name="Colorful Shading Accent 1" w:semiHidden="0" w:uiPriority="71" w:unhideWhenUsed="0"/>
+    <w:lsdException w:name="Colorful List Accent 1" w:semiHidden="0" w:uiPriority="72" w:unhideWhenUsed="0"/>
+    <w:lsdException w:name="Colorful Grid Accent 1" w:semiHidden="0" w:uiPriority="73" w:unhideWhenUsed="0"/>
+    <w:lsdException w:name="Light Shading Accent 2" w:semiHidden="0" w:uiPriority="60" w:unhideWhenUsed="0"/>
+    <w:lsdException w:name="Light List Accent 2" w:semiHidden="0" w:uiPriority="61" w:unhideWhenUsed="0"/>
+    <w:lsdException w:name="Light Grid Accent 2" w:semiHidden="0" w:uiPriority="62" w:unhideWhenUsed="0"/>
+    <w:lsdException w:name="Medium Shading 1 Accent 2" w:semiHidden="0" w:uiPriority="63" w:unhideWhenUsed="0"/>
+    <w:lsdException w:name="Medium Shading 2 Accent 2" w:semiHidden="0" w:uiPriority="64" w:unhideWhenUsed="0"/>
+    <w:lsdException w:name="Medium List 1 Accent 2" w:semiHidden="0" w:uiPriority="65" w:unhideWhenUsed="0"/>
+    <w:lsdException w:name="Medium List 2 Accent 2" w:semiHidden="0" w:uiPriority="66" w:unhideWhenUsed="0"/>
+    <w:lsdException w:name="Medium Grid 1 Accent 2" w:semiHidden="0" w:uiPriority="67" w:unhideWhenUsed="0"/>
+    <w:lsdException w:name="Medium Grid 2 Accent 2" w:semiHidden="0" w:uiPriority="68" w:unhideWhenUsed="0"/>
+    <w:lsdException w:name="Medium Grid 3 Accent 2" w:semiHidden="0" w:uiPriority="69" w:unhideWhenUsed="0"/>
+    <w:lsdException w:name="Dark List Accent 2" w:semiHidden="0" w:uiPriority="70" w:unhideWhenUsed="0"/>
+    <w:lsdException w:name="Colorful Shading Accent 2" w:semiHidden="0" w:uiPriority="71" w:unhideWhenUsed="0"/>
+    <w:lsdException w:name="Colorful List Accent 2" w:semiHidden="0" w:uiPriority="72" w:unhideWhenUsed="0"/>
+    <w:lsdException w:name="Colorful Grid Accent 2" w:semiHidden="0" w:uiPriority="73" w:unhideWhenUsed="0"/>
+    <w:lsdException w:name="Light Shading Accent 3" w:semiHidden="0" w:uiPriority="60" w:unhideWhenUsed="0"/>
+    <w:lsdException w:name="Light List Accent 3" w:semiHidden="0" w:uiPriority="61" w:unhideWhenUsed="0"/>
+    <w:lsdException w:name="Light Grid Accent 3" w:semiHidden="0" w:uiPriority="62" w:unhideWhenUsed="0"/>
+    <w:lsdException w:name="Medium Shading 1 Accent 3" w:semiHidden="0" w:uiPriority="63" w:unhideWhenUsed="0"/>
+    <w:lsdException w:name="Medium Shading 2 Accent 3" w:semiHidden="0" w:uiPriority="64" w:unhideWhenUsed="0"/>
+    <w:lsdException w:name="Medium List 1 Accent 3" w:semiHidden="0" w:uiPriority="65" w:unhideWhenUsed="0"/>
+    <w:lsdException w:name="Medium List 2 Accent 3" w:semiHidden="0" w:uiPriority="66" w:unhideWhenUsed="0"/>
+    <w:lsdException w:name="Medium Grid 1 Accent 3" w:semiHidden="0" w:uiPriority="67" w:unhideWhenUsed="0"/>
+    <w:lsdException w:name="Medium Grid 2 Accent 3" w:semiHidden="0" w:uiPriority="68" w:unhideWhenUsed="0"/>
+    <w:lsdException w:name="Medium Grid 3 Accent 3" w:semiHidden="0" w:uiPriority="69" w:unhideWhenUsed="0"/>
+    <w:lsdException w:name="Dark List Accent 3" w:semiHidden="0" w:uiPriority="70" w:unhideWhenUsed="0"/>
+    <w:lsdException w:name="Colorful Shading Accent 3" w:semiHidden="0" w:uiPriority="71" w:unhideWhenUsed="0"/>
+    <w:lsdException w:name="Colorful List Accent 3" w:semiHidden="0" w:uiPriority="72" w:unhideWhenUsed="0"/>
+    <w:lsdException w:name="Colorful Grid Accent 3" w:semiHidden="0" w:uiPriority="73" w:unhideWhenUsed="0"/>
+    <w:lsdException w:name="Light Shading Accent 4" w:semiHidden="0" w:uiPriority="60" w:unhideWhenUsed="0"/>
+    <w:lsdException w:name="Light List Accent 4" w:semiHidden="0" w:uiPriority="61" w:unhideWhenUsed="0"/>
+    <w:lsdException w:name="Light Grid Accent 4" w:semiHidden="0" w:uiPriority="62" w:unhideWhenUsed="0"/>
+    <w:lsdException w:name="Medium Shading 1 Accent 4" w:semiHidden="0" w:uiPriority="63" w:unhideWhenUsed="0"/>
+    <w:lsdException w:name="Medium Shading 2 Accent 4" w:semiHidden="0" w:uiPriority="64" w:unhideWhenUsed="0"/>
+    <w:lsdException w:name="Medium List 1 Accent 4" w:semiHidden="0" w:uiPriority="65" w:unhideWhenUsed="0"/>
+    <w:lsdException w:name="Medium List 2 Accent 4" w:semiHidden="0" w:uiPriority="66" w:unhideWhenUsed="0"/>
+    <w:lsdException w:name="Medium Grid 1 Accent 4" w:semiHidden="0" w:uiPriority="67" w:unhideWhenUsed="0"/>
+    <w:lsdException w:name="Medium Grid 2 Accent 4" w:semiHidden="0" w:uiPriority="68" w:unhideWhenUsed="0"/>
+    <w:lsdException w:name="Medium Grid 3 Accent 4" w:semiHidden="0" w:uiPriority="69" w:unhideWhenUsed="0"/>
+    <w:lsdException w:name="Dark List Accent 4" w:semiHidden="0" w:uiPriority="70" w:unhideWhenUsed="0"/>
+    <w:lsdException w:name="Colorful Shading Accent 4" w:semiHidden="0" w:uiPriority="71" w:unhideWhenUsed="0"/>
+    <w:lsdException w:name="Colorful List Accent 4" w:semiHidden="0" w:uiPriority="72" w:unhideWhenUsed="0"/>
+    <w:lsdException w:name="Colorful Grid Accent 4" w:semiHidden="0" w:uiPriority="73" w:unhideWhenUsed="0"/>
+    <w:lsdException w:name="Light Shading Accent 5" w:semiHidden="0" w:uiPriority="60" w:unhideWhenUsed="0"/>
+    <w:lsdException w:name="Light List Accent 5" w:semiHidden="0" w:uiPriority="61" w:unhideWhenUsed="0"/>
+    <w:lsdException w:name="Light Grid Accent 5" w:semiHidden="0" w:uiPriority="62" w:unhideWhenUsed="0"/>
+    <w:lsdException w:name="Medium Shading 1 Accent 5" w:semiHidden="0" w:uiPriority="63" w:unhideWhenUsed="0"/>
+    <w:lsdException w:name="Medium Shading 2 Accent 5" w:semiHidden="0" w:uiPriority="64" w:unhideWhenUsed="0"/>
+    <w:lsdException w:name="Medium List 1 Accent 5" w:semiHidden="0" w:uiPriority="65" w:unhideWhenUsed="0"/>
+    <w:lsdException w:name="Medium List 2 Accent 5" w:semiHidden="0" w:uiPriority="66" w:unhideWhenUsed="0"/>
+    <w:lsdException w:name="Medium Grid 1 Accent 5" w:semiHidden="0" w:uiPriority="67" w:unhideWhenUsed="0"/>
+    <w:lsdException w:name="Medium Grid 2 Accent 5" w:semiHidden="0" w:uiPriority="68" w:unhideWhenUsed="0"/>
+    <w:lsdException w:name="Medium Grid 3 Accent 5" w:semiHidden="0" w:uiPriority="69" w:unhideWhenUsed="0"/>
+    <w:lsdException w:name="Dark List Accent 5" w:semiHidden="0" w:uiPriority="70" w:unhideWhenUsed="0"/>
+    <w:lsdException w:name="Colorful Shading Accent 5" w:semiHidden="0" w:uiPriority="71" w:unhideWhenUsed="0"/>
+    <w:lsdException w:name="Colorful List Accent 5" w:semiHidden="0" w:uiPriority="72" w:unhideWhenUsed="0"/>
+    <w:lsdException w:name="Colorful Grid Accent 5" w:semiHidden="0" w:uiPriority="73" w:unhideWhenUsed="0"/>
+    <w:lsdException w:name="Light Shading Accent 6" w:semiHidden="0" w:uiPriority="60" w:unhideWhenUsed="0"/>
+    <w:lsdException w:name="Light List Accent 6" w:semiHidden="0" w:uiPriority="61" w:unhideWhenUsed="0"/>
+    <w:lsdException w:name="Light Grid Accent 6" w:semiHidden="0" w:uiPriority="62" w:unhideWhenUsed="0"/>
+    <w:lsdException w:name="Medium Shading 1 Accent 6" w:semiHidden="0" w:uiPriority="63" w:unhideWhenUsed="0"/>
+    <w:lsdException w:name="Medium Shading 2 Accent 6" w:semiHidden="0" w:uiPriority="64" w:unhideWhenUsed="0"/>
+    <w:lsdException w:name="Medium List 1 Accent 6" w:semiHidden="0" w:uiPriority="65" w:unhideWhenUsed="0"/>
+    <w:lsdException w:name="Medium List 2 Accent 6" w:semiHidden="0" w:uiPriority="66" w:unhideWhenUsed="0"/>
+    <w:lsdException w:name="Medium Grid 1 Accent 6" w:semiHidden="0" w:uiPriority="67" w:unhideWhenUsed="0"/>
+    <w:lsdException w:name="Medium Grid 2 Accent 6" w:semiHidden="0" w:uiPriority="68" w:unhideWhenUsed="0"/>
+    <w:lsdException w:name="Medium Grid 3 Accent 6" w:semiHidden="0" w:uiPriority="69" w:unhideWhenUsed="0"/>
+    <w:lsdException w:name="Dark List Accent 6" w:semiHidden="0" w:uiPriority="70" w:unhideWhenUsed="0"/>
+    <w:lsdException w:name="Colorful Shading Accent 6" w:semiHidden="0" w:uiPriority="71" w:unhideWhenUsed="0"/>
+    <w:lsdException w:name="Colorful List Accent 6" w:semiHidden="0" w:uiPriority="72" w:unhideWhenUsed="0"/>
+    <w:lsdException w:name="Colorful Grid Accent 6" w:semiHidden="0" w:uiPriority="73" w:unhideWhenUsed="0"/>
+    <w:lsdException w:name="Subtle Emphasis" w:semiHidden="0" w:uiPriority="19" w:unhideWhenUsed="0" w:qFormat="1"/>
+    <w:lsdException w:name="Intense Emphasis" w:semiHidden="0" w:uiPriority="21" w:unhideWhenUsed="0" w:qFormat="1"/>
+    <w:lsdException w:name="Subtle Reference" w:semiHidden="0" w:uiPriority="31" w:unhideWhenUsed="0" w:qFormat="1"/>
+    <w:lsdException w:name="Intense Reference" w:semiHidden="0" w:uiPriority="32" w:unhideWhenUsed="0" w:qFormat="1"/>
+    <w:lsdException w:name="Book Title" w:semiHidden="0" w:uiPriority="33" w:unhideWhenUsed="0" w:qFormat="1"/>
+    <w:lsdException w:name="Bibliography" w:uiPriority="37"/>
+    <w:lsdException w:name="TOC Heading" w:uiPriority="39" w:qFormat="1"/>
+  </w:latentStyles>
   <w:style w:type="paragraph" w:default="1" w:styleId="Normal">
     <w:name w:val="Normal"/>
-    <w:next w:val="Normal"/>
-    <w:pPr/>
     <w:rPr>
       <w:sz w:val="24"/>
       <w:szCs w:val="24"/>
-      <w:lang w:val="en-US" w:eastAsia="en-US" w:bidi="ar-SA"/>
     </w:rPr>
   </w:style>
-  <w:style w:type="character" w:default="1" w:styleId="Default Paragraph Font">
+  <w:style w:type="character" w:default="1" w:styleId="DefaultParagraphFont">
     <w:name w:val="Default Paragraph Font"/>
-    <w:next w:val="Default Paragraph Font"/>
+    <w:uiPriority w:val="1"/>
+    <w:semiHidden/>
+    <w:unhideWhenUsed/>
+  </w:style>
+  <w:style w:type="table" w:default="1" w:styleId="TableNormal">
+    <w:name w:val="Normal Table"/>
+    <w:uiPriority w:val="99"/>
+    <w:semiHidden/>
+    <w:unhideWhenUsed/>
+    <w:tblPr>
+      <w:tblInd w:w="0" w:type="dxa"/>
+      <w:tblCellMar>
+        <w:top w:w="0" w:type="dxa"/>
+        <w:left w:w="108" w:type="dxa"/>
+        <w:bottom w:w="0" w:type="dxa"/>
+        <w:right w:w="108" w:type="dxa"/>
+      </w:tblCellMar>
+    </w:tblPr>
+  </w:style>
+  <w:style w:type="numbering" w:default="1" w:styleId="NoList">
+    <w:name w:val="No List"/>
+    <w:uiPriority w:val="99"/>
+    <w:semiHidden/>
+    <w:unhideWhenUsed/>
   </w:style>
   <w:style w:type="character" w:styleId="Hyperlink">
     <w:name w:val="Hyperlink"/>
@@ -976,184 +1104,312 @@
       <w:u w:val="single"/>
     </w:rPr>
   </w:style>
-  <w:style w:type="table" w:default="1" w:styleId="Table Normal">
-    <w:name w:val="Table Normal"/>
-    <w:next w:val="Table Normal"/>
-    <w:pPr/>
-    <w:tblPr>
-      <w:tblInd w:w="0" w:type="dxa"/>
-    </w:tblPr>
-    <w:trPr/>
-    <w:tcPr/>
-    <w:tblStylePr w:type="firstRow"/>
-    <w:tblStylePr w:type="lastRow"/>
-    <w:tblStylePr w:type="firstCol"/>
-    <w:tblStylePr w:type="lastCol"/>
-    <w:tblStylePr w:type="band1Vert"/>
-    <w:tblStylePr w:type="band2Vert"/>
-    <w:tblStylePr w:type="band1Horz"/>
-    <w:tblStylePr w:type="band2Horz"/>
-    <w:tblStylePr w:type="neCell"/>
-    <w:tblStylePr w:type="nwCell"/>
-    <w:tblStylePr w:type="seCell"/>
-    <w:tblStylePr w:type="swCell"/>
-  </w:style>
-  <w:style w:type="numbering" w:default="1" w:styleId="No List">
-    <w:name w:val="No List"/>
-    <w:next w:val="No List"/>
-    <w:pPr/>
-  </w:style>
-  <w:style w:type="paragraph" w:styleId="Header &amp; Footer">
+  <w:style w:type="paragraph" w:customStyle="1" w:styleId="HeaderFooter">
     <w:name w:val="Header &amp; Footer"/>
-    <w:next w:val="Header &amp; Footer"/>
     <w:pPr>
-      <w:keepNext w:val="0"/>
-      <w:keepLines w:val="0"/>
-      <w:pageBreakBefore w:val="0"/>
-      <w:widowControl w:val="1"/>
-      <w:shd w:val="clear" w:color="auto" w:fill="auto"/>
       <w:tabs>
         <w:tab w:val="right" w:pos="9020"/>
       </w:tabs>
-      <w:suppressAutoHyphens w:val="0"/>
-      <w:bidi w:val="0"/>
-      <w:spacing w:before="0" w:after="0" w:line="240" w:lineRule="auto"/>
-      <w:ind w:left="0" w:right="0" w:firstLine="0"/>
-      <w:jc w:val="left"/>
-      <w:outlineLvl w:val="9"/>
     </w:pPr>
     <w:rPr>
-      <w:rFonts w:ascii="Helvetica" w:cs="Arial Unicode MS" w:hAnsi="Helvetica" w:eastAsia="Arial Unicode MS"/>
-      <w:b w:val="0"/>
-      <w:bCs w:val="0"/>
-      <w:i w:val="0"/>
-      <w:iCs w:val="0"/>
-      <w:caps w:val="0"/>
-      <w:smallCaps w:val="0"/>
-      <w:strike w:val="0"/>
-      <w:dstrike w:val="0"/>
-      <w:outline w:val="0"/>
+      <w:rFonts w:ascii="Helvetica" w:hAnsi="Helvetica" w:cs="Arial Unicode MS"/>
       <w:color w:val="000000"/>
-      <w:spacing w:val="0"/>
-      <w:kern w:val="0"/>
-      <w:position w:val="0"/>
       <w:sz w:val="24"/>
       <w:szCs w:val="24"/>
-      <w:u w:val="none"/>
-      <w:vertAlign w:val="baseline"/>
     </w:rPr>
   </w:style>
-  <w:style w:type="paragraph" w:styleId="Default">
+  <w:style w:type="paragraph" w:customStyle="1" w:styleId="Default">
     <w:name w:val="Default"/>
-    <w:next w:val="Default"/>
     <w:pPr>
-      <w:keepNext w:val="0"/>
-      <w:keepLines w:val="0"/>
-      <w:pageBreakBefore w:val="0"/>
-      <w:widowControl w:val="1"/>
-      <w:shd w:val="clear" w:color="auto" w:fill="auto"/>
-      <w:suppressAutoHyphens w:val="1"/>
-      <w:bidi w:val="0"/>
-      <w:spacing w:before="0" w:after="0" w:line="240" w:lineRule="auto"/>
-      <w:ind w:left="0" w:right="0" w:firstLine="0"/>
-      <w:jc w:val="left"/>
-      <w:outlineLvl w:val="9"/>
+      <w:suppressAutoHyphens/>
     </w:pPr>
     <w:rPr>
-      <w:rFonts w:ascii="Cambria" w:cs="Cambria" w:hAnsi="Cambria" w:eastAsia="Cambria"/>
-      <w:b w:val="0"/>
-      <w:bCs w:val="0"/>
-      <w:i w:val="0"/>
-      <w:iCs w:val="0"/>
-      <w:caps w:val="0"/>
-      <w:smallCaps w:val="0"/>
-      <w:strike w:val="0"/>
-      <w:dstrike w:val="0"/>
-      <w:outline w:val="0"/>
+      <w:rFonts w:ascii="Cambria" w:eastAsia="Cambria" w:hAnsi="Cambria" w:cs="Cambria"/>
       <w:color w:val="000000"/>
-      <w:spacing w:val="0"/>
-      <w:kern w:val="0"/>
-      <w:position w:val="0"/>
       <w:sz w:val="24"/>
       <w:szCs w:val="24"/>
-      <w:u w:val="none" w:color="000000"/>
-      <w:vertAlign w:val="baseline"/>
-      <w:lang w:val="en-US"/>
+      <w:u w:color="000000"/>
     </w:rPr>
   </w:style>
-  <w:style w:type="paragraph" w:styleId="annotation text">
+  <w:style w:type="paragraph" w:styleId="CommentText">
     <w:name w:val="annotation text"/>
-    <w:next w:val="annotation text"/>
     <w:pPr>
-      <w:keepNext w:val="0"/>
-      <w:keepLines w:val="0"/>
-      <w:pageBreakBefore w:val="0"/>
-      <w:widowControl w:val="1"/>
-      <w:shd w:val="clear" w:color="auto" w:fill="auto"/>
-      <w:suppressAutoHyphens w:val="1"/>
-      <w:bidi w:val="0"/>
-      <w:spacing w:before="0" w:after="0" w:line="240" w:lineRule="auto"/>
-      <w:ind w:left="0" w:right="0" w:firstLine="0"/>
-      <w:jc w:val="left"/>
-      <w:outlineLvl w:val="9"/>
+      <w:suppressAutoHyphens/>
     </w:pPr>
     <w:rPr>
-      <w:rFonts w:ascii="Cambria" w:cs="Cambria" w:hAnsi="Cambria" w:eastAsia="Cambria"/>
-      <w:b w:val="0"/>
-      <w:bCs w:val="0"/>
-      <w:i w:val="0"/>
-      <w:iCs w:val="0"/>
-      <w:caps w:val="0"/>
-      <w:smallCaps w:val="0"/>
-      <w:strike w:val="0"/>
-      <w:dstrike w:val="0"/>
-      <w:outline w:val="0"/>
+      <w:rFonts w:ascii="Cambria" w:eastAsia="Cambria" w:hAnsi="Cambria" w:cs="Cambria"/>
       <w:color w:val="000000"/>
-      <w:spacing w:val="0"/>
-      <w:kern w:val="0"/>
-      <w:position w:val="0"/>
       <w:sz w:val="24"/>
       <w:szCs w:val="24"/>
-      <w:u w:val="none" w:color="000000"/>
-      <w:vertAlign w:val="baseline"/>
-      <w:lang w:val="en-US"/>
+      <w:u w:color="000000"/>
     </w:rPr>
   </w:style>
-  <w:style w:type="paragraph" w:styleId="Normal (Web)">
+  <w:style w:type="paragraph" w:styleId="NormalWeb">
     <w:name w:val="Normal (Web)"/>
-    <w:next w:val="Normal (Web)"/>
     <w:pPr>
-      <w:keepNext w:val="0"/>
-      <w:keepLines w:val="0"/>
-      <w:pageBreakBefore w:val="0"/>
-      <w:widowControl w:val="1"/>
-      <w:shd w:val="clear" w:color="auto" w:fill="auto"/>
-      <w:suppressAutoHyphens w:val="0"/>
-      <w:bidi w:val="0"/>
-      <w:spacing w:before="100" w:after="100" w:line="240" w:lineRule="auto"/>
-      <w:ind w:left="0" w:right="0" w:firstLine="0"/>
-      <w:jc w:val="left"/>
-      <w:outlineLvl w:val="9"/>
+      <w:spacing w:before="100" w:after="100"/>
     </w:pPr>
     <w:rPr>
-      <w:rFonts w:ascii="Times" w:cs="Times" w:hAnsi="Times" w:eastAsia="Times"/>
-      <w:b w:val="0"/>
-      <w:bCs w:val="0"/>
-      <w:i w:val="0"/>
-      <w:iCs w:val="0"/>
-      <w:caps w:val="0"/>
-      <w:smallCaps w:val="0"/>
-      <w:strike w:val="0"/>
-      <w:dstrike w:val="0"/>
-      <w:outline w:val="0"/>
+      <w:rFonts w:ascii="Times" w:eastAsia="Times" w:hAnsi="Times" w:cs="Times"/>
       <w:color w:val="000000"/>
-      <w:spacing w:val="0"/>
-      <w:kern w:val="0"/>
-      <w:position w:val="0"/>
-      <w:sz w:val="20"/>
-      <w:szCs w:val="20"/>
-      <w:u w:val="none" w:color="000000"/>
-      <w:vertAlign w:val="baseline"/>
+      <w:u w:color="000000"/>
+      <w:lang w:val="da-DK"/>
+    </w:rPr>
+  </w:style>
+</w:styles>
+</file>
+
+<file path=word/stylesWithEffects.xml><?xml version="1.0" encoding="utf-8"?>
+<w:styles xmlns:wpc="http://schemas.microsoft.com/office/word/2010/wordprocessingCanvas" xmlns:mo="http://schemas.microsoft.com/office/mac/office/2008/main" xmlns:mc="http://schemas.openxmlformats.org/markup-compatibility/2006" xmlns:mv="urn:schemas-microsoft-com:mac:vml" xmlns:o="urn:schemas-microsoft-com:office:office" xmlns:r="http://schemas.openxmlformats.org/officeDocument/2006/relationships" xmlns:m="http://schemas.openxmlformats.org/officeDocument/2006/math" xmlns:v="urn:schemas-microsoft-com:vml" xmlns:wp14="http://schemas.microsoft.com/office/word/2010/wordprocessingDrawing" xmlns:wp="http://schemas.openxmlformats.org/drawingml/2006/wordprocessingDrawing" xmlns:w10="urn:schemas-microsoft-com:office:word" xmlns:w="http://schemas.openxmlformats.org/wordprocessingml/2006/main" xmlns:w14="http://schemas.microsoft.com/office/word/2010/wordml" xmlns:wpg="http://schemas.microsoft.com/office/word/2010/wordprocessingGroup" xmlns:wpi="http://schemas.microsoft.com/office/word/2010/wordprocessingInk" xmlns:wne="http://schemas.microsoft.com/office/word/2006/wordml" xmlns:wps="http://schemas.microsoft.com/office/word/2010/wordprocessingShape" mc:Ignorable="w14 wp14">
+  <w:docDefaults>
+    <w:rPrDefault>
+      <w:rPr>
+        <w:rFonts w:ascii="Times New Roman" w:eastAsia="Arial Unicode MS" w:hAnsi="Times New Roman" w:cs="Times New Roman"/>
+        <w:bdr w:val="nil"/>
+        <w:lang w:val="en-US" w:eastAsia="en-US" w:bidi="ar-SA"/>
+      </w:rPr>
+    </w:rPrDefault>
+    <w:pPrDefault>
+      <w:pPr>
+        <w:pBdr>
+          <w:top w:val="nil"/>
+          <w:left w:val="nil"/>
+          <w:bottom w:val="nil"/>
+          <w:right w:val="nil"/>
+          <w:between w:val="nil"/>
+          <w:bar w:val="nil"/>
+        </w:pBdr>
+      </w:pPr>
+    </w:pPrDefault>
+  </w:docDefaults>
+  <w:latentStyles w:defLockedState="0" w:defUIPriority="99" w:defSemiHidden="1" w:defUnhideWhenUsed="1" w:defQFormat="0" w:count="276">
+    <w:lsdException w:name="Normal" w:semiHidden="0" w:uiPriority="0" w:unhideWhenUsed="0" w:qFormat="1"/>
+    <w:lsdException w:name="heading 1" w:semiHidden="0" w:uiPriority="9" w:unhideWhenUsed="0" w:qFormat="1"/>
+    <w:lsdException w:name="heading 2" w:uiPriority="9" w:qFormat="1"/>
+    <w:lsdException w:name="heading 3" w:uiPriority="9" w:qFormat="1"/>
+    <w:lsdException w:name="heading 4" w:uiPriority="9" w:qFormat="1"/>
+    <w:lsdException w:name="heading 5" w:uiPriority="9" w:qFormat="1"/>
+    <w:lsdException w:name="heading 6" w:uiPriority="9" w:qFormat="1"/>
+    <w:lsdException w:name="heading 7" w:uiPriority="9" w:qFormat="1"/>
+    <w:lsdException w:name="heading 8" w:uiPriority="9" w:qFormat="1"/>
+    <w:lsdException w:name="heading 9" w:uiPriority="9" w:qFormat="1"/>
+    <w:lsdException w:name="toc 1" w:uiPriority="39"/>
+    <w:lsdException w:name="toc 2" w:uiPriority="39"/>
+    <w:lsdException w:name="toc 3" w:uiPriority="39"/>
+    <w:lsdException w:name="toc 4" w:uiPriority="39"/>
+    <w:lsdException w:name="toc 5" w:uiPriority="39"/>
+    <w:lsdException w:name="toc 6" w:uiPriority="39"/>
+    <w:lsdException w:name="toc 7" w:uiPriority="39"/>
+    <w:lsdException w:name="toc 8" w:uiPriority="39"/>
+    <w:lsdException w:name="toc 9" w:uiPriority="39"/>
+    <w:lsdException w:name="caption" w:uiPriority="35" w:qFormat="1"/>
+    <w:lsdException w:name="Title" w:semiHidden="0" w:uiPriority="10" w:unhideWhenUsed="0" w:qFormat="1"/>
+    <w:lsdException w:name="Default Paragraph Font" w:uiPriority="1"/>
+    <w:lsdException w:name="Subtitle" w:semiHidden="0" w:uiPriority="11" w:unhideWhenUsed="0" w:qFormat="1"/>
+    <w:lsdException w:name="Strong" w:semiHidden="0" w:uiPriority="22" w:unhideWhenUsed="0" w:qFormat="1"/>
+    <w:lsdException w:name="Emphasis" w:semiHidden="0" w:uiPriority="20" w:unhideWhenUsed="0" w:qFormat="1"/>
+    <w:lsdException w:name="Table Grid" w:semiHidden="0" w:uiPriority="59" w:unhideWhenUsed="0"/>
+    <w:lsdException w:name="Placeholder Text" w:unhideWhenUsed="0"/>
+    <w:lsdException w:name="No Spacing" w:semiHidden="0" w:uiPriority="1" w:unhideWhenUsed="0" w:qFormat="1"/>
+    <w:lsdException w:name="Light Shading" w:semiHidden="0" w:uiPriority="60" w:unhideWhenUsed="0"/>
+    <w:lsdException w:name="Light List" w:semiHidden="0" w:uiPriority="61" w:unhideWhenUsed="0"/>
+    <w:lsdException w:name="Light Grid" w:semiHidden="0" w:uiPriority="62" w:unhideWhenUsed="0"/>
+    <w:lsdException w:name="Medium Shading 1" w:semiHidden="0" w:uiPriority="63" w:unhideWhenUsed="0"/>
+    <w:lsdException w:name="Medium Shading 2" w:semiHidden="0" w:uiPriority="64" w:unhideWhenUsed="0"/>
+    <w:lsdException w:name="Medium List 1" w:semiHidden="0" w:uiPriority="65" w:unhideWhenUsed="0"/>
+    <w:lsdException w:name="Medium List 2" w:semiHidden="0" w:uiPriority="66" w:unhideWhenUsed="0"/>
+    <w:lsdException w:name="Medium Grid 1" w:semiHidden="0" w:uiPriority="67" w:unhideWhenUsed="0"/>
+    <w:lsdException w:name="Medium Grid 2" w:semiHidden="0" w:uiPriority="68" w:unhideWhenUsed="0"/>
+    <w:lsdException w:name="Medium Grid 3" w:semiHidden="0" w:uiPriority="69" w:unhideWhenUsed="0"/>
+    <w:lsdException w:name="Dark List" w:semiHidden="0" w:uiPriority="70" w:unhideWhenUsed="0"/>
+    <w:lsdException w:name="Colorful Shading" w:semiHidden="0" w:uiPriority="71" w:unhideWhenUsed="0"/>
+    <w:lsdException w:name="Colorful List" w:semiHidden="0" w:uiPriority="72" w:unhideWhenUsed="0"/>
+    <w:lsdException w:name="Colorful Grid" w:semiHidden="0" w:uiPriority="73" w:unhideWhenUsed="0"/>
+    <w:lsdException w:name="Light Shading Accent 1" w:semiHidden="0" w:uiPriority="60" w:unhideWhenUsed="0"/>
+    <w:lsdException w:name="Light List Accent 1" w:semiHidden="0" w:uiPriority="61" w:unhideWhenUsed="0"/>
+    <w:lsdException w:name="Light Grid Accent 1" w:semiHidden="0" w:uiPriority="62" w:unhideWhenUsed="0"/>
+    <w:lsdException w:name="Medium Shading 1 Accent 1" w:semiHidden="0" w:uiPriority="63" w:unhideWhenUsed="0"/>
+    <w:lsdException w:name="Medium Shading 2 Accent 1" w:semiHidden="0" w:uiPriority="64" w:unhideWhenUsed="0"/>
+    <w:lsdException w:name="Medium List 1 Accent 1" w:semiHidden="0" w:uiPriority="65" w:unhideWhenUsed="0"/>
+    <w:lsdException w:name="Revision" w:unhideWhenUsed="0"/>
+    <w:lsdException w:name="List Paragraph" w:semiHidden="0" w:uiPriority="34" w:unhideWhenUsed="0" w:qFormat="1"/>
+    <w:lsdException w:name="Quote" w:semiHidden="0" w:uiPriority="29" w:unhideWhenUsed="0" w:qFormat="1"/>
+    <w:lsdException w:name="Intense Quote" w:semiHidden="0" w:uiPriority="30" w:unhideWhenUsed="0" w:qFormat="1"/>
+    <w:lsdException w:name="Medium List 2 Accent 1" w:semiHidden="0" w:uiPriority="66" w:unhideWhenUsed="0"/>
+    <w:lsdException w:name="Medium Grid 1 Accent 1" w:semiHidden="0" w:uiPriority="67" w:unhideWhenUsed="0"/>
+    <w:lsdException w:name="Medium Grid 2 Accent 1" w:semiHidden="0" w:uiPriority="68" w:unhideWhenUsed="0"/>
+    <w:lsdException w:name="Medium Grid 3 Accent 1" w:semiHidden="0" w:uiPriority="69" w:unhideWhenUsed="0"/>
+    <w:lsdException w:name="Dark List Accent 1" w:semiHidden="0" w:uiPriority="70" w:unhideWhenUsed="0"/>
+    <w:lsdException w:name="Colorful Shading Accent 1" w:semiHidden="0" w:uiPriority="71" w:unhideWhenUsed="0"/>
+    <w:lsdException w:name="Colorful List Accent 1" w:semiHidden="0" w:uiPriority="72" w:unhideWhenUsed="0"/>
+    <w:lsdException w:name="Colorful Grid Accent 1" w:semiHidden="0" w:uiPriority="73" w:unhideWhenUsed="0"/>
+    <w:lsdException w:name="Light Shading Accent 2" w:semiHidden="0" w:uiPriority="60" w:unhideWhenUsed="0"/>
+    <w:lsdException w:name="Light List Accent 2" w:semiHidden="0" w:uiPriority="61" w:unhideWhenUsed="0"/>
+    <w:lsdException w:name="Light Grid Accent 2" w:semiHidden="0" w:uiPriority="62" w:unhideWhenUsed="0"/>
+    <w:lsdException w:name="Medium Shading 1 Accent 2" w:semiHidden="0" w:uiPriority="63" w:unhideWhenUsed="0"/>
+    <w:lsdException w:name="Medium Shading 2 Accent 2" w:semiHidden="0" w:uiPriority="64" w:unhideWhenUsed="0"/>
+    <w:lsdException w:name="Medium List 1 Accent 2" w:semiHidden="0" w:uiPriority="65" w:unhideWhenUsed="0"/>
+    <w:lsdException w:name="Medium List 2 Accent 2" w:semiHidden="0" w:uiPriority="66" w:unhideWhenUsed="0"/>
+    <w:lsdException w:name="Medium Grid 1 Accent 2" w:semiHidden="0" w:uiPriority="67" w:unhideWhenUsed="0"/>
+    <w:lsdException w:name="Medium Grid 2 Accent 2" w:semiHidden="0" w:uiPriority="68" w:unhideWhenUsed="0"/>
+    <w:lsdException w:name="Medium Grid 3 Accent 2" w:semiHidden="0" w:uiPriority="69" w:unhideWhenUsed="0"/>
+    <w:lsdException w:name="Dark List Accent 2" w:semiHidden="0" w:uiPriority="70" w:unhideWhenUsed="0"/>
+    <w:lsdException w:name="Colorful Shading Accent 2" w:semiHidden="0" w:uiPriority="71" w:unhideWhenUsed="0"/>
+    <w:lsdException w:name="Colorful List Accent 2" w:semiHidden="0" w:uiPriority="72" w:unhideWhenUsed="0"/>
+    <w:lsdException w:name="Colorful Grid Accent 2" w:semiHidden="0" w:uiPriority="73" w:unhideWhenUsed="0"/>
+    <w:lsdException w:name="Light Shading Accent 3" w:semiHidden="0" w:uiPriority="60" w:unhideWhenUsed="0"/>
+    <w:lsdException w:name="Light List Accent 3" w:semiHidden="0" w:uiPriority="61" w:unhideWhenUsed="0"/>
+    <w:lsdException w:name="Light Grid Accent 3" w:semiHidden="0" w:uiPriority="62" w:unhideWhenUsed="0"/>
+    <w:lsdException w:name="Medium Shading 1 Accent 3" w:semiHidden="0" w:uiPriority="63" w:unhideWhenUsed="0"/>
+    <w:lsdException w:name="Medium Shading 2 Accent 3" w:semiHidden="0" w:uiPriority="64" w:unhideWhenUsed="0"/>
+    <w:lsdException w:name="Medium List 1 Accent 3" w:semiHidden="0" w:uiPriority="65" w:unhideWhenUsed="0"/>
+    <w:lsdException w:name="Medium List 2 Accent 3" w:semiHidden="0" w:uiPriority="66" w:unhideWhenUsed="0"/>
+    <w:lsdException w:name="Medium Grid 1 Accent 3" w:semiHidden="0" w:uiPriority="67" w:unhideWhenUsed="0"/>
+    <w:lsdException w:name="Medium Grid 2 Accent 3" w:semiHidden="0" w:uiPriority="68" w:unhideWhenUsed="0"/>
+    <w:lsdException w:name="Medium Grid 3 Accent 3" w:semiHidden="0" w:uiPriority="69" w:unhideWhenUsed="0"/>
+    <w:lsdException w:name="Dark List Accent 3" w:semiHidden="0" w:uiPriority="70" w:unhideWhenUsed="0"/>
+    <w:lsdException w:name="Colorful Shading Accent 3" w:semiHidden="0" w:uiPriority="71" w:unhideWhenUsed="0"/>
+    <w:lsdException w:name="Colorful List Accent 3" w:semiHidden="0" w:uiPriority="72" w:unhideWhenUsed="0"/>
+    <w:lsdException w:name="Colorful Grid Accent 3" w:semiHidden="0" w:uiPriority="73" w:unhideWhenUsed="0"/>
+    <w:lsdException w:name="Light Shading Accent 4" w:semiHidden="0" w:uiPriority="60" w:unhideWhenUsed="0"/>
+    <w:lsdException w:name="Light List Accent 4" w:semiHidden="0" w:uiPriority="61" w:unhideWhenUsed="0"/>
+    <w:lsdException w:name="Light Grid Accent 4" w:semiHidden="0" w:uiPriority="62" w:unhideWhenUsed="0"/>
+    <w:lsdException w:name="Medium Shading 1 Accent 4" w:semiHidden="0" w:uiPriority="63" w:unhideWhenUsed="0"/>
+    <w:lsdException w:name="Medium Shading 2 Accent 4" w:semiHidden="0" w:uiPriority="64" w:unhideWhenUsed="0"/>
+    <w:lsdException w:name="Medium List 1 Accent 4" w:semiHidden="0" w:uiPriority="65" w:unhideWhenUsed="0"/>
+    <w:lsdException w:name="Medium List 2 Accent 4" w:semiHidden="0" w:uiPriority="66" w:unhideWhenUsed="0"/>
+    <w:lsdException w:name="Medium Grid 1 Accent 4" w:semiHidden="0" w:uiPriority="67" w:unhideWhenUsed="0"/>
+    <w:lsdException w:name="Medium Grid 2 Accent 4" w:semiHidden="0" w:uiPriority="68" w:unhideWhenUsed="0"/>
+    <w:lsdException w:name="Medium Grid 3 Accent 4" w:semiHidden="0" w:uiPriority="69" w:unhideWhenUsed="0"/>
+    <w:lsdException w:name="Dark List Accent 4" w:semiHidden="0" w:uiPriority="70" w:unhideWhenUsed="0"/>
+    <w:lsdException w:name="Colorful Shading Accent 4" w:semiHidden="0" w:uiPriority="71" w:unhideWhenUsed="0"/>
+    <w:lsdException w:name="Colorful List Accent 4" w:semiHidden="0" w:uiPriority="72" w:unhideWhenUsed="0"/>
+    <w:lsdException w:name="Colorful Grid Accent 4" w:semiHidden="0" w:uiPriority="73" w:unhideWhenUsed="0"/>
+    <w:lsdException w:name="Light Shading Accent 5" w:semiHidden="0" w:uiPriority="60" w:unhideWhenUsed="0"/>
+    <w:lsdException w:name="Light List Accent 5" w:semiHidden="0" w:uiPriority="61" w:unhideWhenUsed="0"/>
+    <w:lsdException w:name="Light Grid Accent 5" w:semiHidden="0" w:uiPriority="62" w:unhideWhenUsed="0"/>
+    <w:lsdException w:name="Medium Shading 1 Accent 5" w:semiHidden="0" w:uiPriority="63" w:unhideWhenUsed="0"/>
+    <w:lsdException w:name="Medium Shading 2 Accent 5" w:semiHidden="0" w:uiPriority="64" w:unhideWhenUsed="0"/>
+    <w:lsdException w:name="Medium List 1 Accent 5" w:semiHidden="0" w:uiPriority="65" w:unhideWhenUsed="0"/>
+    <w:lsdException w:name="Medium List 2 Accent 5" w:semiHidden="0" w:uiPriority="66" w:unhideWhenUsed="0"/>
+    <w:lsdException w:name="Medium Grid 1 Accent 5" w:semiHidden="0" w:uiPriority="67" w:unhideWhenUsed="0"/>
+    <w:lsdException w:name="Medium Grid 2 Accent 5" w:semiHidden="0" w:uiPriority="68" w:unhideWhenUsed="0"/>
+    <w:lsdException w:name="Medium Grid 3 Accent 5" w:semiHidden="0" w:uiPriority="69" w:unhideWhenUsed="0"/>
+    <w:lsdException w:name="Dark List Accent 5" w:semiHidden="0" w:uiPriority="70" w:unhideWhenUsed="0"/>
+    <w:lsdException w:name="Colorful Shading Accent 5" w:semiHidden="0" w:uiPriority="71" w:unhideWhenUsed="0"/>
+    <w:lsdException w:name="Colorful List Accent 5" w:semiHidden="0" w:uiPriority="72" w:unhideWhenUsed="0"/>
+    <w:lsdException w:name="Colorful Grid Accent 5" w:semiHidden="0" w:uiPriority="73" w:unhideWhenUsed="0"/>
+    <w:lsdException w:name="Light Shading Accent 6" w:semiHidden="0" w:uiPriority="60" w:unhideWhenUsed="0"/>
+    <w:lsdException w:name="Light List Accent 6" w:semiHidden="0" w:uiPriority="61" w:unhideWhenUsed="0"/>
+    <w:lsdException w:name="Light Grid Accent 6" w:semiHidden="0" w:uiPriority="62" w:unhideWhenUsed="0"/>
+    <w:lsdException w:name="Medium Shading 1 Accent 6" w:semiHidden="0" w:uiPriority="63" w:unhideWhenUsed="0"/>
+    <w:lsdException w:name="Medium Shading 2 Accent 6" w:semiHidden="0" w:uiPriority="64" w:unhideWhenUsed="0"/>
+    <w:lsdException w:name="Medium List 1 Accent 6" w:semiHidden="0" w:uiPriority="65" w:unhideWhenUsed="0"/>
+    <w:lsdException w:name="Medium List 2 Accent 6" w:semiHidden="0" w:uiPriority="66" w:unhideWhenUsed="0"/>
+    <w:lsdException w:name="Medium Grid 1 Accent 6" w:semiHidden="0" w:uiPriority="67" w:unhideWhenUsed="0"/>
+    <w:lsdException w:name="Medium Grid 2 Accent 6" w:semiHidden="0" w:uiPriority="68" w:unhideWhenUsed="0"/>
+    <w:lsdException w:name="Medium Grid 3 Accent 6" w:semiHidden="0" w:uiPriority="69" w:unhideWhenUsed="0"/>
+    <w:lsdException w:name="Dark List Accent 6" w:semiHidden="0" w:uiPriority="70" w:unhideWhenUsed="0"/>
+    <w:lsdException w:name="Colorful Shading Accent 6" w:semiHidden="0" w:uiPriority="71" w:unhideWhenUsed="0"/>
+    <w:lsdException w:name="Colorful List Accent 6" w:semiHidden="0" w:uiPriority="72" w:unhideWhenUsed="0"/>
+    <w:lsdException w:name="Colorful Grid Accent 6" w:semiHidden="0" w:uiPriority="73" w:unhideWhenUsed="0"/>
+    <w:lsdException w:name="Subtle Emphasis" w:semiHidden="0" w:uiPriority="19" w:unhideWhenUsed="0" w:qFormat="1"/>
+    <w:lsdException w:name="Intense Emphasis" w:semiHidden="0" w:uiPriority="21" w:unhideWhenUsed="0" w:qFormat="1"/>
+    <w:lsdException w:name="Subtle Reference" w:semiHidden="0" w:uiPriority="31" w:unhideWhenUsed="0" w:qFormat="1"/>
+    <w:lsdException w:name="Intense Reference" w:semiHidden="0" w:uiPriority="32" w:unhideWhenUsed="0" w:qFormat="1"/>
+    <w:lsdException w:name="Book Title" w:semiHidden="0" w:uiPriority="33" w:unhideWhenUsed="0" w:qFormat="1"/>
+    <w:lsdException w:name="Bibliography" w:uiPriority="37"/>
+    <w:lsdException w:name="TOC Heading" w:uiPriority="39" w:qFormat="1"/>
+  </w:latentStyles>
+  <w:style w:type="paragraph" w:default="1" w:styleId="Normal">
+    <w:name w:val="Normal"/>
+    <w:rPr>
+      <w:sz w:val="24"/>
+      <w:szCs w:val="24"/>
+    </w:rPr>
+  </w:style>
+  <w:style w:type="character" w:default="1" w:styleId="DefaultParagraphFont">
+    <w:name w:val="Default Paragraph Font"/>
+    <w:uiPriority w:val="1"/>
+    <w:semiHidden/>
+    <w:unhideWhenUsed/>
+  </w:style>
+  <w:style w:type="table" w:default="1" w:styleId="TableNormal">
+    <w:name w:val="Normal Table"/>
+    <w:uiPriority w:val="99"/>
+    <w:semiHidden/>
+    <w:unhideWhenUsed/>
+    <w:tblPr>
+      <w:tblInd w:w="0" w:type="dxa"/>
+      <w:tblCellMar>
+        <w:top w:w="0" w:type="dxa"/>
+        <w:left w:w="108" w:type="dxa"/>
+        <w:bottom w:w="0" w:type="dxa"/>
+        <w:right w:w="108" w:type="dxa"/>
+      </w:tblCellMar>
+    </w:tblPr>
+  </w:style>
+  <w:style w:type="numbering" w:default="1" w:styleId="NoList">
+    <w:name w:val="No List"/>
+    <w:uiPriority w:val="99"/>
+    <w:semiHidden/>
+    <w:unhideWhenUsed/>
+  </w:style>
+  <w:style w:type="character" w:styleId="Hyperlink">
+    <w:name w:val="Hyperlink"/>
+    <w:rPr>
+      <w:u w:val="single"/>
+    </w:rPr>
+  </w:style>
+  <w:style w:type="paragraph" w:customStyle="1" w:styleId="HeaderFooter">
+    <w:name w:val="Header &amp; Footer"/>
+    <w:pPr>
+      <w:tabs>
+        <w:tab w:val="right" w:pos="9020"/>
+      </w:tabs>
+    </w:pPr>
+    <w:rPr>
+      <w:rFonts w:ascii="Helvetica" w:hAnsi="Helvetica" w:cs="Arial Unicode MS"/>
+      <w:color w:val="000000"/>
+      <w:sz w:val="24"/>
+      <w:szCs w:val="24"/>
+    </w:rPr>
+  </w:style>
+  <w:style w:type="paragraph" w:customStyle="1" w:styleId="Default">
+    <w:name w:val="Default"/>
+    <w:pPr>
+      <w:suppressAutoHyphens/>
+    </w:pPr>
+    <w:rPr>
+      <w:rFonts w:ascii="Cambria" w:eastAsia="Cambria" w:hAnsi="Cambria" w:cs="Cambria"/>
+      <w:color w:val="000000"/>
+      <w:sz w:val="24"/>
+      <w:szCs w:val="24"/>
+      <w:u w:color="000000"/>
+    </w:rPr>
+  </w:style>
+  <w:style w:type="paragraph" w:styleId="CommentText">
+    <w:name w:val="annotation text"/>
+    <w:pPr>
+      <w:suppressAutoHyphens/>
+    </w:pPr>
+    <w:rPr>
+      <w:rFonts w:ascii="Cambria" w:eastAsia="Cambria" w:hAnsi="Cambria" w:cs="Cambria"/>
+      <w:color w:val="000000"/>
+      <w:sz w:val="24"/>
+      <w:szCs w:val="24"/>
+      <w:u w:color="000000"/>
+    </w:rPr>
+  </w:style>
+  <w:style w:type="paragraph" w:styleId="NormalWeb">
+    <w:name w:val="Normal (Web)"/>
+    <w:pPr>
+      <w:spacing w:before="100" w:after="100"/>
+    </w:pPr>
+    <w:rPr>
+      <w:rFonts w:ascii="Times" w:eastAsia="Times" w:hAnsi="Times" w:cs="Times"/>
+      <w:color w:val="000000"/>
+      <w:u w:color="000000"/>
       <w:lang w:val="da-DK"/>
     </w:rPr>
   </w:style>
@@ -1161,7 +1417,7 @@
 </file>
 
 <file path=word/theme/theme1.xml><?xml version="1.0" encoding="utf-8"?>
-<a:theme xmlns:a="http://schemas.openxmlformats.org/drawingml/2006/main" xmlns:r="http://schemas.openxmlformats.org/officeDocument/2006/relationships" name="Office">
+<a:theme xmlns:a="http://schemas.openxmlformats.org/drawingml/2006/main" name="Office">
   <a:themeElements>
     <a:clrScheme name="Office">
       <a:dk1>
@@ -1293,7 +1549,7 @@
         </a:effectStyle>
         <a:effectStyle>
           <a:effectLst>
-            <a:outerShdw sx="100000" sy="100000" kx="0" ky="0" algn="b" rotWithShape="0" blurRad="38100" dist="20000" dir="5400000">
+            <a:outerShdw blurRad="38100" dist="20000" dir="5400000" rotWithShape="0">
               <a:srgbClr val="000000">
                 <a:alpha val="38000"/>
               </a:srgbClr>
@@ -1369,7 +1625,7 @@
         <a:effectLst/>
         <a:sp3d/>
       </a:spPr>
-      <a:bodyPr rot="0" spcFirstLastPara="1" vertOverflow="overflow" horzOverflow="overflow" vert="horz" wrap="square" lIns="0" tIns="0" rIns="0" bIns="0" numCol="1" spcCol="38100" rtlCol="0" anchor="t" upright="0">
+      <a:bodyPr rot="0" spcFirstLastPara="1" vertOverflow="overflow" horzOverflow="overflow" vert="horz" wrap="square" lIns="0" tIns="0" rIns="0" bIns="0" numCol="1" spcCol="38100" rtlCol="0" anchor="t">
         <a:spAutoFit/>
       </a:bodyPr>
       <a:lstStyle>
@@ -1388,7 +1644,7 @@
           <a:buFontTx/>
           <a:buNone/>
           <a:tabLst/>
-          <a:defRPr b="0" baseline="0" cap="none" i="0" spc="0" strike="noStrike" sz="1800" u="none" kumimoji="0" normalizeH="0">
+          <a:defRPr kumimoji="0" sz="1800" b="0" i="0" u="none" strike="noStrike" cap="none" spc="0" normalizeH="0" baseline="0">
             <a:ln>
               <a:noFill/>
             </a:ln>
@@ -1418,7 +1674,7 @@
           <a:buFontTx/>
           <a:buNone/>
           <a:tabLst/>
-          <a:defRPr b="0" baseline="0" cap="none" i="0" spc="0" strike="noStrike" sz="1800" u="none" kumimoji="0" normalizeH="0">
+          <a:defRPr kumimoji="0" sz="1800" b="0" i="0" u="none" strike="noStrike" cap="none" spc="0" normalizeH="0" baseline="0">
             <a:ln>
               <a:noFill/>
             </a:ln>
@@ -1444,7 +1700,7 @@
           <a:buFontTx/>
           <a:buNone/>
           <a:tabLst/>
-          <a:defRPr b="0" baseline="0" cap="none" i="0" spc="0" strike="noStrike" sz="1800" u="none" kumimoji="0" normalizeH="0">
+          <a:defRPr kumimoji="0" sz="1800" b="0" i="0" u="none" strike="noStrike" cap="none" spc="0" normalizeH="0" baseline="0">
             <a:ln>
               <a:noFill/>
             </a:ln>
@@ -1470,7 +1726,7 @@
           <a:buFontTx/>
           <a:buNone/>
           <a:tabLst/>
-          <a:defRPr b="0" baseline="0" cap="none" i="0" spc="0" strike="noStrike" sz="1800" u="none" kumimoji="0" normalizeH="0">
+          <a:defRPr kumimoji="0" sz="1800" b="0" i="0" u="none" strike="noStrike" cap="none" spc="0" normalizeH="0" baseline="0">
             <a:ln>
               <a:noFill/>
             </a:ln>
@@ -1496,7 +1752,7 @@
           <a:buFontTx/>
           <a:buNone/>
           <a:tabLst/>
-          <a:defRPr b="0" baseline="0" cap="none" i="0" spc="0" strike="noStrike" sz="1800" u="none" kumimoji="0" normalizeH="0">
+          <a:defRPr kumimoji="0" sz="1800" b="0" i="0" u="none" strike="noStrike" cap="none" spc="0" normalizeH="0" baseline="0">
             <a:ln>
               <a:noFill/>
             </a:ln>
@@ -1522,7 +1778,7 @@
           <a:buFontTx/>
           <a:buNone/>
           <a:tabLst/>
-          <a:defRPr b="0" baseline="0" cap="none" i="0" spc="0" strike="noStrike" sz="1800" u="none" kumimoji="0" normalizeH="0">
+          <a:defRPr kumimoji="0" sz="1800" b="0" i="0" u="none" strike="noStrike" cap="none" spc="0" normalizeH="0" baseline="0">
             <a:ln>
               <a:noFill/>
             </a:ln>
@@ -1548,7 +1804,7 @@
           <a:buFontTx/>
           <a:buNone/>
           <a:tabLst/>
-          <a:defRPr b="0" baseline="0" cap="none" i="0" spc="0" strike="noStrike" sz="1800" u="none" kumimoji="0" normalizeH="0">
+          <a:defRPr kumimoji="0" sz="1800" b="0" i="0" u="none" strike="noStrike" cap="none" spc="0" normalizeH="0" baseline="0">
             <a:ln>
               <a:noFill/>
             </a:ln>
@@ -1574,7 +1830,7 @@
           <a:buFontTx/>
           <a:buNone/>
           <a:tabLst/>
-          <a:defRPr b="0" baseline="0" cap="none" i="0" spc="0" strike="noStrike" sz="1800" u="none" kumimoji="0" normalizeH="0">
+          <a:defRPr kumimoji="0" sz="1800" b="0" i="0" u="none" strike="noStrike" cap="none" spc="0" normalizeH="0" baseline="0">
             <a:ln>
               <a:noFill/>
             </a:ln>
@@ -1600,7 +1856,7 @@
           <a:buFontTx/>
           <a:buNone/>
           <a:tabLst/>
-          <a:defRPr b="0" baseline="0" cap="none" i="0" spc="0" strike="noStrike" sz="1800" u="none" kumimoji="0" normalizeH="0">
+          <a:defRPr kumimoji="0" sz="1800" b="0" i="0" u="none" strike="noStrike" cap="none" spc="0" normalizeH="0" baseline="0">
             <a:ln>
               <a:noFill/>
             </a:ln>
@@ -1626,7 +1882,7 @@
           <a:buFontTx/>
           <a:buNone/>
           <a:tabLst/>
-          <a:defRPr b="0" baseline="0" cap="none" i="0" spc="0" strike="noStrike" sz="1800" u="none" kumimoji="0" normalizeH="0">
+          <a:defRPr kumimoji="0" sz="1800" b="0" i="0" u="none" strike="noStrike" cap="none" spc="0" normalizeH="0" baseline="0">
             <a:ln>
               <a:noFill/>
             </a:ln>
@@ -1639,9 +1895,15 @@
         </a:lvl9pPr>
       </a:lstStyle>
       <a:style>
-        <a:lnRef idx="0"/>
-        <a:fillRef idx="0"/>
-        <a:effectRef idx="0"/>
+        <a:lnRef idx="0">
+          <a:scrgbClr r="0" g="0" b="0"/>
+        </a:lnRef>
+        <a:fillRef idx="0">
+          <a:scrgbClr r="0" g="0" b="0"/>
+        </a:fillRef>
+        <a:effectRef idx="0">
+          <a:scrgbClr r="0" g="0" b="0"/>
+        </a:effectRef>
         <a:fontRef idx="none"/>
       </a:style>
     </a:spDef>
@@ -1656,7 +1918,7 @@
           <a:round/>
         </a:ln>
         <a:effectLst>
-          <a:outerShdw sx="100000" sy="100000" kx="0" ky="0" algn="b" rotWithShape="0" blurRad="38100" dist="20000" dir="5400000">
+          <a:outerShdw blurRad="38100" dist="20000" dir="5400000" rotWithShape="0">
             <a:srgbClr val="000000">
               <a:alpha val="38000"/>
             </a:srgbClr>
@@ -1664,7 +1926,7 @@
         </a:effectLst>
         <a:sp3d/>
       </a:spPr>
-      <a:bodyPr rot="0" spcFirstLastPara="1" vertOverflow="overflow" horzOverflow="overflow" vert="horz" wrap="square" lIns="91439" tIns="45719" rIns="91439" bIns="45719" numCol="1" spcCol="38100" rtlCol="0" anchor="t" upright="0">
+      <a:bodyPr rot="0" spcFirstLastPara="1" vertOverflow="overflow" horzOverflow="overflow" vert="horz" wrap="square" lIns="91439" tIns="45719" rIns="91439" bIns="45719" numCol="1" spcCol="38100" rtlCol="0" anchor="t">
         <a:noAutofit/>
       </a:bodyPr>
       <a:lstStyle>
@@ -1683,7 +1945,7 @@
           <a:buFontTx/>
           <a:buNone/>
           <a:tabLst/>
-          <a:defRPr b="0" baseline="0" cap="none" i="0" spc="0" strike="noStrike" sz="1800" u="none" kumimoji="0" normalizeH="0">
+          <a:defRPr kumimoji="0" sz="1800" b="0" i="0" u="none" strike="noStrike" cap="none" spc="0" normalizeH="0" baseline="0">
             <a:ln>
               <a:noFill/>
             </a:ln>
@@ -1709,7 +1971,7 @@
           <a:buFontTx/>
           <a:buNone/>
           <a:tabLst/>
-          <a:defRPr b="0" baseline="0" cap="none" i="0" spc="0" strike="noStrike" sz="1800" u="none" kumimoji="0" normalizeH="0">
+          <a:defRPr kumimoji="0" sz="1800" b="0" i="0" u="none" strike="noStrike" cap="none" spc="0" normalizeH="0" baseline="0">
             <a:ln>
               <a:noFill/>
             </a:ln>
@@ -1735,7 +1997,7 @@
           <a:buFontTx/>
           <a:buNone/>
           <a:tabLst/>
-          <a:defRPr b="0" baseline="0" cap="none" i="0" spc="0" strike="noStrike" sz="1800" u="none" kumimoji="0" normalizeH="0">
+          <a:defRPr kumimoji="0" sz="1800" b="0" i="0" u="none" strike="noStrike" cap="none" spc="0" normalizeH="0" baseline="0">
             <a:ln>
               <a:noFill/>
             </a:ln>
@@ -1761,7 +2023,7 @@
           <a:buFontTx/>
           <a:buNone/>
           <a:tabLst/>
-          <a:defRPr b="0" baseline="0" cap="none" i="0" spc="0" strike="noStrike" sz="1800" u="none" kumimoji="0" normalizeH="0">
+          <a:defRPr kumimoji="0" sz="1800" b="0" i="0" u="none" strike="noStrike" cap="none" spc="0" normalizeH="0" baseline="0">
             <a:ln>
               <a:noFill/>
             </a:ln>
@@ -1787,7 +2049,7 @@
           <a:buFontTx/>
           <a:buNone/>
           <a:tabLst/>
-          <a:defRPr b="0" baseline="0" cap="none" i="0" spc="0" strike="noStrike" sz="1800" u="none" kumimoji="0" normalizeH="0">
+          <a:defRPr kumimoji="0" sz="1800" b="0" i="0" u="none" strike="noStrike" cap="none" spc="0" normalizeH="0" baseline="0">
             <a:ln>
               <a:noFill/>
             </a:ln>
@@ -1813,7 +2075,7 @@
           <a:buFontTx/>
           <a:buNone/>
           <a:tabLst/>
-          <a:defRPr b="0" baseline="0" cap="none" i="0" spc="0" strike="noStrike" sz="1800" u="none" kumimoji="0" normalizeH="0">
+          <a:defRPr kumimoji="0" sz="1800" b="0" i="0" u="none" strike="noStrike" cap="none" spc="0" normalizeH="0" baseline="0">
             <a:ln>
               <a:noFill/>
             </a:ln>
@@ -1839,7 +2101,7 @@
           <a:buFontTx/>
           <a:buNone/>
           <a:tabLst/>
-          <a:defRPr b="0" baseline="0" cap="none" i="0" spc="0" strike="noStrike" sz="1800" u="none" kumimoji="0" normalizeH="0">
+          <a:defRPr kumimoji="0" sz="1800" b="0" i="0" u="none" strike="noStrike" cap="none" spc="0" normalizeH="0" baseline="0">
             <a:ln>
               <a:noFill/>
             </a:ln>
@@ -1865,7 +2127,7 @@
           <a:buFontTx/>
           <a:buNone/>
           <a:tabLst/>
-          <a:defRPr b="0" baseline="0" cap="none" i="0" spc="0" strike="noStrike" sz="1800" u="none" kumimoji="0" normalizeH="0">
+          <a:defRPr kumimoji="0" sz="1800" b="0" i="0" u="none" strike="noStrike" cap="none" spc="0" normalizeH="0" baseline="0">
             <a:ln>
               <a:noFill/>
             </a:ln>
@@ -1891,7 +2153,7 @@
           <a:buFontTx/>
           <a:buNone/>
           <a:tabLst/>
-          <a:defRPr b="0" baseline="0" cap="none" i="0" spc="0" strike="noStrike" sz="1800" u="none" kumimoji="0" normalizeH="0">
+          <a:defRPr kumimoji="0" sz="1800" b="0" i="0" u="none" strike="noStrike" cap="none" spc="0" normalizeH="0" baseline="0">
             <a:ln>
               <a:noFill/>
             </a:ln>
@@ -1917,7 +2179,7 @@
           <a:buFontTx/>
           <a:buNone/>
           <a:tabLst/>
-          <a:defRPr b="0" baseline="0" cap="none" i="0" spc="0" strike="noStrike" sz="1800" u="none" kumimoji="0" normalizeH="0">
+          <a:defRPr kumimoji="0" sz="1800" b="0" i="0" u="none" strike="noStrike" cap="none" spc="0" normalizeH="0" baseline="0">
             <a:ln>
               <a:noFill/>
             </a:ln>
@@ -1930,9 +2192,15 @@
         </a:lvl9pPr>
       </a:lstStyle>
       <a:style>
-        <a:lnRef idx="0"/>
-        <a:fillRef idx="0"/>
-        <a:effectRef idx="0"/>
+        <a:lnRef idx="0">
+          <a:scrgbClr r="0" g="0" b="0"/>
+        </a:lnRef>
+        <a:fillRef idx="0">
+          <a:scrgbClr r="0" g="0" b="0"/>
+        </a:fillRef>
+        <a:effectRef idx="0">
+          <a:scrgbClr r="0" g="0" b="0"/>
+        </a:effectRef>
         <a:fontRef idx="none"/>
       </a:style>
     </a:lnDef>
@@ -1946,7 +2214,7 @@
         <a:effectLst/>
         <a:sp3d/>
       </a:spPr>
-      <a:bodyPr rot="0" spcFirstLastPara="1" vertOverflow="overflow" horzOverflow="overflow" vert="horz" wrap="square" lIns="0" tIns="0" rIns="0" bIns="0" numCol="1" spcCol="38100" rtlCol="0" anchor="t" upright="0">
+      <a:bodyPr rot="0" spcFirstLastPara="1" vertOverflow="overflow" horzOverflow="overflow" vert="horz" wrap="square" lIns="0" tIns="0" rIns="0" bIns="0" numCol="1" spcCol="38100" rtlCol="0" anchor="t">
         <a:spAutoFit/>
       </a:bodyPr>
       <a:lstStyle>
@@ -1965,7 +2233,7 @@
           <a:buFontTx/>
           <a:buNone/>
           <a:tabLst/>
-          <a:defRPr b="0" baseline="0" cap="none" i="0" spc="0" strike="noStrike" sz="1800" u="none" kumimoji="0" normalizeH="0">
+          <a:defRPr kumimoji="0" sz="1800" b="0" i="0" u="none" strike="noStrike" cap="none" spc="0" normalizeH="0" baseline="0">
             <a:ln>
               <a:noFill/>
             </a:ln>
@@ -1995,7 +2263,7 @@
           <a:buFontTx/>
           <a:buNone/>
           <a:tabLst/>
-          <a:defRPr b="0" baseline="0" cap="none" i="0" spc="0" strike="noStrike" sz="1800" u="none" kumimoji="0" normalizeH="0">
+          <a:defRPr kumimoji="0" sz="1800" b="0" i="0" u="none" strike="noStrike" cap="none" spc="0" normalizeH="0" baseline="0">
             <a:ln>
               <a:noFill/>
             </a:ln>
@@ -2021,7 +2289,7 @@
           <a:buFontTx/>
           <a:buNone/>
           <a:tabLst/>
-          <a:defRPr b="0" baseline="0" cap="none" i="0" spc="0" strike="noStrike" sz="1800" u="none" kumimoji="0" normalizeH="0">
+          <a:defRPr kumimoji="0" sz="1800" b="0" i="0" u="none" strike="noStrike" cap="none" spc="0" normalizeH="0" baseline="0">
             <a:ln>
               <a:noFill/>
             </a:ln>
@@ -2047,7 +2315,7 @@
           <a:buFontTx/>
           <a:buNone/>
           <a:tabLst/>
-          <a:defRPr b="0" baseline="0" cap="none" i="0" spc="0" strike="noStrike" sz="1800" u="none" kumimoji="0" normalizeH="0">
+          <a:defRPr kumimoji="0" sz="1800" b="0" i="0" u="none" strike="noStrike" cap="none" spc="0" normalizeH="0" baseline="0">
             <a:ln>
               <a:noFill/>
             </a:ln>
@@ -2073,7 +2341,7 @@
           <a:buFontTx/>
           <a:buNone/>
           <a:tabLst/>
-          <a:defRPr b="0" baseline="0" cap="none" i="0" spc="0" strike="noStrike" sz="1800" u="none" kumimoji="0" normalizeH="0">
+          <a:defRPr kumimoji="0" sz="1800" b="0" i="0" u="none" strike="noStrike" cap="none" spc="0" normalizeH="0" baseline="0">
             <a:ln>
               <a:noFill/>
             </a:ln>
@@ -2099,7 +2367,7 @@
           <a:buFontTx/>
           <a:buNone/>
           <a:tabLst/>
-          <a:defRPr b="0" baseline="0" cap="none" i="0" spc="0" strike="noStrike" sz="1800" u="none" kumimoji="0" normalizeH="0">
+          <a:defRPr kumimoji="0" sz="1800" b="0" i="0" u="none" strike="noStrike" cap="none" spc="0" normalizeH="0" baseline="0">
             <a:ln>
               <a:noFill/>
             </a:ln>
@@ -2125,7 +2393,7 @@
           <a:buFontTx/>
           <a:buNone/>
           <a:tabLst/>
-          <a:defRPr b="0" baseline="0" cap="none" i="0" spc="0" strike="noStrike" sz="1800" u="none" kumimoji="0" normalizeH="0">
+          <a:defRPr kumimoji="0" sz="1800" b="0" i="0" u="none" strike="noStrike" cap="none" spc="0" normalizeH="0" baseline="0">
             <a:ln>
               <a:noFill/>
             </a:ln>
@@ -2151,7 +2419,7 @@
           <a:buFontTx/>
           <a:buNone/>
           <a:tabLst/>
-          <a:defRPr b="0" baseline="0" cap="none" i="0" spc="0" strike="noStrike" sz="1800" u="none" kumimoji="0" normalizeH="0">
+          <a:defRPr kumimoji="0" sz="1800" b="0" i="0" u="none" strike="noStrike" cap="none" spc="0" normalizeH="0" baseline="0">
             <a:ln>
               <a:noFill/>
             </a:ln>
@@ -2177,7 +2445,7 @@
           <a:buFontTx/>
           <a:buNone/>
           <a:tabLst/>
-          <a:defRPr b="0" baseline="0" cap="none" i="0" spc="0" strike="noStrike" sz="1800" u="none" kumimoji="0" normalizeH="0">
+          <a:defRPr kumimoji="0" sz="1800" b="0" i="0" u="none" strike="noStrike" cap="none" spc="0" normalizeH="0" baseline="0">
             <a:ln>
               <a:noFill/>
             </a:ln>
@@ -2203,7 +2471,7 @@
           <a:buFontTx/>
           <a:buNone/>
           <a:tabLst/>
-          <a:defRPr b="0" baseline="0" cap="none" i="0" spc="0" strike="noStrike" sz="1800" u="none" kumimoji="0" normalizeH="0">
+          <a:defRPr kumimoji="0" sz="1800" b="0" i="0" u="none" strike="noStrike" cap="none" spc="0" normalizeH="0" baseline="0">
             <a:ln>
               <a:noFill/>
             </a:ln>
@@ -2216,12 +2484,19 @@
         </a:lvl9pPr>
       </a:lstStyle>
       <a:style>
-        <a:lnRef idx="0"/>
-        <a:fillRef idx="0"/>
-        <a:effectRef idx="0"/>
+        <a:lnRef idx="0">
+          <a:scrgbClr r="0" g="0" b="0"/>
+        </a:lnRef>
+        <a:fillRef idx="0">
+          <a:scrgbClr r="0" g="0" b="0"/>
+        </a:fillRef>
+        <a:effectRef idx="0">
+          <a:scrgbClr r="0" g="0" b="0"/>
+        </a:effectRef>
         <a:fontRef idx="none"/>
       </a:style>
     </a:txDef>
   </a:objectDefaults>
+  <a:extraClrSchemeLst/>
 </a:theme>
 </file>
</xml_diff>

<commit_message>
1 Ditte-commented and 2 wout comments
</commit_message>
<xml_diff>
--- a/AFR_2nd_Chap_08_02.docx
+++ b/AFR_2nd_Chap_08_02.docx
@@ -594,7 +594,16 @@
           <w:rFonts w:ascii="Baskerville" w:hAnsi="Baskerville"/>
           <w:color w:val="000000" w:themeColor="text1"/>
         </w:rPr>
-        <w:t xml:space="preserve">Under different </w:t>
+        <w:t>Unde</w:t>
+      </w:r>
+      <w:bookmarkStart w:id="16" w:name="_GoBack"/>
+      <w:bookmarkEnd w:id="16"/>
+      <w:r>
+        <w:rPr>
+          <w:rFonts w:ascii="Baskerville" w:hAnsi="Baskerville"/>
+          <w:color w:val="000000" w:themeColor="text1"/>
+        </w:rPr>
+        <w:t xml:space="preserve">r different </w:t>
       </w:r>
       <w:r>
         <w:rPr>
@@ -702,7 +711,7 @@
         </w:rPr>
         <w:t xml:space="preserve"> </w:t>
       </w:r>
-      <w:ins w:id="16" w:author="Ditte Mikkelsen Truelsen" w:date="2016-02-10T12:23:00Z">
+      <w:ins w:id="17" w:author="Ditte Mikkelsen Truelsen" w:date="2016-02-10T12:23:00Z">
         <w:r>
           <w:rPr>
             <w:rFonts w:ascii="Baskerville" w:hAnsi="Baskerville"/>
@@ -711,7 +720,7 @@
           <w:t>(</w:t>
         </w:r>
       </w:ins>
-      <w:del w:id="17" w:author="Ditte Mikkelsen Truelsen" w:date="2016-02-10T12:23:00Z">
+      <w:del w:id="18" w:author="Ditte Mikkelsen Truelsen" w:date="2016-02-10T12:23:00Z">
         <w:r>
           <w:rPr>
             <w:rFonts w:ascii="Baskerville" w:hAnsi="Baskerville"/>
@@ -727,7 +736,7 @@
         </w:rPr>
         <w:t>slow climate change velocity</w:t>
       </w:r>
-      <w:ins w:id="18" w:author="Ditte Mikkelsen Truelsen" w:date="2016-02-10T12:23:00Z">
+      <w:ins w:id="19" w:author="Ditte Mikkelsen Truelsen" w:date="2016-02-10T12:23:00Z">
         <w:r>
           <w:rPr>
             <w:rFonts w:ascii="Baskerville" w:hAnsi="Baskerville"/>
@@ -736,8 +745,6 @@
           <w:t>)</w:t>
         </w:r>
       </w:ins>
-      <w:bookmarkStart w:id="19" w:name="_GoBack"/>
-      <w:bookmarkEnd w:id="19"/>
       <w:del w:id="20" w:author="Ditte Mikkelsen Truelsen" w:date="2016-02-10T12:24:00Z">
         <w:r>
           <w:rPr>
@@ -1054,23 +1061,206 @@
     </w:p>
     <w:p>
       <w:pPr>
-        <w:pStyle w:val="CommentText"/>
-        <w:rPr>
-          <w:rFonts w:ascii="Baskerville" w:hAnsi="Baskerville"/>
-          <w:color w:val="FF0000"/>
-        </w:rPr>
-      </w:pPr>
+        <w:pStyle w:val="Default"/>
+        <w:jc w:val="both"/>
+        <w:rPr>
+          <w:rFonts w:ascii="Baskerville" w:eastAsia="Baskerville" w:hAnsi="Baskerville" w:cs="Baskerville"/>
+        </w:rPr>
+      </w:pPr>
+      <w:r>
+        <w:rPr>
+          <w:rFonts w:ascii="Baskerville" w:hAnsi="Baskerville"/>
+        </w:rPr>
+        <w:t xml:space="preserve">Megafaunal replacements and extinctions in the Northern Hemisphere have been linked to abrupt climate changes based on Greenlandic ice core records (Cooper). Although informative, the use of extrapolated hemispheric trends contradicts recent studies showing that species with different ecological strategies experience climate change differently (Parmesan). And furthermore, that a high variance in the velocity of climate change is expected at broad spatial and temporal scales, and also across species (Serra-Diaz 2014). In order to evaluate the response of intraspecific genetic diversity to past climate change variability at broad spatial, temporal and at the species level must be accounted for. The use of global </w:t>
+      </w:r>
+      <w:proofErr w:type="spellStart"/>
+      <w:r>
+        <w:rPr>
+          <w:rFonts w:ascii="Baskerville" w:hAnsi="Baskerville"/>
+        </w:rPr>
+        <w:t>paleoclimatic</w:t>
+      </w:r>
+      <w:proofErr w:type="spellEnd"/>
+      <w:r>
+        <w:rPr>
+          <w:rFonts w:ascii="Baskerville" w:hAnsi="Baskerville"/>
+        </w:rPr>
+        <w:t xml:space="preserve"> reconstructions for consecutive time bins during the last 50,000 years, the now extensive fossil record and ancient DNA sequences available can be used to better understand species genetic dynamics during the Late </w:t>
+      </w:r>
+      <w:proofErr w:type="spellStart"/>
+      <w:r>
+        <w:rPr>
+          <w:rFonts w:ascii="Baskerville" w:hAnsi="Baskerville"/>
+        </w:rPr>
+        <w:t>Quaternaty</w:t>
+      </w:r>
+      <w:proofErr w:type="spellEnd"/>
+      <w:r>
+        <w:rPr>
+          <w:rFonts w:ascii="Baskerville" w:hAnsi="Baskerville"/>
+        </w:rPr>
+        <w:t>. To our knowledge species’ genetic response to climate change has not been related to the pace climate change analyzing ancient DNA and fossil record from multiple species.</w:t>
+      </w:r>
+      <w:r>
+        <w:rPr>
+          <w:rFonts w:ascii="Baskerville" w:hAnsi="Baskerville"/>
+          <w:color w:val="827843"/>
+          <w:u w:color="827843"/>
+        </w:rPr>
+        <w:t xml:space="preserve"> </w:t>
+      </w:r>
     </w:p>
     <w:p>
       <w:pPr>
         <w:pStyle w:val="NormalWeb"/>
-        <w:spacing w:before="0" w:beforeAutospacing="0" w:after="0" w:afterAutospacing="0"/>
-        <w:rPr>
-          <w:rFonts w:ascii="Baskerville" w:hAnsi="Baskerville"/>
-          <w:color w:val="000000"/>
+        <w:spacing w:before="0" w:after="0"/>
+        <w:rPr>
+          <w:rFonts w:ascii="Baskerville" w:eastAsia="Baskerville" w:hAnsi="Baskerville" w:cs="Baskerville"/>
           <w:sz w:val="24"/>
-        </w:rPr>
-      </w:pPr>
+          <w:szCs w:val="24"/>
+          <w:lang w:val="en-US"/>
+        </w:rPr>
+      </w:pPr>
+    </w:p>
+    <w:p>
+      <w:pPr>
+        <w:pStyle w:val="NormalWeb"/>
+        <w:spacing w:before="0" w:after="0"/>
+        <w:rPr>
+          <w:rFonts w:ascii="Baskerville" w:eastAsia="Baskerville" w:hAnsi="Baskerville" w:cs="Baskerville"/>
+          <w:sz w:val="24"/>
+          <w:szCs w:val="24"/>
+          <w:lang w:val="en-US"/>
+        </w:rPr>
+      </w:pPr>
+      <w:r>
+        <w:rPr>
+          <w:rFonts w:ascii="Baskerville" w:eastAsia="Baskerville" w:hAnsi="Baskerville" w:cs="Baskerville"/>
+          <w:sz w:val="24"/>
+          <w:szCs w:val="24"/>
+          <w:lang w:val="en-US"/>
+        </w:rPr>
+        <w:t xml:space="preserve">Climate change velocity is an important factor for species response to climate change (REFS). It has been frequently estimated to forecast impacts of climate change, and when used to evaluate past dynamics it has been restricted to two times bin, </w:t>
+      </w:r>
+      <w:proofErr w:type="spellStart"/>
+      <w:r>
+        <w:rPr>
+          <w:rFonts w:ascii="Baskerville" w:eastAsia="Baskerville" w:hAnsi="Baskerville" w:cs="Baskerville"/>
+          <w:sz w:val="24"/>
+          <w:szCs w:val="24"/>
+          <w:lang w:val="en-US"/>
+        </w:rPr>
+        <w:t>diffculting</w:t>
+      </w:r>
+      <w:proofErr w:type="spellEnd"/>
+      <w:r>
+        <w:rPr>
+          <w:rFonts w:ascii="Baskerville" w:eastAsia="Baskerville" w:hAnsi="Baskerville" w:cs="Baskerville"/>
+          <w:sz w:val="24"/>
+          <w:szCs w:val="24"/>
+          <w:lang w:val="en-US"/>
+        </w:rPr>
+        <w:t xml:space="preserve"> the comparison among different periods of change (Fast vs. Slow). </w:t>
+      </w:r>
+    </w:p>
+    <w:p>
+      <w:pPr>
+        <w:pStyle w:val="NormalWeb"/>
+        <w:spacing w:before="0" w:after="0"/>
+        <w:rPr>
+          <w:rFonts w:ascii="Baskerville" w:eastAsia="Baskerville" w:hAnsi="Baskerville" w:cs="Baskerville"/>
+          <w:sz w:val="24"/>
+          <w:szCs w:val="24"/>
+          <w:lang w:val="en-US"/>
+        </w:rPr>
+      </w:pPr>
+    </w:p>
+    <w:p>
+      <w:pPr>
+        <w:pStyle w:val="NormalWeb"/>
+        <w:spacing w:before="0" w:after="0"/>
+        <w:rPr>
+          <w:rFonts w:ascii="Baskerville" w:eastAsia="Baskerville" w:hAnsi="Baskerville" w:cs="Baskerville"/>
+          <w:sz w:val="24"/>
+          <w:szCs w:val="24"/>
+          <w:lang w:val="en-US"/>
+        </w:rPr>
+      </w:pPr>
+      <w:r>
+        <w:rPr>
+          <w:rFonts w:ascii="Baskerville" w:eastAsia="Baskerville" w:hAnsi="Baskerville" w:cs="Baskerville"/>
+          <w:sz w:val="24"/>
+          <w:szCs w:val="24"/>
+          <w:highlight w:val="yellow"/>
+          <w:lang w:val="en-US"/>
+        </w:rPr>
+        <w:t xml:space="preserve">Mention something about time bins characterized for being fast or slow, and how this </w:t>
+      </w:r>
+      <w:proofErr w:type="spellStart"/>
+      <w:r>
+        <w:rPr>
+          <w:rFonts w:ascii="Baskerville" w:eastAsia="Baskerville" w:hAnsi="Baskerville" w:cs="Baskerville"/>
+          <w:sz w:val="24"/>
+          <w:szCs w:val="24"/>
+          <w:highlight w:val="yellow"/>
+          <w:lang w:val="en-US"/>
+        </w:rPr>
+        <w:t>comparaison</w:t>
+      </w:r>
+      <w:proofErr w:type="spellEnd"/>
+      <w:r>
+        <w:rPr>
+          <w:rFonts w:ascii="Baskerville" w:eastAsia="Baskerville" w:hAnsi="Baskerville" w:cs="Baskerville"/>
+          <w:sz w:val="24"/>
+          <w:szCs w:val="24"/>
+          <w:highlight w:val="yellow"/>
+          <w:lang w:val="en-US"/>
+        </w:rPr>
+        <w:t xml:space="preserve"> have been neglected before</w:t>
+      </w:r>
+    </w:p>
+    <w:p>
+      <w:pPr>
+        <w:pStyle w:val="NormalWeb"/>
+        <w:spacing w:before="0" w:after="0"/>
+        <w:rPr>
+          <w:rFonts w:ascii="Baskerville" w:eastAsia="Baskerville" w:hAnsi="Baskerville" w:cs="Baskerville"/>
+          <w:sz w:val="24"/>
+          <w:szCs w:val="24"/>
+          <w:lang w:val="en-US"/>
+        </w:rPr>
+      </w:pPr>
+    </w:p>
+    <w:p>
+      <w:pPr>
+        <w:pStyle w:val="NormalWeb"/>
+        <w:spacing w:before="0" w:after="0"/>
+        <w:rPr>
+          <w:rFonts w:ascii="Baskerville" w:eastAsia="Baskerville" w:hAnsi="Baskerville" w:cs="Baskerville"/>
+          <w:sz w:val="24"/>
+          <w:szCs w:val="24"/>
+          <w:lang w:val="en-US"/>
+        </w:rPr>
+      </w:pPr>
+      <w:r>
+        <w:rPr>
+          <w:rFonts w:ascii="Baskerville" w:eastAsia="Baskerville" w:hAnsi="Baskerville" w:cs="Baskerville"/>
+          <w:sz w:val="24"/>
+          <w:szCs w:val="24"/>
+          <w:lang w:val="en-US"/>
+        </w:rPr>
+        <w:lastRenderedPageBreak/>
+        <w:t xml:space="preserve">Here we estimated climate change velocity for 36 time bins –from 50, 000 years to present- to test the prediction that there is a positive correlation between </w:t>
+      </w:r>
+      <w:r>
+        <w:rPr>
+          <w:rFonts w:ascii="Baskerville" w:eastAsia="Baskerville" w:hAnsi="Baskerville" w:cs="Baskerville"/>
+          <w:sz w:val="24"/>
+          <w:szCs w:val="24"/>
+          <w:lang w:val="en-US"/>
+        </w:rPr>
+        <w:t>the velocity of climate change and the magnitude of change in genetic diversity.</w:t>
+      </w:r>
     </w:p>
     <w:p>
       <w:pPr>
@@ -1611,15 +1801,7 @@
         <w:t xml:space="preserve">opulation with stable ranges </w:t>
       </w:r>
       <w:r>
-        <w:t xml:space="preserve">but quite </w:t>
-      </w:r>
-      <w:proofErr w:type="spellStart"/>
-      <w:r>
-        <w:t>counterintuitively</w:t>
-      </w:r>
-      <w:proofErr w:type="spellEnd"/>
-      <w:r>
-        <w:t xml:space="preserve"> fast range contractions preserve higher levels of diversity and induce lower levels of genetic differentiation among refuge areas than slow contractions.</w:t>
+        <w:t>but quite counterintuitively fast range contractions preserve higher levels of diversity and induce lower levels of genetic differentiation among refuge areas than slow contractions.</w:t>
       </w:r>
       <w:r>
         <w:t>”</w:t>
@@ -1859,6 +2041,7 @@
     <w:lsdException w:name="Subtitle" w:semiHidden="0" w:uiPriority="11" w:unhideWhenUsed="0" w:qFormat="1"/>
     <w:lsdException w:name="Strong" w:semiHidden="0" w:uiPriority="22" w:unhideWhenUsed="0" w:qFormat="1"/>
     <w:lsdException w:name="Emphasis" w:semiHidden="0" w:uiPriority="20" w:unhideWhenUsed="0" w:qFormat="1"/>
+    <w:lsdException w:name="Normal (Web)" w:uiPriority="0"/>
     <w:lsdException w:name="Table Grid" w:semiHidden="0" w:uiPriority="59" w:unhideWhenUsed="0"/>
     <w:lsdException w:name="Placeholder Text" w:unhideWhenUsed="0"/>
     <w:lsdException w:name="No Spacing" w:semiHidden="0" w:uiPriority="1" w:unhideWhenUsed="0" w:qFormat="1"/>
@@ -2081,7 +2264,6 @@
   <w:style w:type="paragraph" w:styleId="NormalWeb">
     <w:name w:val="Normal (Web)"/>
     <w:basedOn w:val="Normal"/>
-    <w:uiPriority w:val="99"/>
     <w:unhideWhenUsed/>
     <w:rsid w:val="008864C6"/>
     <w:pPr>
@@ -2127,6 +2309,28 @@
       <w:lang w:eastAsia="ar-SA"/>
     </w:rPr>
   </w:style>
+  <w:style w:type="paragraph" w:customStyle="1" w:styleId="Default">
+    <w:name w:val="Default"/>
+    <w:rsid w:val="004525DE"/>
+    <w:pPr>
+      <w:pBdr>
+        <w:top w:val="nil"/>
+        <w:left w:val="nil"/>
+        <w:bottom w:val="nil"/>
+        <w:right w:val="nil"/>
+        <w:between w:val="nil"/>
+        <w:bar w:val="nil"/>
+      </w:pBdr>
+      <w:suppressAutoHyphens/>
+    </w:pPr>
+    <w:rPr>
+      <w:rFonts w:ascii="Cambria" w:eastAsia="Cambria" w:hAnsi="Cambria" w:cs="Cambria"/>
+      <w:color w:val="000000"/>
+      <w:u w:color="000000"/>
+      <w:bdr w:val="nil"/>
+      <w:lang w:eastAsia="en-US"/>
+    </w:rPr>
+  </w:style>
 </w:styles>
 </file>
 
@@ -2169,6 +2373,7 @@
     <w:lsdException w:name="Subtitle" w:semiHidden="0" w:uiPriority="11" w:unhideWhenUsed="0" w:qFormat="1"/>
     <w:lsdException w:name="Strong" w:semiHidden="0" w:uiPriority="22" w:unhideWhenUsed="0" w:qFormat="1"/>
     <w:lsdException w:name="Emphasis" w:semiHidden="0" w:uiPriority="20" w:unhideWhenUsed="0" w:qFormat="1"/>
+    <w:lsdException w:name="Normal (Web)" w:uiPriority="0"/>
     <w:lsdException w:name="Table Grid" w:semiHidden="0" w:uiPriority="59" w:unhideWhenUsed="0"/>
     <w:lsdException w:name="Placeholder Text" w:unhideWhenUsed="0"/>
     <w:lsdException w:name="No Spacing" w:semiHidden="0" w:uiPriority="1" w:unhideWhenUsed="0" w:qFormat="1"/>
@@ -2391,7 +2596,6 @@
   <w:style w:type="paragraph" w:styleId="NormalWeb">
     <w:name w:val="Normal (Web)"/>
     <w:basedOn w:val="Normal"/>
-    <w:uiPriority w:val="99"/>
     <w:unhideWhenUsed/>
     <w:rsid w:val="008864C6"/>
     <w:pPr>
@@ -2435,6 +2639,28 @@
       <w:sz w:val="20"/>
       <w:szCs w:val="20"/>
       <w:lang w:eastAsia="ar-SA"/>
+    </w:rPr>
+  </w:style>
+  <w:style w:type="paragraph" w:customStyle="1" w:styleId="Default">
+    <w:name w:val="Default"/>
+    <w:rsid w:val="004525DE"/>
+    <w:pPr>
+      <w:pBdr>
+        <w:top w:val="nil"/>
+        <w:left w:val="nil"/>
+        <w:bottom w:val="nil"/>
+        <w:right w:val="nil"/>
+        <w:between w:val="nil"/>
+        <w:bar w:val="nil"/>
+      </w:pBdr>
+      <w:suppressAutoHyphens/>
+    </w:pPr>
+    <w:rPr>
+      <w:rFonts w:ascii="Cambria" w:eastAsia="Cambria" w:hAnsi="Cambria" w:cs="Cambria"/>
+      <w:color w:val="000000"/>
+      <w:u w:color="000000"/>
+      <w:bdr w:val="nil"/>
+      <w:lang w:eastAsia="en-US"/>
     </w:rPr>
   </w:style>
 </w:styles>

</xml_diff>